<commit_message>
tanggal 13 februari malam
</commit_message>
<xml_diff>
--- a/N_Asset/Alter-table_Rev.docx
+++ b/N_Asset/Alter-table_Rev.docx
@@ -1,6 +1,6 @@
 
 <file path=word/document.xml><?xml version="1.0" encoding="utf-8"?>
-<w:document xmlns:ve="http://schemas.openxmlformats.org/markup-compatibility/2006" xmlns:o="urn:schemas-microsoft-com:office:office" xmlns:r="http://schemas.openxmlformats.org/officeDocument/2006/relationships" xmlns:m="http://schemas.openxmlformats.org/officeDocument/2006/math" xmlns:v="urn:schemas-microsoft-com:vml" xmlns:wp="http://schemas.openxmlformats.org/drawingml/2006/wordprocessingDrawing" xmlns:w10="urn:schemas-microsoft-com:office:word" xmlns:w="http://schemas.openxmlformats.org/wordprocessingml/2006/main" xmlns:wne="http://schemas.microsoft.com/office/word/2006/wordml">
+<w:document xmlns:wpc="http://schemas.microsoft.com/office/word/2010/wordprocessingCanvas" xmlns:cx="http://schemas.microsoft.com/office/drawing/2014/chartex" xmlns:cx1="http://schemas.microsoft.com/office/drawing/2015/9/8/chartex" xmlns:cx2="http://schemas.microsoft.com/office/drawing/2015/10/21/chartex" xmlns:cx3="http://schemas.microsoft.com/office/drawing/2016/5/9/chartex" xmlns:cx4="http://schemas.microsoft.com/office/drawing/2016/5/10/chartex" xmlns:cx5="http://schemas.microsoft.com/office/drawing/2016/5/11/chartex" xmlns:cx6="http://schemas.microsoft.com/office/drawing/2016/5/12/chartex" xmlns:cx7="http://schemas.microsoft.com/office/drawing/2016/5/13/chartex" xmlns:cx8="http://schemas.microsoft.com/office/drawing/2016/5/14/chartex" xmlns:mc="http://schemas.openxmlformats.org/markup-compatibility/2006" xmlns:o="urn:schemas-microsoft-com:office:office" xmlns:r="http://schemas.openxmlformats.org/officeDocument/2006/relationships" xmlns:m="http://schemas.openxmlformats.org/officeDocument/2006/math" xmlns:v="urn:schemas-microsoft-com:vml" xmlns:wp14="http://schemas.microsoft.com/office/word/2010/wordprocessingDrawing" xmlns:wp="http://schemas.openxmlformats.org/drawingml/2006/wordprocessingDrawing" xmlns:w10="urn:schemas-microsoft-com:office:word" xmlns:w="http://schemas.openxmlformats.org/wordprocessingml/2006/main" xmlns:w14="http://schemas.microsoft.com/office/word/2010/wordml" xmlns:w15="http://schemas.microsoft.com/office/word/2012/wordml" xmlns:w16se="http://schemas.microsoft.com/office/word/2015/wordml/symex" xmlns:wpg="http://schemas.microsoft.com/office/word/2010/wordprocessingGroup" xmlns:wpi="http://schemas.microsoft.com/office/word/2010/wordprocessingInk" xmlns:wne="http://schemas.microsoft.com/office/word/2006/wordml" xmlns:wps="http://schemas.microsoft.com/office/word/2010/wordprocessingShape" mc:Ignorable="w14 w15 w16se wp14">
   <w:body>
     <w:p>
       <w:r>
@@ -87,20 +87,7 @@
       </w:r>
       <w:proofErr w:type="spellEnd"/>
       <w:r>
-        <w:t xml:space="preserve"> </w:t>
-      </w:r>
-      <w:proofErr w:type="spellStart"/>
-      <w:proofErr w:type="gramStart"/>
-      <w:r>
-        <w:t>varchar</w:t>
-      </w:r>
-      <w:proofErr w:type="spellEnd"/>
-      <w:r>
-        <w:t>(</w:t>
-      </w:r>
-      <w:proofErr w:type="gramEnd"/>
-      <w:r>
-        <w:t>100)</w:t>
+        <w:t xml:space="preserve"> varchar(100)</w:t>
       </w:r>
     </w:p>
     <w:p>
@@ -113,20 +100,7 @@
       </w:r>
       <w:proofErr w:type="spellEnd"/>
       <w:r>
-        <w:t xml:space="preserve"> </w:t>
-      </w:r>
-      <w:proofErr w:type="spellStart"/>
-      <w:proofErr w:type="gramStart"/>
-      <w:r>
-        <w:t>varchar</w:t>
-      </w:r>
-      <w:proofErr w:type="spellEnd"/>
-      <w:r>
-        <w:t>(</w:t>
-      </w:r>
-      <w:proofErr w:type="gramEnd"/>
-      <w:r>
-        <w:t>150)</w:t>
+        <w:t xml:space="preserve"> varchar(150)</w:t>
       </w:r>
     </w:p>
     <w:p>
@@ -318,19 +292,18 @@
           <w:szCs w:val="20"/>
           <w:lang w:eastAsia="id-ID"/>
         </w:rPr>
-        <w:t xml:space="preserve"> </w:t>
-      </w:r>
-      <w:proofErr w:type="gramStart"/>
-      <w:r>
+        <w:t xml:space="preserve"> VARCHAR(3);</w:t>
+      </w:r>
+    </w:p>
+    <w:p>
+      <w:pPr>
         <w:rPr>
           <w:rFonts w:ascii="Courier New" w:eastAsia="Times New Roman" w:hAnsi="Courier New" w:cs="Courier New"/>
           <w:sz w:val="20"/>
           <w:szCs w:val="20"/>
           <w:lang w:eastAsia="id-ID"/>
         </w:rPr>
-        <w:t>VARCHAR(</w:t>
-      </w:r>
-      <w:proofErr w:type="gramEnd"/>
+      </w:pPr>
       <w:r>
         <w:rPr>
           <w:rFonts w:ascii="Courier New" w:eastAsia="Times New Roman" w:hAnsi="Courier New" w:cs="Courier New"/>
@@ -338,18 +311,18 @@
           <w:szCs w:val="20"/>
           <w:lang w:eastAsia="id-ID"/>
         </w:rPr>
-        <w:t>3);</w:t>
-      </w:r>
-    </w:p>
-    <w:p>
-      <w:pPr>
+        <w:t>ALTER T</w:t>
+      </w:r>
+      <w:r>
         <w:rPr>
           <w:rFonts w:ascii="Courier New" w:eastAsia="Times New Roman" w:hAnsi="Courier New" w:cs="Courier New"/>
           <w:sz w:val="20"/>
           <w:szCs w:val="20"/>
           <w:lang w:eastAsia="id-ID"/>
         </w:rPr>
-      </w:pPr>
+        <w:t xml:space="preserve">ABLE </w:t>
+      </w:r>
+      <w:proofErr w:type="spellStart"/>
       <w:r>
         <w:rPr>
           <w:rFonts w:ascii="Courier New" w:eastAsia="Times New Roman" w:hAnsi="Courier New" w:cs="Courier New"/>
@@ -357,6 +330,44 @@
           <w:szCs w:val="20"/>
           <w:lang w:eastAsia="id-ID"/>
         </w:rPr>
+        <w:t>n_a_goods</w:t>
+      </w:r>
+      <w:proofErr w:type="spellEnd"/>
+      <w:r>
+        <w:rPr>
+          <w:rFonts w:ascii="Courier New" w:eastAsia="Times New Roman" w:hAnsi="Courier New" w:cs="Courier New"/>
+          <w:sz w:val="20"/>
+          <w:szCs w:val="20"/>
+          <w:lang w:eastAsia="id-ID"/>
+        </w:rPr>
+        <w:t xml:space="preserve"> MODIFY </w:t>
+      </w:r>
+      <w:proofErr w:type="spellStart"/>
+      <w:r>
+        <w:t>BrandName</w:t>
+      </w:r>
+      <w:proofErr w:type="spellEnd"/>
+      <w:r>
+        <w:t xml:space="preserve"> varchar(100) </w:t>
+      </w:r>
+      <w:r>
+        <w:rPr>
+          <w:rFonts w:ascii="Courier New" w:eastAsia="Times New Roman" w:hAnsi="Courier New" w:cs="Courier New"/>
+          <w:sz w:val="20"/>
+          <w:szCs w:val="20"/>
+          <w:lang w:eastAsia="id-ID"/>
+        </w:rPr>
+        <w:t>;</w:t>
+      </w:r>
+    </w:p>
+    <w:p>
+      <w:r>
+        <w:rPr>
+          <w:rFonts w:ascii="Courier New" w:eastAsia="Times New Roman" w:hAnsi="Courier New" w:cs="Courier New"/>
+          <w:sz w:val="20"/>
+          <w:szCs w:val="20"/>
+          <w:lang w:eastAsia="id-ID"/>
+        </w:rPr>
         <w:t>ALTER T</w:t>
       </w:r>
       <w:r>
@@ -390,25 +401,14 @@
       </w:r>
       <w:proofErr w:type="spellStart"/>
       <w:r>
-        <w:t>BrandName</w:t>
-      </w:r>
-      <w:proofErr w:type="spellEnd"/>
-      <w:r>
-        <w:t xml:space="preserve"> </w:t>
-      </w:r>
-      <w:proofErr w:type="spellStart"/>
-      <w:proofErr w:type="gramStart"/>
-      <w:r>
-        <w:t>varchar</w:t>
-      </w:r>
-      <w:proofErr w:type="spellEnd"/>
-      <w:r>
-        <w:t>(</w:t>
-      </w:r>
-      <w:proofErr w:type="gramEnd"/>
-      <w:r>
-        <w:t xml:space="preserve">100) </w:t>
-      </w:r>
+        <w:t>goodsName</w:t>
+      </w:r>
+      <w:proofErr w:type="spellEnd"/>
+      <w:r>
+        <w:t xml:space="preserve"> varchar(150);</w:t>
+      </w:r>
+    </w:p>
+    <w:p>
       <w:r>
         <w:rPr>
           <w:rFonts w:ascii="Courier New" w:eastAsia="Times New Roman" w:hAnsi="Courier New" w:cs="Courier New"/>
@@ -416,10 +416,8 @@
           <w:szCs w:val="20"/>
           <w:lang w:eastAsia="id-ID"/>
         </w:rPr>
-        <w:t>;</w:t>
-      </w:r>
-    </w:p>
-    <w:p>
+        <w:t>ALTER T</w:t>
+      </w:r>
       <w:r>
         <w:rPr>
           <w:rFonts w:ascii="Courier New" w:eastAsia="Times New Roman" w:hAnsi="Courier New" w:cs="Courier New"/>
@@ -427,8 +425,9 @@
           <w:szCs w:val="20"/>
           <w:lang w:eastAsia="id-ID"/>
         </w:rPr>
-        <w:t>ALTER T</w:t>
-      </w:r>
+        <w:t xml:space="preserve">ABLE </w:t>
+      </w:r>
+      <w:proofErr w:type="spellStart"/>
       <w:r>
         <w:rPr>
           <w:rFonts w:ascii="Courier New" w:eastAsia="Times New Roman" w:hAnsi="Courier New" w:cs="Courier New"/>
@@ -436,9 +435,9 @@
           <w:szCs w:val="20"/>
           <w:lang w:eastAsia="id-ID"/>
         </w:rPr>
-        <w:t xml:space="preserve">ABLE </w:t>
-      </w:r>
-      <w:proofErr w:type="spellStart"/>
+        <w:t>n_a_goods</w:t>
+      </w:r>
+      <w:proofErr w:type="spellEnd"/>
       <w:r>
         <w:rPr>
           <w:rFonts w:ascii="Courier New" w:eastAsia="Times New Roman" w:hAnsi="Courier New" w:cs="Courier New"/>
@@ -446,89 +445,10 @@
           <w:szCs w:val="20"/>
           <w:lang w:eastAsia="id-ID"/>
         </w:rPr>
-        <w:t>n_a_goods</w:t>
-      </w:r>
-      <w:proofErr w:type="spellEnd"/>
-      <w:r>
-        <w:rPr>
-          <w:rFonts w:ascii="Courier New" w:eastAsia="Times New Roman" w:hAnsi="Courier New" w:cs="Courier New"/>
-          <w:sz w:val="20"/>
-          <w:szCs w:val="20"/>
-          <w:lang w:eastAsia="id-ID"/>
-        </w:rPr>
         <w:t xml:space="preserve"> MODIFY </w:t>
       </w:r>
-      <w:proofErr w:type="spellStart"/>
-      <w:r>
-        <w:t>goodsName</w:t>
-      </w:r>
-      <w:proofErr w:type="spellEnd"/>
-      <w:r>
-        <w:t xml:space="preserve"> </w:t>
-      </w:r>
-      <w:proofErr w:type="spellStart"/>
-      <w:proofErr w:type="gramStart"/>
-      <w:r>
-        <w:t>varchar</w:t>
-      </w:r>
-      <w:proofErr w:type="spellEnd"/>
-      <w:r>
-        <w:t>(</w:t>
-      </w:r>
-      <w:proofErr w:type="gramEnd"/>
-      <w:r>
-        <w:t>150);</w:t>
-      </w:r>
-    </w:p>
-    <w:p>
-      <w:r>
-        <w:rPr>
-          <w:rFonts w:ascii="Courier New" w:eastAsia="Times New Roman" w:hAnsi="Courier New" w:cs="Courier New"/>
-          <w:sz w:val="20"/>
-          <w:szCs w:val="20"/>
-          <w:lang w:eastAsia="id-ID"/>
-        </w:rPr>
-        <w:t>ALTER T</w:t>
-      </w:r>
-      <w:r>
-        <w:rPr>
-          <w:rFonts w:ascii="Courier New" w:eastAsia="Times New Roman" w:hAnsi="Courier New" w:cs="Courier New"/>
-          <w:sz w:val="20"/>
-          <w:szCs w:val="20"/>
-          <w:lang w:eastAsia="id-ID"/>
-        </w:rPr>
-        <w:t xml:space="preserve">ABLE </w:t>
-      </w:r>
-      <w:proofErr w:type="spellStart"/>
-      <w:r>
-        <w:rPr>
-          <w:rFonts w:ascii="Courier New" w:eastAsia="Times New Roman" w:hAnsi="Courier New" w:cs="Courier New"/>
-          <w:sz w:val="20"/>
-          <w:szCs w:val="20"/>
-          <w:lang w:eastAsia="id-ID"/>
-        </w:rPr>
-        <w:t>n_a_goods</w:t>
-      </w:r>
-      <w:proofErr w:type="spellEnd"/>
-      <w:r>
-        <w:rPr>
-          <w:rFonts w:ascii="Courier New" w:eastAsia="Times New Roman" w:hAnsi="Courier New" w:cs="Courier New"/>
-          <w:sz w:val="20"/>
-          <w:szCs w:val="20"/>
-          <w:lang w:eastAsia="id-ID"/>
-        </w:rPr>
-        <w:t xml:space="preserve"> MODIFY </w:t>
-      </w:r>
-      <w:r>
-        <w:t xml:space="preserve">price </w:t>
-      </w:r>
-      <w:proofErr w:type="gramStart"/>
-      <w:r>
-        <w:t>decimal(</w:t>
-      </w:r>
-      <w:proofErr w:type="gramEnd"/>
-      <w:r>
-        <w:t>30.4);</w:t>
+      <w:r>
+        <w:t>price decimal(30.4);</w:t>
       </w:r>
     </w:p>
     <w:p/>
@@ -696,263 +616,395 @@
         </w:rPr>
         <w:t xml:space="preserve"> </w:t>
       </w:r>
-      <w:proofErr w:type="spellStart"/>
-      <w:proofErr w:type="gramStart"/>
       <w:r>
         <w:rPr>
           <w:color w:val="92D050"/>
         </w:rPr>
-        <w:t>varchar</w:t>
-      </w:r>
-      <w:proofErr w:type="spellEnd"/>
+        <w:t xml:space="preserve">varchar(30) </w:t>
+      </w:r>
+      <w:proofErr w:type="spellStart"/>
       <w:r>
         <w:rPr>
           <w:color w:val="92D050"/>
         </w:rPr>
-        <w:t>(</w:t>
-      </w:r>
-      <w:proofErr w:type="gramEnd"/>
+        <w:t>ke</w:t>
+      </w:r>
+      <w:proofErr w:type="spellEnd"/>
       <w:r>
         <w:rPr>
           <w:color w:val="92D050"/>
         </w:rPr>
-        <w:t xml:space="preserve">30) </w:t>
+        <w:t xml:space="preserve"> </w:t>
       </w:r>
       <w:proofErr w:type="spellStart"/>
       <w:r>
         <w:rPr>
           <w:color w:val="92D050"/>
         </w:rPr>
-        <w:t>ke</w:t>
-      </w:r>
-      <w:proofErr w:type="spellEnd"/>
-      <w:r>
+        <w:t>int</w:t>
+      </w:r>
+      <w:proofErr w:type="spellEnd"/>
+    </w:p>
+    <w:p>
+      <w:pPr>
         <w:rPr>
           <w:color w:val="92D050"/>
         </w:rPr>
-        <w:t xml:space="preserve"> </w:t>
-      </w:r>
-      <w:proofErr w:type="spellStart"/>
+      </w:pPr>
       <w:r>
         <w:rPr>
           <w:color w:val="92D050"/>
         </w:rPr>
+        <w:t>--</w:t>
+      </w:r>
+      <w:r>
+        <w:rPr>
+          <w:color w:val="92D050"/>
+        </w:rPr>
+        <w:t xml:space="preserve">Rename column </w:t>
+      </w:r>
+      <w:proofErr w:type="spellStart"/>
+      <w:r>
+        <w:rPr>
+          <w:color w:val="92D050"/>
+        </w:rPr>
+        <w:t>FK_RecievedBy</w:t>
+      </w:r>
+      <w:proofErr w:type="spellEnd"/>
+      <w:r>
+        <w:rPr>
+          <w:color w:val="92D050"/>
+        </w:rPr>
+        <w:t xml:space="preserve"> </w:t>
+      </w:r>
+      <w:proofErr w:type="spellStart"/>
+      <w:r>
+        <w:rPr>
+          <w:color w:val="92D050"/>
+        </w:rPr>
+        <w:t>jadi</w:t>
+      </w:r>
+      <w:proofErr w:type="spellEnd"/>
+      <w:r>
+        <w:rPr>
+          <w:color w:val="92D050"/>
+        </w:rPr>
+        <w:t xml:space="preserve"> </w:t>
+      </w:r>
+      <w:proofErr w:type="spellStart"/>
+      <w:r>
+        <w:rPr>
+          <w:color w:val="92D050"/>
+        </w:rPr>
+        <w:t>FK_ReceivedBy</w:t>
+      </w:r>
+      <w:proofErr w:type="spellEnd"/>
+    </w:p>
+    <w:p>
+      <w:r>
+        <w:t xml:space="preserve">ALTER TABLE </w:t>
+      </w:r>
+      <w:proofErr w:type="spellStart"/>
+      <w:r>
+        <w:t>n_a_goods_receive</w:t>
+      </w:r>
+      <w:proofErr w:type="spellEnd"/>
+      <w:r>
+        <w:t xml:space="preserve"> CHANGE </w:t>
+      </w:r>
+      <w:proofErr w:type="spellStart"/>
+      <w:r>
+        <w:t>FK_RecievedBy</w:t>
+      </w:r>
+      <w:proofErr w:type="spellEnd"/>
+      <w:r>
+        <w:t xml:space="preserve"> </w:t>
+      </w:r>
+      <w:proofErr w:type="spellStart"/>
+      <w:r>
+        <w:t>FK_ReceivedBy</w:t>
+      </w:r>
+      <w:proofErr w:type="spellEnd"/>
+      <w:r>
+        <w:t xml:space="preserve"> VARCHAR(50);</w:t>
+      </w:r>
+    </w:p>
+    <w:p>
+      <w:r>
+        <w:t xml:space="preserve">ALTER TABLE </w:t>
+      </w:r>
+      <w:proofErr w:type="spellStart"/>
+      <w:r>
+        <w:t>n_a_goods_receive</w:t>
+      </w:r>
+      <w:proofErr w:type="spellEnd"/>
+      <w:r>
+        <w:t xml:space="preserve"> CHANGE </w:t>
+      </w:r>
+      <w:proofErr w:type="spellStart"/>
+      <w:r>
+        <w:t>DateRecieved</w:t>
+      </w:r>
+      <w:proofErr w:type="spellEnd"/>
+      <w:r>
+        <w:t xml:space="preserve"> </w:t>
+      </w:r>
+      <w:proofErr w:type="spellStart"/>
+      <w:r>
+        <w:t>DateReceived</w:t>
+      </w:r>
+      <w:proofErr w:type="spellEnd"/>
+      <w:r>
+        <w:t xml:space="preserve"> </w:t>
+      </w:r>
+      <w:proofErr w:type="spellStart"/>
+      <w:r>
+        <w:t>DateTime</w:t>
+      </w:r>
+      <w:proofErr w:type="spellEnd"/>
+      <w:r>
+        <w:t xml:space="preserve">; </w:t>
+      </w:r>
+    </w:p>
+    <w:p>
+      <w:pPr>
+        <w:pStyle w:val="HTMLPreformatted"/>
+      </w:pPr>
+      <w:r>
+        <w:t>ALTER TABLE</w:t>
+      </w:r>
+      <w:r>
+        <w:t xml:space="preserve"> </w:t>
+      </w:r>
+      <w:proofErr w:type="spellStart"/>
+      <w:r>
+        <w:t>n</w:t>
+      </w:r>
+      <w:r>
+        <w:t>_</w:t>
+      </w:r>
+      <w:r>
+        <w:t>a_goods_receive</w:t>
+      </w:r>
+      <w:proofErr w:type="spellEnd"/>
+      <w:r>
+        <w:t xml:space="preserve"> ADD </w:t>
+      </w:r>
+      <w:proofErr w:type="spellStart"/>
+      <w:r>
+        <w:t>FK_goods</w:t>
+      </w:r>
+      <w:proofErr w:type="spellEnd"/>
+      <w:r>
+        <w:t xml:space="preserve"> INT;</w:t>
+      </w:r>
+    </w:p>
+    <w:p>
+      <w:pPr>
+        <w:pStyle w:val="HTMLPreformatted"/>
+      </w:pPr>
+    </w:p>
+    <w:p>
+      <w:pPr>
+        <w:pStyle w:val="HTMLPreformatted"/>
+      </w:pPr>
+    </w:p>
+    <w:p>
+      <w:pPr>
+        <w:pStyle w:val="HTMLPreformatted"/>
+      </w:pPr>
+    </w:p>
+    <w:p>
+      <w:pPr>
+        <w:pStyle w:val="HTMLPreformatted"/>
+      </w:pPr>
+      <w:r>
+        <w:t>--</w:t>
+      </w:r>
+      <w:proofErr w:type="spellStart"/>
+      <w:r>
+        <w:t>rubah</w:t>
+      </w:r>
+      <w:proofErr w:type="spellEnd"/>
+      <w:r>
+        <w:t xml:space="preserve"> table employee</w:t>
+      </w:r>
+    </w:p>
+    <w:p>
+      <w:pPr>
+        <w:pStyle w:val="HTMLPreformatted"/>
+      </w:pPr>
+      <w:r>
+        <w:t>DROP TABLE IF EXISTS Employee;</w:t>
+      </w:r>
+    </w:p>
+    <w:p>
+      <w:pPr>
+        <w:pStyle w:val="HTMLPreformatted"/>
+      </w:pPr>
+    </w:p>
+    <w:p>
+      <w:r>
+        <w:t xml:space="preserve">CREATE TABLE Employee ( </w:t>
+      </w:r>
+      <w:proofErr w:type="spellStart"/>
+      <w:r>
+        <w:t>IDApp</w:t>
+      </w:r>
+      <w:proofErr w:type="spellEnd"/>
+      <w:r>
+        <w:t xml:space="preserve"> SMALLINT NOT NULL AUTO_INCREMENT PRIMARY KEY, NIK VARCHAR(50) NOT NULL, </w:t>
+      </w:r>
+      <w:proofErr w:type="spellStart"/>
+      <w:r>
+        <w:t>Employee_Name</w:t>
+      </w:r>
+      <w:proofErr w:type="spellEnd"/>
+      <w:r>
+        <w:t xml:space="preserve"> VARCHAR(150), </w:t>
+      </w:r>
+      <w:proofErr w:type="spellStart"/>
+      <w:r>
+        <w:t>TypeApp</w:t>
+      </w:r>
+      <w:proofErr w:type="spellEnd"/>
+      <w:r>
+        <w:t xml:space="preserve"> VARCHAR(32) DEFAULT 'N/A', </w:t>
+      </w:r>
+      <w:proofErr w:type="spellStart"/>
+      <w:r>
+        <w:t>JobType</w:t>
+      </w:r>
+      <w:proofErr w:type="spellEnd"/>
+      <w:r>
+        <w:t xml:space="preserve"> VARCHAR(150) DEFAULT 'N/A', Gender CHAR(1) DEFAULT 'F' NOT NULL, Status CHAR(1) DEFAULT 'S', </w:t>
+      </w:r>
+      <w:proofErr w:type="spellStart"/>
+      <w:r>
+        <w:t>TelpHP</w:t>
+      </w:r>
+      <w:proofErr w:type="spellEnd"/>
+      <w:r>
+        <w:t xml:space="preserve"> VARCHAR(20), Territory VARCHA</w:t>
+      </w:r>
+      <w:r>
+        <w:t>R(50) DEFAULT '</w:t>
+      </w:r>
+      <w:proofErr w:type="spellStart"/>
+      <w:r>
+        <w:t>jakarta</w:t>
+      </w:r>
+      <w:proofErr w:type="spellEnd"/>
+      <w:r>
+        <w:t>', Descri</w:t>
+      </w:r>
+      <w:r>
+        <w:t xml:space="preserve">ptions VARCHAR(50), </w:t>
+      </w:r>
+      <w:proofErr w:type="spellStart"/>
+      <w:r>
+        <w:t>InActive</w:t>
+      </w:r>
+      <w:proofErr w:type="spellEnd"/>
+      <w:r>
+        <w:t xml:space="preserve"> </w:t>
+      </w:r>
+      <w:proofErr w:type="spellStart"/>
+      <w:r>
+        <w:t>tinyint</w:t>
+      </w:r>
+      <w:proofErr w:type="spellEnd"/>
+      <w:r>
+        <w:t xml:space="preserve">(1) DEFAULT 0 NOT NULL, </w:t>
+      </w:r>
+      <w:proofErr w:type="spellStart"/>
+      <w:r>
+        <w:t>CreatedDate</w:t>
+      </w:r>
+      <w:proofErr w:type="spellEnd"/>
+      <w:r>
+        <w:t xml:space="preserve"> DATE NOT NULL, </w:t>
+      </w:r>
+      <w:proofErr w:type="spellStart"/>
+      <w:r>
+        <w:t>CreatedBy</w:t>
+      </w:r>
+      <w:proofErr w:type="spellEnd"/>
+      <w:r>
+        <w:t xml:space="preserve"> VARCHAR(100) NOT NULL, </w:t>
+      </w:r>
+      <w:proofErr w:type="spellStart"/>
+      <w:r>
+        <w:t>ModifiedDate</w:t>
+      </w:r>
+      <w:proofErr w:type="spellEnd"/>
+      <w:r>
+        <w:t xml:space="preserve"> DATE, </w:t>
+      </w:r>
+      <w:proofErr w:type="spellStart"/>
+      <w:r>
+        <w:t>ModifiedBy</w:t>
+      </w:r>
+      <w:proofErr w:type="spellEnd"/>
+      <w:r>
+        <w:t xml:space="preserve"> VARCHAR(100))</w:t>
+      </w:r>
+      <w:r>
+        <w:t>;</w:t>
+      </w:r>
+    </w:p>
+    <w:p>
+      <w:r>
+        <w:t xml:space="preserve">ALTER TABLE </w:t>
+      </w:r>
+      <w:proofErr w:type="spellStart"/>
+      <w:r>
+        <w:t>n_a_stock</w:t>
+      </w:r>
+      <w:proofErr w:type="spellEnd"/>
+      <w:r>
+        <w:t xml:space="preserve"> CHANGE </w:t>
+      </w:r>
+      <w:proofErr w:type="spellStart"/>
+      <w:r>
+        <w:t>FK_Goods_Recieved</w:t>
+      </w:r>
+      <w:proofErr w:type="spellEnd"/>
+      <w:r>
+        <w:t xml:space="preserve"> </w:t>
+      </w:r>
+      <w:proofErr w:type="spellStart"/>
+      <w:r>
+        <w:t>FK_Goods_Recei</w:t>
+      </w:r>
+      <w:r>
+        <w:t>ved</w:t>
+      </w:r>
+      <w:proofErr w:type="spellEnd"/>
+      <w:r>
+        <w:t xml:space="preserve"> </w:t>
+      </w:r>
+      <w:proofErr w:type="spellStart"/>
+      <w:r>
         <w:t>int</w:t>
       </w:r>
       <w:proofErr w:type="spellEnd"/>
-    </w:p>
-    <w:p>
-      <w:pPr>
-        <w:rPr>
-          <w:color w:val="92D050"/>
-        </w:rPr>
-      </w:pPr>
-      <w:r>
-        <w:rPr>
-          <w:color w:val="92D050"/>
-        </w:rPr>
-        <w:t>--</w:t>
-      </w:r>
-      <w:r>
-        <w:rPr>
-          <w:color w:val="92D050"/>
-        </w:rPr>
-        <w:t xml:space="preserve">Rename column </w:t>
-      </w:r>
-      <w:proofErr w:type="spellStart"/>
-      <w:r>
-        <w:rPr>
-          <w:color w:val="92D050"/>
-        </w:rPr>
-        <w:t>FK_RecievedBy</w:t>
-      </w:r>
-      <w:proofErr w:type="spellEnd"/>
-      <w:r>
-        <w:rPr>
-          <w:color w:val="92D050"/>
-        </w:rPr>
-        <w:t xml:space="preserve"> </w:t>
-      </w:r>
-      <w:proofErr w:type="spellStart"/>
-      <w:r>
-        <w:rPr>
-          <w:color w:val="92D050"/>
-        </w:rPr>
-        <w:t>jadi</w:t>
-      </w:r>
-      <w:proofErr w:type="spellEnd"/>
-      <w:r>
-        <w:rPr>
-          <w:color w:val="92D050"/>
-        </w:rPr>
-        <w:t xml:space="preserve"> </w:t>
-      </w:r>
-      <w:proofErr w:type="spellStart"/>
-      <w:r>
-        <w:rPr>
-          <w:color w:val="92D050"/>
-        </w:rPr>
-        <w:t>FK_ReceivedBy</w:t>
-      </w:r>
-      <w:proofErr w:type="spellEnd"/>
-    </w:p>
-    <w:p>
-      <w:r>
-        <w:t xml:space="preserve">ALTER TABLE </w:t>
-      </w:r>
-      <w:proofErr w:type="spellStart"/>
-      <w:r>
-        <w:t>n_a_goods_receive</w:t>
-      </w:r>
-      <w:proofErr w:type="spellEnd"/>
-      <w:r>
-        <w:t xml:space="preserve"> CHANGE </w:t>
-      </w:r>
-      <w:proofErr w:type="spellStart"/>
-      <w:r>
-        <w:t>FK_RecievedBy</w:t>
-      </w:r>
-      <w:proofErr w:type="spellEnd"/>
-      <w:r>
-        <w:t xml:space="preserve"> </w:t>
-      </w:r>
-      <w:proofErr w:type="spellStart"/>
-      <w:r>
-        <w:t>FK_ReceivedBy</w:t>
-      </w:r>
-      <w:proofErr w:type="spellEnd"/>
-      <w:r>
-        <w:t xml:space="preserve"> </w:t>
-      </w:r>
-      <w:proofErr w:type="gramStart"/>
-      <w:r>
-        <w:t>VARCHAR(</w:t>
-      </w:r>
-      <w:proofErr w:type="gramEnd"/>
-      <w:r>
-        <w:t>50);</w:t>
-      </w:r>
-    </w:p>
-    <w:p>
-      <w:r>
-        <w:t xml:space="preserve">ALTER TABLE </w:t>
-      </w:r>
-      <w:proofErr w:type="spellStart"/>
-      <w:r>
-        <w:t>n_a_goods_receive</w:t>
-      </w:r>
-      <w:proofErr w:type="spellEnd"/>
-      <w:r>
-        <w:t xml:space="preserve"> CHANGE </w:t>
-      </w:r>
-      <w:proofErr w:type="spellStart"/>
-      <w:r>
-        <w:t>DateRecieved</w:t>
-      </w:r>
-      <w:proofErr w:type="spellEnd"/>
-      <w:r>
-        <w:t xml:space="preserve"> </w:t>
-      </w:r>
-      <w:proofErr w:type="spellStart"/>
-      <w:r>
-        <w:t>DateReceived</w:t>
-      </w:r>
-      <w:proofErr w:type="spellEnd"/>
-      <w:r>
-        <w:t xml:space="preserve"> </w:t>
-      </w:r>
-      <w:proofErr w:type="spellStart"/>
-      <w:r>
-        <w:t>DateTime</w:t>
-      </w:r>
-      <w:proofErr w:type="spellEnd"/>
-      <w:r>
-        <w:t xml:space="preserve">; </w:t>
-      </w:r>
-    </w:p>
-    <w:p>
-      <w:pPr>
-        <w:pStyle w:val="HTMLPreformatted"/>
-      </w:pPr>
-      <w:r>
-        <w:t>ALTER TABLE</w:t>
-      </w:r>
-      <w:r>
-        <w:t xml:space="preserve"> </w:t>
-      </w:r>
-      <w:proofErr w:type="spellStart"/>
-      <w:r>
-        <w:t>n</w:t>
-      </w:r>
-      <w:r>
-        <w:t>_</w:t>
-      </w:r>
-      <w:r>
-        <w:t>a_goods_receive</w:t>
-      </w:r>
-      <w:proofErr w:type="spellEnd"/>
-      <w:r>
-        <w:t xml:space="preserve"> ADD </w:t>
-      </w:r>
-      <w:proofErr w:type="spellStart"/>
-      <w:r>
-        <w:t>FK_goods</w:t>
-      </w:r>
-      <w:proofErr w:type="spellEnd"/>
-      <w:r>
-        <w:t xml:space="preserve"> INT;</w:t>
-      </w:r>
-    </w:p>
-    <w:p>
-      <w:pPr>
-        <w:pStyle w:val="HTMLPreformatted"/>
-      </w:pPr>
-    </w:p>
-    <w:p>
-      <w:pPr>
-        <w:pStyle w:val="HTMLPreformatted"/>
-      </w:pPr>
-      <w:r>
-        <w:t>`</w:t>
-      </w:r>
-    </w:p>
-    <w:p>
-      <w:pPr>
-        <w:pStyle w:val="HTMLPreformatted"/>
-      </w:pPr>
-    </w:p>
-    <w:p>
-      <w:pPr>
-        <w:pStyle w:val="HTMLPreformatted"/>
-      </w:pPr>
-      <w:r>
-        <w:t>--</w:t>
-      </w:r>
-      <w:proofErr w:type="spellStart"/>
-      <w:r>
-        <w:t>rubah</w:t>
-      </w:r>
-      <w:proofErr w:type="spellEnd"/>
-      <w:r>
-        <w:t xml:space="preserve"> table employee</w:t>
-      </w:r>
-    </w:p>
-    <w:p>
-      <w:pPr>
-        <w:pStyle w:val="HTMLPreformatted"/>
-      </w:pPr>
-      <w:r>
-        <w:t>DROP TABLE IF EXISTS Employee;</w:t>
-      </w:r>
-    </w:p>
-    <w:p>
-      <w:pPr>
-        <w:pStyle w:val="HTMLPreformatted"/>
-      </w:pPr>
-    </w:p>
-    <w:p>
-      <w:r>
-        <w:t xml:space="preserve">CREATE TABLE Employee ( </w:t>
+      <w:r>
+        <w:t>(11)</w:t>
+      </w:r>
+      <w:r>
+        <w:t>;</w:t>
+      </w:r>
+    </w:p>
+    <w:p>
+      <w:r>
+        <w:t>-- Dumping data for table employee</w:t>
+      </w:r>
+    </w:p>
+    <w:p>
+      <w:r>
+        <w:lastRenderedPageBreak/>
+        <w:t>INSERT INTO employee (</w:t>
       </w:r>
       <w:proofErr w:type="spellStart"/>
       <w:r>
@@ -960,7 +1012,7 @@
       </w:r>
       <w:proofErr w:type="spellEnd"/>
       <w:r>
-        <w:t xml:space="preserve"> SMALLINT NOT NULL AUTO_INCREMENT PRIMARY KEY, NIK VARCHAR(50) NOT NULL, </w:t>
+        <w:t xml:space="preserve">, NIK, </w:t>
       </w:r>
       <w:proofErr w:type="spellStart"/>
       <w:r>
@@ -968,7 +1020,7 @@
       </w:r>
       <w:proofErr w:type="spellEnd"/>
       <w:r>
-        <w:t xml:space="preserve"> VARCHAR(150), </w:t>
+        <w:t xml:space="preserve">, </w:t>
       </w:r>
       <w:proofErr w:type="spellStart"/>
       <w:r>
@@ -976,7 +1028,7 @@
       </w:r>
       <w:proofErr w:type="spellEnd"/>
       <w:r>
-        <w:t xml:space="preserve"> VARCHAR(32) DEFAULT 'N/A', </w:t>
+        <w:t xml:space="preserve">, </w:t>
       </w:r>
       <w:proofErr w:type="spellStart"/>
       <w:r>
@@ -984,7 +1036,7 @@
       </w:r>
       <w:proofErr w:type="spellEnd"/>
       <w:r>
-        <w:t xml:space="preserve"> VARCHAR(150) DEFAULT 'N/A', Gender CHAR(1) DEFAULT 'F' NOT NULL, Status CHAR(1) DEFAULT 'S', </w:t>
+        <w:t xml:space="preserve">, Gender, Status, </w:t>
       </w:r>
       <w:proofErr w:type="spellStart"/>
       <w:r>
@@ -992,23 +1044,7 @@
       </w:r>
       <w:proofErr w:type="spellEnd"/>
       <w:r>
-        <w:t xml:space="preserve"> VARCHAR(20), Territory VARCHA</w:t>
-      </w:r>
-      <w:r>
-        <w:t>R(50) DEFAULT '</w:t>
-      </w:r>
-      <w:proofErr w:type="spellStart"/>
-      <w:r>
-        <w:t>jakarta</w:t>
-      </w:r>
-      <w:proofErr w:type="spellEnd"/>
-      <w:r>
-        <w:t>', Descri</w:t>
-      </w:r>
-      <w:bookmarkStart w:id="0" w:name="_GoBack"/>
-      <w:bookmarkEnd w:id="0"/>
-      <w:r>
-        <w:t xml:space="preserve">ptions VARCHAR(50), </w:t>
+        <w:t xml:space="preserve">, Territory, Descriptions, </w:t>
       </w:r>
       <w:proofErr w:type="spellStart"/>
       <w:r>
@@ -1016,15 +1052,7 @@
       </w:r>
       <w:proofErr w:type="spellEnd"/>
       <w:r>
-        <w:t xml:space="preserve"> </w:t>
-      </w:r>
-      <w:proofErr w:type="spellStart"/>
-      <w:r>
-        <w:t>tinyint</w:t>
-      </w:r>
-      <w:proofErr w:type="spellEnd"/>
-      <w:r>
-        <w:t xml:space="preserve">(1) DEFAULT 0 NOT NULL, </w:t>
+        <w:t xml:space="preserve">, </w:t>
       </w:r>
       <w:proofErr w:type="spellStart"/>
       <w:r>
@@ -1032,7 +1060,7 @@
       </w:r>
       <w:proofErr w:type="spellEnd"/>
       <w:r>
-        <w:t xml:space="preserve"> DATE NOT NULL, </w:t>
+        <w:t xml:space="preserve">, </w:t>
       </w:r>
       <w:proofErr w:type="spellStart"/>
       <w:r>
@@ -1040,7 +1068,7 @@
       </w:r>
       <w:proofErr w:type="spellEnd"/>
       <w:r>
-        <w:t xml:space="preserve"> VARCHAR(100) NOT NULL, </w:t>
+        <w:t xml:space="preserve">, </w:t>
       </w:r>
       <w:proofErr w:type="spellStart"/>
       <w:r>
@@ -1048,7 +1076,7 @@
       </w:r>
       <w:proofErr w:type="spellEnd"/>
       <w:r>
-        <w:t xml:space="preserve"> DATE, </w:t>
+        <w:t xml:space="preserve">, </w:t>
       </w:r>
       <w:proofErr w:type="spellStart"/>
       <w:r>
@@ -1056,149 +1084,7 @@
       </w:r>
       <w:proofErr w:type="spellEnd"/>
       <w:r>
-        <w:t xml:space="preserve"> VARCHAR(100))</w:t>
-      </w:r>
-      <w:r>
-        <w:t>;</w:t>
-      </w:r>
-    </w:p>
-    <w:p>
-      <w:r>
-        <w:t xml:space="preserve">ALTER TABLE </w:t>
-      </w:r>
-      <w:proofErr w:type="spellStart"/>
-      <w:r>
-        <w:t>n_a_stock</w:t>
-      </w:r>
-      <w:proofErr w:type="spellEnd"/>
-      <w:r>
-        <w:t xml:space="preserve"> CHANGE </w:t>
-      </w:r>
-      <w:proofErr w:type="spellStart"/>
-      <w:r>
-        <w:t>FK_Goods_Recieved</w:t>
-      </w:r>
-      <w:proofErr w:type="spellEnd"/>
-      <w:r>
-        <w:t xml:space="preserve"> </w:t>
-      </w:r>
-      <w:proofErr w:type="spellStart"/>
-      <w:r>
-        <w:t>FK_Goods_Recei</w:t>
-      </w:r>
-      <w:r>
-        <w:t>ved</w:t>
-      </w:r>
-      <w:proofErr w:type="spellEnd"/>
-      <w:r>
-        <w:t xml:space="preserve"> </w:t>
-      </w:r>
-      <w:proofErr w:type="spellStart"/>
-      <w:proofErr w:type="gramStart"/>
-      <w:r>
-        <w:t>int</w:t>
-      </w:r>
-      <w:proofErr w:type="spellEnd"/>
-      <w:r>
-        <w:t>(</w:t>
-      </w:r>
-      <w:proofErr w:type="gramEnd"/>
-      <w:r>
-        <w:t>11)</w:t>
-      </w:r>
-      <w:r>
-        <w:t>;</w:t>
-      </w:r>
-    </w:p>
-    <w:p>
-      <w:r>
-        <w:t>-- Dumping data for table `employee`</w:t>
-      </w:r>
-    </w:p>
-    <w:p>
-      <w:r>
-        <w:lastRenderedPageBreak/>
-        <w:t>INSERT INTO `employee` (`</w:t>
-      </w:r>
-      <w:proofErr w:type="spellStart"/>
-      <w:r>
-        <w:t>IDApp</w:t>
-      </w:r>
-      <w:proofErr w:type="spellEnd"/>
-      <w:r>
-        <w:t>`, `NIK`, `</w:t>
-      </w:r>
-      <w:proofErr w:type="spellStart"/>
-      <w:r>
-        <w:t>Employee_Name</w:t>
-      </w:r>
-      <w:proofErr w:type="spellEnd"/>
-      <w:r>
-        <w:t>`, `</w:t>
-      </w:r>
-      <w:proofErr w:type="spellStart"/>
-      <w:r>
-        <w:t>TypeApp</w:t>
-      </w:r>
-      <w:proofErr w:type="spellEnd"/>
-      <w:r>
-        <w:t>`, `</w:t>
-      </w:r>
-      <w:proofErr w:type="spellStart"/>
-      <w:r>
-        <w:t>JobType</w:t>
-      </w:r>
-      <w:proofErr w:type="spellEnd"/>
-      <w:r>
-        <w:t>`, `Gender`, `Status`, `</w:t>
-      </w:r>
-      <w:proofErr w:type="spellStart"/>
-      <w:r>
-        <w:t>TelpHP</w:t>
-      </w:r>
-      <w:proofErr w:type="spellEnd"/>
-      <w:r>
-        <w:t>`, `Territory`, `Descriptions`, `</w:t>
-      </w:r>
-      <w:proofErr w:type="spellStart"/>
-      <w:r>
-        <w:t>InActive</w:t>
-      </w:r>
-      <w:proofErr w:type="spellEnd"/>
-      <w:r>
-        <w:t>`, `</w:t>
-      </w:r>
-      <w:proofErr w:type="spellStart"/>
-      <w:r>
-        <w:t>CreatedDate</w:t>
-      </w:r>
-      <w:proofErr w:type="spellEnd"/>
-      <w:r>
-        <w:t>`, `</w:t>
-      </w:r>
-      <w:proofErr w:type="spellStart"/>
-      <w:r>
-        <w:t>CreatedBy</w:t>
-      </w:r>
-      <w:proofErr w:type="spellEnd"/>
-      <w:r>
-        <w:t>`, `</w:t>
-      </w:r>
-      <w:proofErr w:type="spellStart"/>
-      <w:r>
-        <w:t>ModifiedDate</w:t>
-      </w:r>
-      <w:proofErr w:type="spellEnd"/>
-      <w:r>
-        <w:t>`, `</w:t>
-      </w:r>
-      <w:proofErr w:type="spellStart"/>
-      <w:r>
-        <w:t>ModifiedBy</w:t>
-      </w:r>
-      <w:proofErr w:type="spellEnd"/>
-      <w:r>
-        <w:t>`) VALUES</w:t>
+        <w:t>) VALUES</w:t>
       </w:r>
     </w:p>
     <w:p>
@@ -1767,7 +1653,7 @@
     <w:p/>
     <w:p>
       <w:r>
-        <w:t>CREATE TABLE `</w:t>
+        <w:t xml:space="preserve">CREATE TABLE </w:t>
       </w:r>
       <w:proofErr w:type="spellStart"/>
       <w:r>
@@ -1775,12 +1661,12 @@
       </w:r>
       <w:proofErr w:type="spellEnd"/>
       <w:r>
-        <w:t>` (</w:t>
-      </w:r>
-    </w:p>
-    <w:p>
-      <w:r>
-        <w:t xml:space="preserve">  `</w:t>
+        <w:t xml:space="preserve"> (</w:t>
+      </w:r>
+    </w:p>
+    <w:p>
+      <w:r>
+        <w:t xml:space="preserve">  </w:t>
       </w:r>
       <w:proofErr w:type="spellStart"/>
       <w:r>
@@ -1788,20 +1674,15 @@
       </w:r>
       <w:proofErr w:type="spellEnd"/>
       <w:r>
-        <w:t xml:space="preserve">` </w:t>
-      </w:r>
-      <w:proofErr w:type="spellStart"/>
-      <w:proofErr w:type="gramStart"/>
+        <w:t xml:space="preserve"> </w:t>
+      </w:r>
+      <w:proofErr w:type="spellStart"/>
       <w:r>
         <w:t>int</w:t>
       </w:r>
       <w:proofErr w:type="spellEnd"/>
       <w:r>
-        <w:t>(</w:t>
-      </w:r>
-      <w:proofErr w:type="gramEnd"/>
-      <w:r>
-        <w:t xml:space="preserve">11) NOT NULL </w:t>
+        <w:t xml:space="preserve">(11) NOT NULL </w:t>
       </w:r>
       <w:r>
         <w:rPr>
@@ -1815,7 +1696,7 @@
     </w:p>
     <w:p>
       <w:r>
-        <w:t xml:space="preserve">  `</w:t>
+        <w:t xml:space="preserve">  </w:t>
       </w:r>
       <w:proofErr w:type="spellStart"/>
       <w:r>
@@ -1823,25 +1704,20 @@
       </w:r>
       <w:proofErr w:type="spellEnd"/>
       <w:r>
-        <w:t xml:space="preserve">` </w:t>
-      </w:r>
-      <w:proofErr w:type="spellStart"/>
-      <w:proofErr w:type="gramStart"/>
+        <w:t xml:space="preserve"> </w:t>
+      </w:r>
+      <w:proofErr w:type="spellStart"/>
       <w:r>
         <w:t>int</w:t>
       </w:r>
       <w:proofErr w:type="spellEnd"/>
       <w:r>
-        <w:t>(</w:t>
-      </w:r>
-      <w:proofErr w:type="gramEnd"/>
-      <w:r>
-        <w:t>11) NOT NULL,</w:t>
-      </w:r>
-    </w:p>
-    <w:p>
-      <w:r>
-        <w:t xml:space="preserve">  `</w:t>
+        <w:t>(11) NOT NULL,</w:t>
+      </w:r>
+    </w:p>
+    <w:p>
+      <w:r>
+        <w:t xml:space="preserve">  </w:t>
       </w:r>
       <w:proofErr w:type="spellStart"/>
       <w:r>
@@ -1849,25 +1725,20 @@
       </w:r>
       <w:proofErr w:type="spellEnd"/>
       <w:r>
-        <w:t xml:space="preserve">` </w:t>
-      </w:r>
-      <w:proofErr w:type="spellStart"/>
-      <w:proofErr w:type="gramStart"/>
+        <w:t xml:space="preserve"> </w:t>
+      </w:r>
+      <w:proofErr w:type="spellStart"/>
       <w:r>
         <w:t>int</w:t>
       </w:r>
       <w:proofErr w:type="spellEnd"/>
       <w:r>
-        <w:t>(</w:t>
-      </w:r>
-      <w:proofErr w:type="gramEnd"/>
-      <w:r>
-        <w:t>11) NOT NULL,</w:t>
-      </w:r>
-    </w:p>
-    <w:p>
-      <w:r>
-        <w:t xml:space="preserve">  `</w:t>
+        <w:t>(11) NOT NULL,</w:t>
+      </w:r>
+    </w:p>
+    <w:p>
+      <w:r>
+        <w:t xml:space="preserve">  </w:t>
       </w:r>
       <w:proofErr w:type="spellStart"/>
       <w:r>
@@ -1875,25 +1746,20 @@
       </w:r>
       <w:proofErr w:type="spellEnd"/>
       <w:r>
-        <w:t xml:space="preserve">` </w:t>
-      </w:r>
-      <w:proofErr w:type="spellStart"/>
-      <w:proofErr w:type="gramStart"/>
+        <w:t xml:space="preserve"> </w:t>
+      </w:r>
+      <w:proofErr w:type="spellStart"/>
       <w:r>
         <w:t>int</w:t>
       </w:r>
       <w:proofErr w:type="spellEnd"/>
       <w:r>
-        <w:t>(</w:t>
-      </w:r>
-      <w:proofErr w:type="gramEnd"/>
-      <w:r>
-        <w:t>11) NOT NULL,</w:t>
-      </w:r>
-    </w:p>
-    <w:p>
-      <w:r>
-        <w:t xml:space="preserve">  `</w:t>
+        <w:t>(11) NOT NULL,</w:t>
+      </w:r>
+    </w:p>
+    <w:p>
+      <w:r>
+        <w:t xml:space="preserve">  </w:t>
       </w:r>
       <w:proofErr w:type="spellStart"/>
       <w:r>
@@ -1901,25 +1767,20 @@
       </w:r>
       <w:proofErr w:type="spellEnd"/>
       <w:r>
-        <w:t xml:space="preserve">` </w:t>
-      </w:r>
-      <w:proofErr w:type="spellStart"/>
-      <w:proofErr w:type="gramStart"/>
+        <w:t xml:space="preserve"> </w:t>
+      </w:r>
+      <w:proofErr w:type="spellStart"/>
       <w:r>
         <w:t>int</w:t>
       </w:r>
       <w:proofErr w:type="spellEnd"/>
       <w:r>
-        <w:t>(</w:t>
-      </w:r>
-      <w:proofErr w:type="gramEnd"/>
-      <w:r>
-        <w:t>11) NOT NULL,</w:t>
-      </w:r>
-    </w:p>
-    <w:p>
-      <w:r>
-        <w:t xml:space="preserve">  `</w:t>
+        <w:t>(11) NOT NULL,</w:t>
+      </w:r>
+    </w:p>
+    <w:p>
+      <w:r>
+        <w:t xml:space="preserve">  </w:t>
       </w:r>
       <w:proofErr w:type="spellStart"/>
       <w:r>
@@ -1927,25 +1788,20 @@
       </w:r>
       <w:proofErr w:type="spellEnd"/>
       <w:r>
-        <w:t xml:space="preserve">` </w:t>
-      </w:r>
-      <w:proofErr w:type="spellStart"/>
-      <w:proofErr w:type="gramStart"/>
+        <w:t xml:space="preserve"> </w:t>
+      </w:r>
+      <w:proofErr w:type="spellStart"/>
       <w:r>
         <w:t>int</w:t>
       </w:r>
       <w:proofErr w:type="spellEnd"/>
       <w:r>
-        <w:t>(</w:t>
-      </w:r>
-      <w:proofErr w:type="gramEnd"/>
-      <w:r>
-        <w:t>11) NOT NULL,</w:t>
-      </w:r>
-    </w:p>
-    <w:p>
-      <w:r>
-        <w:t xml:space="preserve">  `</w:t>
+        <w:t>(11) NOT NULL,</w:t>
+      </w:r>
+    </w:p>
+    <w:p>
+      <w:r>
+        <w:t xml:space="preserve">  </w:t>
       </w:r>
       <w:proofErr w:type="spellStart"/>
       <w:r>
@@ -1953,25 +1809,20 @@
       </w:r>
       <w:proofErr w:type="spellEnd"/>
       <w:r>
-        <w:t xml:space="preserve">` </w:t>
-      </w:r>
-      <w:proofErr w:type="spellStart"/>
-      <w:proofErr w:type="gramStart"/>
+        <w:t xml:space="preserve"> </w:t>
+      </w:r>
+      <w:proofErr w:type="spellStart"/>
       <w:r>
         <w:t>smallint</w:t>
       </w:r>
       <w:proofErr w:type="spellEnd"/>
       <w:r>
-        <w:t>(</w:t>
-      </w:r>
-      <w:proofErr w:type="gramEnd"/>
-      <w:r>
-        <w:t>6) DEFAULT NULL,</w:t>
-      </w:r>
-    </w:p>
-    <w:p>
-      <w:r>
-        <w:t xml:space="preserve">  `</w:t>
+        <w:t>(6) DEFAULT NULL,</w:t>
+      </w:r>
+    </w:p>
+    <w:p>
+      <w:r>
+        <w:t xml:space="preserve">  </w:t>
       </w:r>
       <w:proofErr w:type="spellStart"/>
       <w:r>
@@ -1979,25 +1830,20 @@
       </w:r>
       <w:proofErr w:type="spellEnd"/>
       <w:r>
-        <w:t xml:space="preserve">` </w:t>
-      </w:r>
-      <w:proofErr w:type="spellStart"/>
-      <w:proofErr w:type="gramStart"/>
+        <w:t xml:space="preserve"> </w:t>
+      </w:r>
+      <w:proofErr w:type="spellStart"/>
       <w:r>
         <w:t>int</w:t>
       </w:r>
       <w:proofErr w:type="spellEnd"/>
       <w:r>
-        <w:t>(</w:t>
-      </w:r>
-      <w:proofErr w:type="gramEnd"/>
-      <w:r>
-        <w:t>11) DEFAULT NULL,</w:t>
-      </w:r>
-    </w:p>
-    <w:p>
-      <w:r>
-        <w:t xml:space="preserve">  `</w:t>
+        <w:t>(11) DEFAULT NULL,</w:t>
+      </w:r>
+    </w:p>
+    <w:p>
+      <w:r>
+        <w:t xml:space="preserve">  </w:t>
       </w:r>
       <w:proofErr w:type="spellStart"/>
       <w:r>
@@ -2005,25 +1851,20 @@
       </w:r>
       <w:proofErr w:type="spellEnd"/>
       <w:r>
-        <w:t xml:space="preserve">` </w:t>
-      </w:r>
-      <w:proofErr w:type="spellStart"/>
-      <w:proofErr w:type="gramStart"/>
+        <w:t xml:space="preserve"> </w:t>
+      </w:r>
+      <w:proofErr w:type="spellStart"/>
       <w:r>
         <w:t>smallint</w:t>
       </w:r>
       <w:proofErr w:type="spellEnd"/>
       <w:r>
-        <w:t>(</w:t>
-      </w:r>
-      <w:proofErr w:type="gramEnd"/>
-      <w:r>
-        <w:t>6) DEFAULT NULL,</w:t>
-      </w:r>
-    </w:p>
-    <w:p>
-      <w:r>
-        <w:t xml:space="preserve">  `</w:t>
+        <w:t>(6) DEFAULT NULL,</w:t>
+      </w:r>
+    </w:p>
+    <w:p>
+      <w:r>
+        <w:t xml:space="preserve">  </w:t>
       </w:r>
       <w:proofErr w:type="spellStart"/>
       <w:r>
@@ -2031,7 +1872,7 @@
       </w:r>
       <w:proofErr w:type="spellEnd"/>
       <w:r>
-        <w:t xml:space="preserve">` </w:t>
+        <w:t xml:space="preserve"> </w:t>
       </w:r>
       <w:proofErr w:type="spellStart"/>
       <w:r>
@@ -2044,7 +1885,7 @@
     </w:p>
     <w:p>
       <w:r>
-        <w:t xml:space="preserve">  `</w:t>
+        <w:t xml:space="preserve">  </w:t>
       </w:r>
       <w:proofErr w:type="spellStart"/>
       <w:r>
@@ -2052,26 +1893,13 @@
       </w:r>
       <w:proofErr w:type="spellEnd"/>
       <w:r>
-        <w:t xml:space="preserve">` </w:t>
-      </w:r>
-      <w:proofErr w:type="spellStart"/>
-      <w:proofErr w:type="gramStart"/>
-      <w:r>
-        <w:t>varchar</w:t>
-      </w:r>
-      <w:proofErr w:type="spellEnd"/>
-      <w:r>
-        <w:t>(</w:t>
-      </w:r>
-      <w:proofErr w:type="gramEnd"/>
-      <w:r>
-        <w:t>100) DEFAULT NULL,</w:t>
+        <w:t xml:space="preserve"> varchar(100) DEFAULT NULL,</w:t>
       </w:r>
     </w:p>
     <w:p>
       <w:r>
         <w:lastRenderedPageBreak/>
-        <w:t xml:space="preserve">  `</w:t>
+        <w:t xml:space="preserve">  </w:t>
       </w:r>
       <w:proofErr w:type="spellStart"/>
       <w:r>
@@ -2079,7 +1907,7 @@
       </w:r>
       <w:proofErr w:type="spellEnd"/>
       <w:r>
-        <w:t xml:space="preserve">` </w:t>
+        <w:t xml:space="preserve"> </w:t>
       </w:r>
       <w:proofErr w:type="spellStart"/>
       <w:r>
@@ -2092,7 +1920,7 @@
     </w:p>
     <w:p>
       <w:r>
-        <w:t xml:space="preserve">  `</w:t>
+        <w:t xml:space="preserve">  </w:t>
       </w:r>
       <w:proofErr w:type="spellStart"/>
       <w:r>
@@ -2100,20 +1928,7 @@
       </w:r>
       <w:proofErr w:type="spellEnd"/>
       <w:r>
-        <w:t xml:space="preserve">` </w:t>
-      </w:r>
-      <w:proofErr w:type="spellStart"/>
-      <w:proofErr w:type="gramStart"/>
-      <w:r>
-        <w:t>varchar</w:t>
-      </w:r>
-      <w:proofErr w:type="spellEnd"/>
-      <w:r>
-        <w:t>(</w:t>
-      </w:r>
-      <w:proofErr w:type="gramEnd"/>
-      <w:r>
-        <w:t>100) DEFAULT NULL</w:t>
+        <w:t xml:space="preserve"> varchar(100) DEFAULT NULL</w:t>
       </w:r>
     </w:p>
     <w:p>
@@ -2144,7 +1959,7 @@
           <w:sz w:val="20"/>
           <w:szCs w:val="20"/>
         </w:rPr>
-        <w:t>CREATE TABLE `</w:t>
+        <w:t xml:space="preserve">CREATE TABLE </w:t>
       </w:r>
       <w:proofErr w:type="spellStart"/>
       <w:r>
@@ -2162,24 +1977,24 @@
           <w:sz w:val="20"/>
           <w:szCs w:val="20"/>
         </w:rPr>
-        <w:t>` (</w:t>
-      </w:r>
-    </w:p>
-    <w:p>
-      <w:pPr>
-        <w:rPr>
-          <w:rFonts w:ascii="Courier New" w:eastAsia="Times New Roman" w:hAnsi="Courier New" w:cs="Courier New"/>
-          <w:sz w:val="20"/>
-          <w:szCs w:val="20"/>
-        </w:rPr>
-      </w:pPr>
-      <w:r>
-        <w:rPr>
-          <w:rFonts w:ascii="Courier New" w:eastAsia="Times New Roman" w:hAnsi="Courier New" w:cs="Courier New"/>
-          <w:sz w:val="20"/>
-          <w:szCs w:val="20"/>
-        </w:rPr>
-        <w:t xml:space="preserve">  `</w:t>
+        <w:t xml:space="preserve"> (</w:t>
+      </w:r>
+    </w:p>
+    <w:p>
+      <w:pPr>
+        <w:rPr>
+          <w:rFonts w:ascii="Courier New" w:eastAsia="Times New Roman" w:hAnsi="Courier New" w:cs="Courier New"/>
+          <w:sz w:val="20"/>
+          <w:szCs w:val="20"/>
+        </w:rPr>
+      </w:pPr>
+      <w:r>
+        <w:rPr>
+          <w:rFonts w:ascii="Courier New" w:eastAsia="Times New Roman" w:hAnsi="Courier New" w:cs="Courier New"/>
+          <w:sz w:val="20"/>
+          <w:szCs w:val="20"/>
+        </w:rPr>
+        <w:t xml:space="preserve">  </w:t>
       </w:r>
       <w:proofErr w:type="spellStart"/>
       <w:r>
@@ -2197,10 +2012,9 @@
           <w:sz w:val="20"/>
           <w:szCs w:val="20"/>
         </w:rPr>
-        <w:t xml:space="preserve">` </w:t>
-      </w:r>
-      <w:proofErr w:type="spellStart"/>
-      <w:proofErr w:type="gramStart"/>
+        <w:t xml:space="preserve"> </w:t>
+      </w:r>
+      <w:proofErr w:type="spellStart"/>
       <w:r>
         <w:rPr>
           <w:rFonts w:ascii="Courier New" w:eastAsia="Times New Roman" w:hAnsi="Courier New" w:cs="Courier New"/>
@@ -2216,33 +2030,24 @@
           <w:sz w:val="20"/>
           <w:szCs w:val="20"/>
         </w:rPr>
-        <w:t>(</w:t>
-      </w:r>
-      <w:proofErr w:type="gramEnd"/>
-      <w:r>
-        <w:rPr>
-          <w:rFonts w:ascii="Courier New" w:eastAsia="Times New Roman" w:hAnsi="Courier New" w:cs="Courier New"/>
-          <w:sz w:val="20"/>
-          <w:szCs w:val="20"/>
-        </w:rPr>
-        <w:t>11) NOT NULL,</w:t>
-      </w:r>
-    </w:p>
-    <w:p>
-      <w:pPr>
-        <w:rPr>
-          <w:rFonts w:ascii="Courier New" w:eastAsia="Times New Roman" w:hAnsi="Courier New" w:cs="Courier New"/>
-          <w:sz w:val="20"/>
-          <w:szCs w:val="20"/>
-        </w:rPr>
-      </w:pPr>
-      <w:r>
-        <w:rPr>
-          <w:rFonts w:ascii="Courier New" w:eastAsia="Times New Roman" w:hAnsi="Courier New" w:cs="Courier New"/>
-          <w:sz w:val="20"/>
-          <w:szCs w:val="20"/>
-        </w:rPr>
-        <w:t xml:space="preserve">  `</w:t>
+        <w:t>(11) NOT NULL,</w:t>
+      </w:r>
+    </w:p>
+    <w:p>
+      <w:pPr>
+        <w:rPr>
+          <w:rFonts w:ascii="Courier New" w:eastAsia="Times New Roman" w:hAnsi="Courier New" w:cs="Courier New"/>
+          <w:sz w:val="20"/>
+          <w:szCs w:val="20"/>
+        </w:rPr>
+      </w:pPr>
+      <w:r>
+        <w:rPr>
+          <w:rFonts w:ascii="Courier New" w:eastAsia="Times New Roman" w:hAnsi="Courier New" w:cs="Courier New"/>
+          <w:sz w:val="20"/>
+          <w:szCs w:val="20"/>
+        </w:rPr>
+        <w:t xml:space="preserve">  </w:t>
       </w:r>
       <w:proofErr w:type="spellStart"/>
       <w:r>
@@ -2260,35 +2065,7 @@
           <w:sz w:val="20"/>
           <w:szCs w:val="20"/>
         </w:rPr>
-        <w:t xml:space="preserve">` </w:t>
-      </w:r>
-      <w:proofErr w:type="spellStart"/>
-      <w:proofErr w:type="gramStart"/>
-      <w:r>
-        <w:rPr>
-          <w:rFonts w:ascii="Courier New" w:eastAsia="Times New Roman" w:hAnsi="Courier New" w:cs="Courier New"/>
-          <w:sz w:val="20"/>
-          <w:szCs w:val="20"/>
-        </w:rPr>
-        <w:t>varchar</w:t>
-      </w:r>
-      <w:proofErr w:type="spellEnd"/>
-      <w:r>
-        <w:rPr>
-          <w:rFonts w:ascii="Courier New" w:eastAsia="Times New Roman" w:hAnsi="Courier New" w:cs="Courier New"/>
-          <w:sz w:val="20"/>
-          <w:szCs w:val="20"/>
-        </w:rPr>
-        <w:t>(</w:t>
-      </w:r>
-      <w:proofErr w:type="gramEnd"/>
-      <w:r>
-        <w:rPr>
-          <w:rFonts w:ascii="Courier New" w:eastAsia="Times New Roman" w:hAnsi="Courier New" w:cs="Courier New"/>
-          <w:sz w:val="20"/>
-          <w:szCs w:val="20"/>
-        </w:rPr>
-        <w:t>30) NOT NULL,</w:t>
+        <w:t xml:space="preserve"> varchar(30) NOT NULL,</w:t>
       </w:r>
     </w:p>
     <w:p>
@@ -2318,7 +2095,6 @@
         <w:t xml:space="preserve"> </w:t>
       </w:r>
       <w:proofErr w:type="spellStart"/>
-      <w:proofErr w:type="gramStart"/>
       <w:r>
         <w:rPr>
           <w:rFonts w:ascii="Courier New" w:eastAsia="Times New Roman" w:hAnsi="Courier New" w:cs="Courier New"/>
@@ -2334,42 +2110,33 @@
           <w:sz w:val="20"/>
           <w:szCs w:val="20"/>
         </w:rPr>
-        <w:t>(</w:t>
-      </w:r>
-      <w:proofErr w:type="gramEnd"/>
-      <w:r>
-        <w:rPr>
-          <w:rFonts w:ascii="Courier New" w:eastAsia="Times New Roman" w:hAnsi="Courier New" w:cs="Courier New"/>
-          <w:sz w:val="20"/>
-          <w:szCs w:val="20"/>
-        </w:rPr>
-        <w:t>1) NOT NULL DEFAULT 0,</w:t>
-      </w:r>
-    </w:p>
-    <w:p>
-      <w:pPr>
-        <w:rPr>
-          <w:rFonts w:ascii="Courier New" w:eastAsia="Times New Roman" w:hAnsi="Courier New" w:cs="Courier New"/>
-          <w:sz w:val="20"/>
-          <w:szCs w:val="20"/>
-        </w:rPr>
-      </w:pPr>
-    </w:p>
-    <w:p>
-      <w:pPr>
-        <w:rPr>
-          <w:rFonts w:ascii="Courier New" w:eastAsia="Times New Roman" w:hAnsi="Courier New" w:cs="Courier New"/>
-          <w:sz w:val="20"/>
-          <w:szCs w:val="20"/>
-        </w:rPr>
-      </w:pPr>
-      <w:r>
-        <w:rPr>
-          <w:rFonts w:ascii="Courier New" w:eastAsia="Times New Roman" w:hAnsi="Courier New" w:cs="Courier New"/>
-          <w:sz w:val="20"/>
-          <w:szCs w:val="20"/>
-        </w:rPr>
-        <w:t xml:space="preserve">  `</w:t>
+        <w:t>(1) NOT NULL DEFAULT 0,</w:t>
+      </w:r>
+    </w:p>
+    <w:p>
+      <w:pPr>
+        <w:rPr>
+          <w:rFonts w:ascii="Courier New" w:eastAsia="Times New Roman" w:hAnsi="Courier New" w:cs="Courier New"/>
+          <w:sz w:val="20"/>
+          <w:szCs w:val="20"/>
+        </w:rPr>
+      </w:pPr>
+    </w:p>
+    <w:p>
+      <w:pPr>
+        <w:rPr>
+          <w:rFonts w:ascii="Courier New" w:eastAsia="Times New Roman" w:hAnsi="Courier New" w:cs="Courier New"/>
+          <w:sz w:val="20"/>
+          <w:szCs w:val="20"/>
+        </w:rPr>
+      </w:pPr>
+      <w:r>
+        <w:rPr>
+          <w:rFonts w:ascii="Courier New" w:eastAsia="Times New Roman" w:hAnsi="Courier New" w:cs="Courier New"/>
+          <w:sz w:val="20"/>
+          <w:szCs w:val="20"/>
+        </w:rPr>
+        <w:t xml:space="preserve">  </w:t>
       </w:r>
       <w:proofErr w:type="spellStart"/>
       <w:r>
@@ -2387,52 +2154,24 @@
           <w:sz w:val="20"/>
           <w:szCs w:val="20"/>
         </w:rPr>
-        <w:t xml:space="preserve">` </w:t>
-      </w:r>
-      <w:proofErr w:type="spellStart"/>
-      <w:proofErr w:type="gramStart"/>
-      <w:r>
-        <w:rPr>
-          <w:rFonts w:ascii="Courier New" w:eastAsia="Times New Roman" w:hAnsi="Courier New" w:cs="Courier New"/>
-          <w:sz w:val="20"/>
-          <w:szCs w:val="20"/>
-        </w:rPr>
-        <w:t>varchar</w:t>
-      </w:r>
-      <w:proofErr w:type="spellEnd"/>
-      <w:r>
-        <w:rPr>
-          <w:rFonts w:ascii="Courier New" w:eastAsia="Times New Roman" w:hAnsi="Courier New" w:cs="Courier New"/>
-          <w:sz w:val="20"/>
-          <w:szCs w:val="20"/>
-        </w:rPr>
-        <w:t>(</w:t>
-      </w:r>
-      <w:proofErr w:type="gramEnd"/>
-      <w:r>
-        <w:rPr>
-          <w:rFonts w:ascii="Courier New" w:eastAsia="Times New Roman" w:hAnsi="Courier New" w:cs="Courier New"/>
-          <w:sz w:val="20"/>
-          <w:szCs w:val="20"/>
-        </w:rPr>
-        <w:t>50) NOT NULL,</w:t>
-      </w:r>
-    </w:p>
-    <w:p>
-      <w:pPr>
-        <w:rPr>
-          <w:rFonts w:ascii="Courier New" w:eastAsia="Times New Roman" w:hAnsi="Courier New" w:cs="Courier New"/>
-          <w:sz w:val="20"/>
-          <w:szCs w:val="20"/>
-        </w:rPr>
-      </w:pPr>
-      <w:r>
-        <w:rPr>
-          <w:rFonts w:ascii="Courier New" w:eastAsia="Times New Roman" w:hAnsi="Courier New" w:cs="Courier New"/>
-          <w:sz w:val="20"/>
-          <w:szCs w:val="20"/>
-        </w:rPr>
-        <w:t xml:space="preserve">  `</w:t>
+        <w:t xml:space="preserve"> varchar(50) NOT NULL,</w:t>
+      </w:r>
+    </w:p>
+    <w:p>
+      <w:pPr>
+        <w:rPr>
+          <w:rFonts w:ascii="Courier New" w:eastAsia="Times New Roman" w:hAnsi="Courier New" w:cs="Courier New"/>
+          <w:sz w:val="20"/>
+          <w:szCs w:val="20"/>
+        </w:rPr>
+      </w:pPr>
+      <w:r>
+        <w:rPr>
+          <w:rFonts w:ascii="Courier New" w:eastAsia="Times New Roman" w:hAnsi="Courier New" w:cs="Courier New"/>
+          <w:sz w:val="20"/>
+          <w:szCs w:val="20"/>
+        </w:rPr>
+        <w:t xml:space="preserve">  </w:t>
       </w:r>
       <w:proofErr w:type="spellStart"/>
       <w:r>
@@ -2450,27 +2189,26 @@
           <w:sz w:val="20"/>
           <w:szCs w:val="20"/>
         </w:rPr>
-        <w:t>` date DEFAULT NULL,</w:t>
-      </w:r>
-    </w:p>
-    <w:p>
-      <w:pPr>
-        <w:rPr>
-          <w:rFonts w:ascii="Courier New" w:eastAsia="Times New Roman" w:hAnsi="Courier New" w:cs="Courier New"/>
-          <w:sz w:val="20"/>
-          <w:szCs w:val="20"/>
-        </w:rPr>
-      </w:pPr>
-      <w:r>
-        <w:rPr>
-          <w:rFonts w:ascii="Courier New" w:eastAsia="Times New Roman" w:hAnsi="Courier New" w:cs="Courier New"/>
-          <w:sz w:val="20"/>
-          <w:szCs w:val="20"/>
-        </w:rPr>
-        <w:t xml:space="preserve">  `Qty` </w:t>
-      </w:r>
-      <w:proofErr w:type="spellStart"/>
-      <w:proofErr w:type="gramStart"/>
+        <w:t xml:space="preserve"> date DEFAULT NULL,</w:t>
+      </w:r>
+    </w:p>
+    <w:p>
+      <w:pPr>
+        <w:rPr>
+          <w:rFonts w:ascii="Courier New" w:eastAsia="Times New Roman" w:hAnsi="Courier New" w:cs="Courier New"/>
+          <w:sz w:val="20"/>
+          <w:szCs w:val="20"/>
+        </w:rPr>
+      </w:pPr>
+      <w:r>
+        <w:rPr>
+          <w:rFonts w:ascii="Courier New" w:eastAsia="Times New Roman" w:hAnsi="Courier New" w:cs="Courier New"/>
+          <w:sz w:val="20"/>
+          <w:szCs w:val="20"/>
+        </w:rPr>
+        <w:t xml:space="preserve">  Qty </w:t>
+      </w:r>
+      <w:proofErr w:type="spellStart"/>
       <w:r>
         <w:rPr>
           <w:rFonts w:ascii="Courier New" w:eastAsia="Times New Roman" w:hAnsi="Courier New" w:cs="Courier New"/>
@@ -2486,33 +2224,24 @@
           <w:sz w:val="20"/>
           <w:szCs w:val="20"/>
         </w:rPr>
-        <w:t>(</w:t>
-      </w:r>
-      <w:proofErr w:type="gramEnd"/>
-      <w:r>
-        <w:rPr>
-          <w:rFonts w:ascii="Courier New" w:eastAsia="Times New Roman" w:hAnsi="Courier New" w:cs="Courier New"/>
-          <w:sz w:val="20"/>
-          <w:szCs w:val="20"/>
-        </w:rPr>
-        <w:t>11) NOT NULL,</w:t>
-      </w:r>
-    </w:p>
-    <w:p>
-      <w:pPr>
-        <w:rPr>
-          <w:rFonts w:ascii="Courier New" w:eastAsia="Times New Roman" w:hAnsi="Courier New" w:cs="Courier New"/>
-          <w:sz w:val="20"/>
-          <w:szCs w:val="20"/>
-        </w:rPr>
-      </w:pPr>
-      <w:r>
-        <w:rPr>
-          <w:rFonts w:ascii="Courier New" w:eastAsia="Times New Roman" w:hAnsi="Courier New" w:cs="Courier New"/>
-          <w:sz w:val="20"/>
-          <w:szCs w:val="20"/>
-        </w:rPr>
-        <w:t xml:space="preserve">  `</w:t>
+        <w:t>(11) NOT NULL,</w:t>
+      </w:r>
+    </w:p>
+    <w:p>
+      <w:pPr>
+        <w:rPr>
+          <w:rFonts w:ascii="Courier New" w:eastAsia="Times New Roman" w:hAnsi="Courier New" w:cs="Courier New"/>
+          <w:sz w:val="20"/>
+          <w:szCs w:val="20"/>
+        </w:rPr>
+      </w:pPr>
+      <w:r>
+        <w:rPr>
+          <w:rFonts w:ascii="Courier New" w:eastAsia="Times New Roman" w:hAnsi="Courier New" w:cs="Courier New"/>
+          <w:sz w:val="20"/>
+          <w:szCs w:val="20"/>
+        </w:rPr>
+        <w:t xml:space="preserve">  </w:t>
       </w:r>
       <w:proofErr w:type="spellStart"/>
       <w:r>
@@ -2530,52 +2259,24 @@
           <w:sz w:val="20"/>
           <w:szCs w:val="20"/>
         </w:rPr>
-        <w:t xml:space="preserve">` </w:t>
-      </w:r>
-      <w:proofErr w:type="spellStart"/>
-      <w:proofErr w:type="gramStart"/>
-      <w:r>
-        <w:rPr>
-          <w:rFonts w:ascii="Courier New" w:eastAsia="Times New Roman" w:hAnsi="Courier New" w:cs="Courier New"/>
-          <w:sz w:val="20"/>
-          <w:szCs w:val="20"/>
-        </w:rPr>
-        <w:t>varchar</w:t>
-      </w:r>
-      <w:proofErr w:type="spellEnd"/>
-      <w:r>
-        <w:rPr>
-          <w:rFonts w:ascii="Courier New" w:eastAsia="Times New Roman" w:hAnsi="Courier New" w:cs="Courier New"/>
-          <w:sz w:val="20"/>
-          <w:szCs w:val="20"/>
-        </w:rPr>
-        <w:t>(</w:t>
-      </w:r>
-      <w:proofErr w:type="gramEnd"/>
-      <w:r>
-        <w:rPr>
-          <w:rFonts w:ascii="Courier New" w:eastAsia="Times New Roman" w:hAnsi="Courier New" w:cs="Courier New"/>
-          <w:sz w:val="20"/>
-          <w:szCs w:val="20"/>
-        </w:rPr>
-        <w:t>50) NOT NULL,</w:t>
-      </w:r>
-    </w:p>
-    <w:p>
-      <w:pPr>
-        <w:rPr>
-          <w:rFonts w:ascii="Courier New" w:eastAsia="Times New Roman" w:hAnsi="Courier New" w:cs="Courier New"/>
-          <w:sz w:val="20"/>
-          <w:szCs w:val="20"/>
-        </w:rPr>
-      </w:pPr>
-      <w:r>
-        <w:rPr>
-          <w:rFonts w:ascii="Courier New" w:eastAsia="Times New Roman" w:hAnsi="Courier New" w:cs="Courier New"/>
-          <w:sz w:val="20"/>
-          <w:szCs w:val="20"/>
-        </w:rPr>
-        <w:t xml:space="preserve">  `</w:t>
+        <w:t xml:space="preserve"> varchar(50) NOT NULL,</w:t>
+      </w:r>
+    </w:p>
+    <w:p>
+      <w:pPr>
+        <w:rPr>
+          <w:rFonts w:ascii="Courier New" w:eastAsia="Times New Roman" w:hAnsi="Courier New" w:cs="Courier New"/>
+          <w:sz w:val="20"/>
+          <w:szCs w:val="20"/>
+        </w:rPr>
+      </w:pPr>
+      <w:r>
+        <w:rPr>
+          <w:rFonts w:ascii="Courier New" w:eastAsia="Times New Roman" w:hAnsi="Courier New" w:cs="Courier New"/>
+          <w:sz w:val="20"/>
+          <w:szCs w:val="20"/>
+        </w:rPr>
+        <w:t xml:space="preserve">  </w:t>
       </w:r>
       <w:proofErr w:type="spellStart"/>
       <w:r>
@@ -2593,52 +2294,24 @@
           <w:sz w:val="20"/>
           <w:szCs w:val="20"/>
         </w:rPr>
-        <w:t xml:space="preserve">` </w:t>
-      </w:r>
-      <w:proofErr w:type="spellStart"/>
-      <w:proofErr w:type="gramStart"/>
-      <w:r>
-        <w:rPr>
-          <w:rFonts w:ascii="Courier New" w:eastAsia="Times New Roman" w:hAnsi="Courier New" w:cs="Courier New"/>
-          <w:sz w:val="20"/>
-          <w:szCs w:val="20"/>
-        </w:rPr>
-        <w:t>varchar</w:t>
-      </w:r>
-      <w:proofErr w:type="spellEnd"/>
-      <w:r>
-        <w:rPr>
-          <w:rFonts w:ascii="Courier New" w:eastAsia="Times New Roman" w:hAnsi="Courier New" w:cs="Courier New"/>
-          <w:sz w:val="20"/>
-          <w:szCs w:val="20"/>
-        </w:rPr>
-        <w:t>(</w:t>
-      </w:r>
-      <w:proofErr w:type="gramEnd"/>
-      <w:r>
-        <w:rPr>
-          <w:rFonts w:ascii="Courier New" w:eastAsia="Times New Roman" w:hAnsi="Courier New" w:cs="Courier New"/>
-          <w:sz w:val="20"/>
-          <w:szCs w:val="20"/>
-        </w:rPr>
-        <w:t>50) DEFAULT NULL,</w:t>
-      </w:r>
-    </w:p>
-    <w:p>
-      <w:pPr>
-        <w:rPr>
-          <w:rFonts w:ascii="Courier New" w:eastAsia="Times New Roman" w:hAnsi="Courier New" w:cs="Courier New"/>
-          <w:sz w:val="20"/>
-          <w:szCs w:val="20"/>
-        </w:rPr>
-      </w:pPr>
-      <w:r>
-        <w:rPr>
-          <w:rFonts w:ascii="Courier New" w:eastAsia="Times New Roman" w:hAnsi="Courier New" w:cs="Courier New"/>
-          <w:sz w:val="20"/>
-          <w:szCs w:val="20"/>
-        </w:rPr>
-        <w:t xml:space="preserve">  `</w:t>
+        <w:t xml:space="preserve"> varchar(50) DEFAULT NULL,</w:t>
+      </w:r>
+    </w:p>
+    <w:p>
+      <w:pPr>
+        <w:rPr>
+          <w:rFonts w:ascii="Courier New" w:eastAsia="Times New Roman" w:hAnsi="Courier New" w:cs="Courier New"/>
+          <w:sz w:val="20"/>
+          <w:szCs w:val="20"/>
+        </w:rPr>
+      </w:pPr>
+      <w:r>
+        <w:rPr>
+          <w:rFonts w:ascii="Courier New" w:eastAsia="Times New Roman" w:hAnsi="Courier New" w:cs="Courier New"/>
+          <w:sz w:val="20"/>
+          <w:szCs w:val="20"/>
+        </w:rPr>
+        <w:t xml:space="preserve">  </w:t>
       </w:r>
       <w:proofErr w:type="spellStart"/>
       <w:r>
@@ -2656,52 +2329,24 @@
           <w:sz w:val="20"/>
           <w:szCs w:val="20"/>
         </w:rPr>
-        <w:t xml:space="preserve">` </w:t>
-      </w:r>
-      <w:proofErr w:type="spellStart"/>
-      <w:proofErr w:type="gramStart"/>
-      <w:r>
-        <w:rPr>
-          <w:rFonts w:ascii="Courier New" w:eastAsia="Times New Roman" w:hAnsi="Courier New" w:cs="Courier New"/>
-          <w:sz w:val="20"/>
-          <w:szCs w:val="20"/>
-        </w:rPr>
-        <w:t>varchar</w:t>
-      </w:r>
-      <w:proofErr w:type="spellEnd"/>
-      <w:r>
-        <w:rPr>
-          <w:rFonts w:ascii="Courier New" w:eastAsia="Times New Roman" w:hAnsi="Courier New" w:cs="Courier New"/>
-          <w:sz w:val="20"/>
-          <w:szCs w:val="20"/>
-        </w:rPr>
-        <w:t>(</w:t>
-      </w:r>
-      <w:proofErr w:type="gramEnd"/>
-      <w:r>
-        <w:rPr>
-          <w:rFonts w:ascii="Courier New" w:eastAsia="Times New Roman" w:hAnsi="Courier New" w:cs="Courier New"/>
-          <w:sz w:val="20"/>
-          <w:szCs w:val="20"/>
-        </w:rPr>
-        <w:t>150) DEFAULT NULL,</w:t>
-      </w:r>
-    </w:p>
-    <w:p>
-      <w:pPr>
-        <w:rPr>
-          <w:rFonts w:ascii="Courier New" w:eastAsia="Times New Roman" w:hAnsi="Courier New" w:cs="Courier New"/>
-          <w:sz w:val="20"/>
-          <w:szCs w:val="20"/>
-        </w:rPr>
-      </w:pPr>
-      <w:r>
-        <w:rPr>
-          <w:rFonts w:ascii="Courier New" w:eastAsia="Times New Roman" w:hAnsi="Courier New" w:cs="Courier New"/>
-          <w:sz w:val="20"/>
-          <w:szCs w:val="20"/>
-        </w:rPr>
-        <w:t xml:space="preserve">  `</w:t>
+        <w:t xml:space="preserve"> varchar(150) DEFAULT NULL,</w:t>
+      </w:r>
+    </w:p>
+    <w:p>
+      <w:pPr>
+        <w:rPr>
+          <w:rFonts w:ascii="Courier New" w:eastAsia="Times New Roman" w:hAnsi="Courier New" w:cs="Courier New"/>
+          <w:sz w:val="20"/>
+          <w:szCs w:val="20"/>
+        </w:rPr>
+      </w:pPr>
+      <w:r>
+        <w:rPr>
+          <w:rFonts w:ascii="Courier New" w:eastAsia="Times New Roman" w:hAnsi="Courier New" w:cs="Courier New"/>
+          <w:sz w:val="20"/>
+          <w:szCs w:val="20"/>
+        </w:rPr>
+        <w:t xml:space="preserve">  </w:t>
       </w:r>
       <w:proofErr w:type="spellStart"/>
       <w:r>
@@ -2719,97 +2364,41 @@
           <w:sz w:val="20"/>
           <w:szCs w:val="20"/>
         </w:rPr>
-        <w:t xml:space="preserve">` </w:t>
-      </w:r>
-      <w:proofErr w:type="spellStart"/>
-      <w:proofErr w:type="gramStart"/>
-      <w:r>
-        <w:rPr>
-          <w:rFonts w:ascii="Courier New" w:eastAsia="Times New Roman" w:hAnsi="Courier New" w:cs="Courier New"/>
-          <w:sz w:val="20"/>
-          <w:szCs w:val="20"/>
-        </w:rPr>
-        <w:t>varchar</w:t>
-      </w:r>
-      <w:proofErr w:type="spellEnd"/>
-      <w:r>
-        <w:rPr>
-          <w:rFonts w:ascii="Courier New" w:eastAsia="Times New Roman" w:hAnsi="Courier New" w:cs="Courier New"/>
-          <w:sz w:val="20"/>
-          <w:szCs w:val="20"/>
-        </w:rPr>
-        <w:t>(</w:t>
-      </w:r>
-      <w:proofErr w:type="gramEnd"/>
-      <w:r>
-        <w:rPr>
-          <w:rFonts w:ascii="Courier New" w:eastAsia="Times New Roman" w:hAnsi="Courier New" w:cs="Courier New"/>
-          <w:sz w:val="20"/>
-          <w:szCs w:val="20"/>
-        </w:rPr>
-        <w:t>50) DEFAULT NULL,</w:t>
-      </w:r>
-    </w:p>
-    <w:p>
-      <w:pPr>
-        <w:rPr>
-          <w:rFonts w:ascii="Courier New" w:eastAsia="Times New Roman" w:hAnsi="Courier New" w:cs="Courier New"/>
-          <w:sz w:val="20"/>
-          <w:szCs w:val="20"/>
-        </w:rPr>
-      </w:pPr>
-      <w:r>
-        <w:rPr>
-          <w:rFonts w:ascii="Courier New" w:eastAsia="Times New Roman" w:hAnsi="Courier New" w:cs="Courier New"/>
-          <w:sz w:val="20"/>
-          <w:szCs w:val="20"/>
-        </w:rPr>
-        <w:t xml:space="preserve">  `Status` </w:t>
-      </w:r>
-      <w:proofErr w:type="spellStart"/>
-      <w:proofErr w:type="gramStart"/>
-      <w:r>
-        <w:rPr>
-          <w:rFonts w:ascii="Courier New" w:eastAsia="Times New Roman" w:hAnsi="Courier New" w:cs="Courier New"/>
-          <w:sz w:val="20"/>
-          <w:szCs w:val="20"/>
-        </w:rPr>
-        <w:t>varchar</w:t>
-      </w:r>
-      <w:proofErr w:type="spellEnd"/>
-      <w:r>
-        <w:rPr>
-          <w:rFonts w:ascii="Courier New" w:eastAsia="Times New Roman" w:hAnsi="Courier New" w:cs="Courier New"/>
-          <w:sz w:val="20"/>
-          <w:szCs w:val="20"/>
-        </w:rPr>
-        <w:t>(</w:t>
-      </w:r>
-      <w:proofErr w:type="gramEnd"/>
-      <w:r>
-        <w:rPr>
-          <w:rFonts w:ascii="Courier New" w:eastAsia="Times New Roman" w:hAnsi="Courier New" w:cs="Courier New"/>
-          <w:sz w:val="20"/>
-          <w:szCs w:val="20"/>
-        </w:rPr>
-        <w:t>10) DEFAULT NULL,</w:t>
-      </w:r>
-    </w:p>
-    <w:p>
-      <w:pPr>
-        <w:rPr>
-          <w:rFonts w:ascii="Courier New" w:eastAsia="Times New Roman" w:hAnsi="Courier New" w:cs="Courier New"/>
-          <w:sz w:val="20"/>
-          <w:szCs w:val="20"/>
-        </w:rPr>
-      </w:pPr>
-      <w:r>
-        <w:rPr>
-          <w:rFonts w:ascii="Courier New" w:eastAsia="Times New Roman" w:hAnsi="Courier New" w:cs="Courier New"/>
-          <w:sz w:val="20"/>
-          <w:szCs w:val="20"/>
-        </w:rPr>
-        <w:t xml:space="preserve">  `</w:t>
+        <w:t xml:space="preserve"> varchar(50) DEFAULT NULL,</w:t>
+      </w:r>
+    </w:p>
+    <w:p>
+      <w:pPr>
+        <w:rPr>
+          <w:rFonts w:ascii="Courier New" w:eastAsia="Times New Roman" w:hAnsi="Courier New" w:cs="Courier New"/>
+          <w:sz w:val="20"/>
+          <w:szCs w:val="20"/>
+        </w:rPr>
+      </w:pPr>
+      <w:r>
+        <w:rPr>
+          <w:rFonts w:ascii="Courier New" w:eastAsia="Times New Roman" w:hAnsi="Courier New" w:cs="Courier New"/>
+          <w:sz w:val="20"/>
+          <w:szCs w:val="20"/>
+        </w:rPr>
+        <w:t xml:space="preserve">  Status varchar(10) DEFAULT NULL,</w:t>
+      </w:r>
+    </w:p>
+    <w:p>
+      <w:pPr>
+        <w:rPr>
+          <w:rFonts w:ascii="Courier New" w:eastAsia="Times New Roman" w:hAnsi="Courier New" w:cs="Courier New"/>
+          <w:sz w:val="20"/>
+          <w:szCs w:val="20"/>
+        </w:rPr>
+      </w:pPr>
+      <w:r>
+        <w:rPr>
+          <w:rFonts w:ascii="Courier New" w:eastAsia="Times New Roman" w:hAnsi="Courier New" w:cs="Courier New"/>
+          <w:sz w:val="20"/>
+          <w:szCs w:val="20"/>
+        </w:rPr>
+        <w:t xml:space="preserve">  </w:t>
       </w:r>
       <w:proofErr w:type="spellStart"/>
       <w:r>
@@ -2827,7 +2416,7 @@
           <w:sz w:val="20"/>
           <w:szCs w:val="20"/>
         </w:rPr>
-        <w:t xml:space="preserve">` </w:t>
+        <w:t xml:space="preserve"> </w:t>
       </w:r>
       <w:proofErr w:type="spellStart"/>
       <w:r>
@@ -2862,7 +2451,7 @@
           <w:sz w:val="20"/>
           <w:szCs w:val="20"/>
         </w:rPr>
-        <w:t xml:space="preserve">  `</w:t>
+        <w:t xml:space="preserve">  </w:t>
       </w:r>
       <w:proofErr w:type="spellStart"/>
       <w:r>
@@ -2880,52 +2469,24 @@
           <w:sz w:val="20"/>
           <w:szCs w:val="20"/>
         </w:rPr>
-        <w:t xml:space="preserve">` </w:t>
-      </w:r>
-      <w:proofErr w:type="spellStart"/>
-      <w:proofErr w:type="gramStart"/>
-      <w:r>
-        <w:rPr>
-          <w:rFonts w:ascii="Courier New" w:eastAsia="Times New Roman" w:hAnsi="Courier New" w:cs="Courier New"/>
-          <w:sz w:val="20"/>
-          <w:szCs w:val="20"/>
-        </w:rPr>
-        <w:t>varchar</w:t>
-      </w:r>
-      <w:proofErr w:type="spellEnd"/>
-      <w:r>
-        <w:rPr>
-          <w:rFonts w:ascii="Courier New" w:eastAsia="Times New Roman" w:hAnsi="Courier New" w:cs="Courier New"/>
-          <w:sz w:val="20"/>
-          <w:szCs w:val="20"/>
-        </w:rPr>
-        <w:t>(</w:t>
-      </w:r>
-      <w:proofErr w:type="gramEnd"/>
-      <w:r>
-        <w:rPr>
-          <w:rFonts w:ascii="Courier New" w:eastAsia="Times New Roman" w:hAnsi="Courier New" w:cs="Courier New"/>
-          <w:sz w:val="20"/>
-          <w:szCs w:val="20"/>
-        </w:rPr>
-        <w:t>50) DEFAULT NULL,</w:t>
-      </w:r>
-    </w:p>
-    <w:p>
-      <w:pPr>
-        <w:rPr>
-          <w:rFonts w:ascii="Courier New" w:eastAsia="Times New Roman" w:hAnsi="Courier New" w:cs="Courier New"/>
-          <w:sz w:val="20"/>
-          <w:szCs w:val="20"/>
-        </w:rPr>
-      </w:pPr>
-      <w:r>
-        <w:rPr>
-          <w:rFonts w:ascii="Courier New" w:eastAsia="Times New Roman" w:hAnsi="Courier New" w:cs="Courier New"/>
-          <w:sz w:val="20"/>
-          <w:szCs w:val="20"/>
-        </w:rPr>
-        <w:t xml:space="preserve">  `</w:t>
+        <w:t xml:space="preserve"> varchar(50) DEFAULT NULL,</w:t>
+      </w:r>
+    </w:p>
+    <w:p>
+      <w:pPr>
+        <w:rPr>
+          <w:rFonts w:ascii="Courier New" w:eastAsia="Times New Roman" w:hAnsi="Courier New" w:cs="Courier New"/>
+          <w:sz w:val="20"/>
+          <w:szCs w:val="20"/>
+        </w:rPr>
+      </w:pPr>
+      <w:r>
+        <w:rPr>
+          <w:rFonts w:ascii="Courier New" w:eastAsia="Times New Roman" w:hAnsi="Courier New" w:cs="Courier New"/>
+          <w:sz w:val="20"/>
+          <w:szCs w:val="20"/>
+        </w:rPr>
+        <w:t xml:space="preserve">  </w:t>
       </w:r>
       <w:proofErr w:type="spellStart"/>
       <w:r>
@@ -2943,7 +2504,7 @@
           <w:sz w:val="20"/>
           <w:szCs w:val="20"/>
         </w:rPr>
-        <w:t xml:space="preserve">` </w:t>
+        <w:t xml:space="preserve"> </w:t>
       </w:r>
       <w:proofErr w:type="spellStart"/>
       <w:r>
@@ -2978,7 +2539,7 @@
           <w:sz w:val="20"/>
           <w:szCs w:val="20"/>
         </w:rPr>
-        <w:t xml:space="preserve">  `</w:t>
+        <w:t xml:space="preserve">  </w:t>
       </w:r>
       <w:proofErr w:type="spellStart"/>
       <w:r>
@@ -2996,35 +2557,7 @@
           <w:sz w:val="20"/>
           <w:szCs w:val="20"/>
         </w:rPr>
-        <w:t xml:space="preserve">` </w:t>
-      </w:r>
-      <w:proofErr w:type="spellStart"/>
-      <w:proofErr w:type="gramStart"/>
-      <w:r>
-        <w:rPr>
-          <w:rFonts w:ascii="Courier New" w:eastAsia="Times New Roman" w:hAnsi="Courier New" w:cs="Courier New"/>
-          <w:sz w:val="20"/>
-          <w:szCs w:val="20"/>
-        </w:rPr>
-        <w:t>varchar</w:t>
-      </w:r>
-      <w:proofErr w:type="spellEnd"/>
-      <w:r>
-        <w:rPr>
-          <w:rFonts w:ascii="Courier New" w:eastAsia="Times New Roman" w:hAnsi="Courier New" w:cs="Courier New"/>
-          <w:sz w:val="20"/>
-          <w:szCs w:val="20"/>
-        </w:rPr>
-        <w:t>(</w:t>
-      </w:r>
-      <w:proofErr w:type="gramEnd"/>
-      <w:r>
-        <w:rPr>
-          <w:rFonts w:ascii="Courier New" w:eastAsia="Times New Roman" w:hAnsi="Courier New" w:cs="Courier New"/>
-          <w:sz w:val="20"/>
-          <w:szCs w:val="20"/>
-        </w:rPr>
-        <w:t>50) DEFAULT NULL</w:t>
+        <w:t xml:space="preserve"> varchar(50) DEFAULT NULL</w:t>
       </w:r>
     </w:p>
     <w:p>
@@ -3128,7 +2661,7 @@
           <w:sz w:val="20"/>
           <w:szCs w:val="20"/>
         </w:rPr>
-        <w:t>-- Table structure for table `</w:t>
+        <w:t xml:space="preserve">-- Table structure for table </w:t>
       </w:r>
       <w:proofErr w:type="spellStart"/>
       <w:r>
@@ -3140,14 +2673,6 @@
         <w:t>n_a_goods_outwards</w:t>
       </w:r>
       <w:proofErr w:type="spellEnd"/>
-      <w:r>
-        <w:rPr>
-          <w:rFonts w:ascii="Courier New" w:eastAsia="Times New Roman" w:hAnsi="Courier New" w:cs="Courier New"/>
-          <w:sz w:val="20"/>
-          <w:szCs w:val="20"/>
-        </w:rPr>
-        <w:t>`</w:t>
-      </w:r>
     </w:p>
     <w:p>
       <w:pPr>
@@ -3189,7 +2714,7 @@
           <w:sz w:val="20"/>
           <w:szCs w:val="20"/>
         </w:rPr>
-        <w:t>CREATE TABLE `</w:t>
+        <w:t xml:space="preserve">CREATE TABLE </w:t>
       </w:r>
       <w:proofErr w:type="spellStart"/>
       <w:r>
@@ -3207,24 +2732,24 @@
           <w:sz w:val="20"/>
           <w:szCs w:val="20"/>
         </w:rPr>
-        <w:t>` (</w:t>
-      </w:r>
-    </w:p>
-    <w:p>
-      <w:pPr>
-        <w:rPr>
-          <w:rFonts w:ascii="Courier New" w:eastAsia="Times New Roman" w:hAnsi="Courier New" w:cs="Courier New"/>
-          <w:sz w:val="20"/>
-          <w:szCs w:val="20"/>
-        </w:rPr>
-      </w:pPr>
-      <w:r>
-        <w:rPr>
-          <w:rFonts w:ascii="Courier New" w:eastAsia="Times New Roman" w:hAnsi="Courier New" w:cs="Courier New"/>
-          <w:sz w:val="20"/>
-          <w:szCs w:val="20"/>
-        </w:rPr>
-        <w:t xml:space="preserve">  `</w:t>
+        <w:t xml:space="preserve"> (</w:t>
+      </w:r>
+    </w:p>
+    <w:p>
+      <w:pPr>
+        <w:rPr>
+          <w:rFonts w:ascii="Courier New" w:eastAsia="Times New Roman" w:hAnsi="Courier New" w:cs="Courier New"/>
+          <w:sz w:val="20"/>
+          <w:szCs w:val="20"/>
+        </w:rPr>
+      </w:pPr>
+      <w:r>
+        <w:rPr>
+          <w:rFonts w:ascii="Courier New" w:eastAsia="Times New Roman" w:hAnsi="Courier New" w:cs="Courier New"/>
+          <w:sz w:val="20"/>
+          <w:szCs w:val="20"/>
+        </w:rPr>
+        <w:t xml:space="preserve">  </w:t>
       </w:r>
       <w:proofErr w:type="spellStart"/>
       <w:r>
@@ -3242,10 +2767,9 @@
           <w:sz w:val="20"/>
           <w:szCs w:val="20"/>
         </w:rPr>
-        <w:t xml:space="preserve">` </w:t>
-      </w:r>
-      <w:proofErr w:type="spellStart"/>
-      <w:proofErr w:type="gramStart"/>
+        <w:t xml:space="preserve"> </w:t>
+      </w:r>
+      <w:proofErr w:type="spellStart"/>
       <w:r>
         <w:rPr>
           <w:rFonts w:ascii="Courier New" w:eastAsia="Times New Roman" w:hAnsi="Courier New" w:cs="Courier New"/>
@@ -3261,33 +2785,24 @@
           <w:sz w:val="20"/>
           <w:szCs w:val="20"/>
         </w:rPr>
-        <w:t>(</w:t>
-      </w:r>
-      <w:proofErr w:type="gramEnd"/>
-      <w:r>
-        <w:rPr>
-          <w:rFonts w:ascii="Courier New" w:eastAsia="Times New Roman" w:hAnsi="Courier New" w:cs="Courier New"/>
-          <w:sz w:val="20"/>
-          <w:szCs w:val="20"/>
-        </w:rPr>
-        <w:t>11) NOT NULL,</w:t>
-      </w:r>
-    </w:p>
-    <w:p>
-      <w:pPr>
-        <w:rPr>
-          <w:rFonts w:ascii="Courier New" w:eastAsia="Times New Roman" w:hAnsi="Courier New" w:cs="Courier New"/>
-          <w:sz w:val="20"/>
-          <w:szCs w:val="20"/>
-        </w:rPr>
-      </w:pPr>
-      <w:r>
-        <w:rPr>
-          <w:rFonts w:ascii="Courier New" w:eastAsia="Times New Roman" w:hAnsi="Courier New" w:cs="Courier New"/>
-          <w:sz w:val="20"/>
-          <w:szCs w:val="20"/>
-        </w:rPr>
-        <w:t xml:space="preserve">  `</w:t>
+        <w:t>(11) NOT NULL,</w:t>
+      </w:r>
+    </w:p>
+    <w:p>
+      <w:pPr>
+        <w:rPr>
+          <w:rFonts w:ascii="Courier New" w:eastAsia="Times New Roman" w:hAnsi="Courier New" w:cs="Courier New"/>
+          <w:sz w:val="20"/>
+          <w:szCs w:val="20"/>
+        </w:rPr>
+      </w:pPr>
+      <w:r>
+        <w:rPr>
+          <w:rFonts w:ascii="Courier New" w:eastAsia="Times New Roman" w:hAnsi="Courier New" w:cs="Courier New"/>
+          <w:sz w:val="20"/>
+          <w:szCs w:val="20"/>
+        </w:rPr>
+        <w:t xml:space="preserve">  </w:t>
       </w:r>
       <w:proofErr w:type="spellStart"/>
       <w:r>
@@ -3305,35 +2820,7 @@
           <w:sz w:val="20"/>
           <w:szCs w:val="20"/>
         </w:rPr>
-        <w:t xml:space="preserve">` </w:t>
-      </w:r>
-      <w:proofErr w:type="spellStart"/>
-      <w:proofErr w:type="gramStart"/>
-      <w:r>
-        <w:rPr>
-          <w:rFonts w:ascii="Courier New" w:eastAsia="Times New Roman" w:hAnsi="Courier New" w:cs="Courier New"/>
-          <w:sz w:val="20"/>
-          <w:szCs w:val="20"/>
-        </w:rPr>
-        <w:t>varchar</w:t>
-      </w:r>
-      <w:proofErr w:type="spellEnd"/>
-      <w:r>
-        <w:rPr>
-          <w:rFonts w:ascii="Courier New" w:eastAsia="Times New Roman" w:hAnsi="Courier New" w:cs="Courier New"/>
-          <w:sz w:val="20"/>
-          <w:szCs w:val="20"/>
-        </w:rPr>
-        <w:t>(</w:t>
-      </w:r>
-      <w:proofErr w:type="gramEnd"/>
-      <w:r>
-        <w:rPr>
-          <w:rFonts w:ascii="Courier New" w:eastAsia="Times New Roman" w:hAnsi="Courier New" w:cs="Courier New"/>
-          <w:sz w:val="20"/>
-          <w:szCs w:val="20"/>
-        </w:rPr>
-        <w:t>30) NOT NULL,</w:t>
+        <w:t xml:space="preserve"> varchar(30) NOT NULL,</w:t>
       </w:r>
     </w:p>
     <w:p>
@@ -3363,7 +2850,6 @@
         <w:t xml:space="preserve"> </w:t>
       </w:r>
       <w:proofErr w:type="spellStart"/>
-      <w:proofErr w:type="gramStart"/>
       <w:r>
         <w:rPr>
           <w:rFonts w:ascii="Courier New" w:eastAsia="Times New Roman" w:hAnsi="Courier New" w:cs="Courier New"/>
@@ -3379,36 +2865,26 @@
           <w:sz w:val="20"/>
           <w:szCs w:val="20"/>
         </w:rPr>
-        <w:t>(</w:t>
-      </w:r>
-      <w:proofErr w:type="gramEnd"/>
-      <w:r>
-        <w:rPr>
-          <w:rFonts w:ascii="Courier New" w:eastAsia="Times New Roman" w:hAnsi="Courier New" w:cs="Courier New"/>
-          <w:sz w:val="20"/>
-          <w:szCs w:val="20"/>
-        </w:rPr>
-        <w:t>1) NOT NULL DEFAULT 0,</w:t>
-      </w:r>
-    </w:p>
-    <w:p>
-      <w:pPr>
-        <w:rPr>
-          <w:rFonts w:ascii="Courier New" w:eastAsia="Times New Roman" w:hAnsi="Courier New" w:cs="Courier New"/>
-          <w:sz w:val="20"/>
-          <w:szCs w:val="20"/>
-        </w:rPr>
-      </w:pPr>
-      <w:r>
-        <w:rPr>
-          <w:rFonts w:ascii="Courier New" w:eastAsia="Times New Roman" w:hAnsi="Courier New" w:cs="Courier New"/>
-          <w:sz w:val="20"/>
-          <w:szCs w:val="20"/>
-        </w:rPr>
-        <w:t xml:space="preserve">  `Qty` </w:t>
-      </w:r>
-      <w:proofErr w:type="spellStart"/>
-      <w:proofErr w:type="gramStart"/>
+        <w:t>(1) NOT NULL DEFAULT 0,</w:t>
+      </w:r>
+    </w:p>
+    <w:p>
+      <w:pPr>
+        <w:rPr>
+          <w:rFonts w:ascii="Courier New" w:eastAsia="Times New Roman" w:hAnsi="Courier New" w:cs="Courier New"/>
+          <w:sz w:val="20"/>
+          <w:szCs w:val="20"/>
+        </w:rPr>
+      </w:pPr>
+      <w:r>
+        <w:rPr>
+          <w:rFonts w:ascii="Courier New" w:eastAsia="Times New Roman" w:hAnsi="Courier New" w:cs="Courier New"/>
+          <w:sz w:val="20"/>
+          <w:szCs w:val="20"/>
+        </w:rPr>
+        <w:t xml:space="preserve">  Qty </w:t>
+      </w:r>
+      <w:proofErr w:type="spellStart"/>
       <w:r>
         <w:rPr>
           <w:rFonts w:ascii="Courier New" w:eastAsia="Times New Roman" w:hAnsi="Courier New" w:cs="Courier New"/>
@@ -3424,33 +2900,24 @@
           <w:sz w:val="20"/>
           <w:szCs w:val="20"/>
         </w:rPr>
-        <w:t>(</w:t>
-      </w:r>
-      <w:proofErr w:type="gramEnd"/>
-      <w:r>
-        <w:rPr>
-          <w:rFonts w:ascii="Courier New" w:eastAsia="Times New Roman" w:hAnsi="Courier New" w:cs="Courier New"/>
-          <w:sz w:val="20"/>
-          <w:szCs w:val="20"/>
-        </w:rPr>
-        <w:t>11) DEFAULT NULL,</w:t>
-      </w:r>
-    </w:p>
-    <w:p>
-      <w:pPr>
-        <w:rPr>
-          <w:rFonts w:ascii="Courier New" w:eastAsia="Times New Roman" w:hAnsi="Courier New" w:cs="Courier New"/>
-          <w:sz w:val="20"/>
-          <w:szCs w:val="20"/>
-        </w:rPr>
-      </w:pPr>
-      <w:r>
-        <w:rPr>
-          <w:rFonts w:ascii="Courier New" w:eastAsia="Times New Roman" w:hAnsi="Courier New" w:cs="Courier New"/>
-          <w:sz w:val="20"/>
-          <w:szCs w:val="20"/>
-        </w:rPr>
-        <w:t xml:space="preserve">  `</w:t>
+        <w:t>(11) DEFAULT NULL,</w:t>
+      </w:r>
+    </w:p>
+    <w:p>
+      <w:pPr>
+        <w:rPr>
+          <w:rFonts w:ascii="Courier New" w:eastAsia="Times New Roman" w:hAnsi="Courier New" w:cs="Courier New"/>
+          <w:sz w:val="20"/>
+          <w:szCs w:val="20"/>
+        </w:rPr>
+      </w:pPr>
+      <w:r>
+        <w:rPr>
+          <w:rFonts w:ascii="Courier New" w:eastAsia="Times New Roman" w:hAnsi="Courier New" w:cs="Courier New"/>
+          <w:sz w:val="20"/>
+          <w:szCs w:val="20"/>
+        </w:rPr>
+        <w:t xml:space="preserve">  </w:t>
       </w:r>
       <w:proofErr w:type="spellStart"/>
       <w:r>
@@ -3468,7 +2935,7 @@
           <w:sz w:val="20"/>
           <w:szCs w:val="20"/>
         </w:rPr>
-        <w:t xml:space="preserve">` </w:t>
+        <w:t xml:space="preserve"> </w:t>
       </w:r>
       <w:proofErr w:type="spellStart"/>
       <w:r>
@@ -3503,7 +2970,7 @@
           <w:sz w:val="20"/>
           <w:szCs w:val="20"/>
         </w:rPr>
-        <w:t xml:space="preserve">  `</w:t>
+        <w:t xml:space="preserve">  </w:t>
       </w:r>
       <w:proofErr w:type="spellStart"/>
       <w:r>
@@ -3521,7 +2988,7 @@
           <w:sz w:val="20"/>
           <w:szCs w:val="20"/>
         </w:rPr>
-        <w:t xml:space="preserve">` </w:t>
+        <w:t xml:space="preserve"> </w:t>
       </w:r>
       <w:proofErr w:type="spellStart"/>
       <w:r>
@@ -3556,7 +3023,7 @@
           <w:sz w:val="20"/>
           <w:szCs w:val="20"/>
         </w:rPr>
-        <w:t xml:space="preserve">  `</w:t>
+        <w:t xml:space="preserve">  </w:t>
       </w:r>
       <w:proofErr w:type="spellStart"/>
       <w:r>
@@ -3574,52 +3041,24 @@
           <w:sz w:val="20"/>
           <w:szCs w:val="20"/>
         </w:rPr>
-        <w:t xml:space="preserve">` </w:t>
-      </w:r>
-      <w:proofErr w:type="spellStart"/>
-      <w:proofErr w:type="gramStart"/>
-      <w:r>
-        <w:rPr>
-          <w:rFonts w:ascii="Courier New" w:eastAsia="Times New Roman" w:hAnsi="Courier New" w:cs="Courier New"/>
-          <w:sz w:val="20"/>
-          <w:szCs w:val="20"/>
-        </w:rPr>
-        <w:t>varchar</w:t>
-      </w:r>
-      <w:proofErr w:type="spellEnd"/>
-      <w:r>
-        <w:rPr>
-          <w:rFonts w:ascii="Courier New" w:eastAsia="Times New Roman" w:hAnsi="Courier New" w:cs="Courier New"/>
-          <w:sz w:val="20"/>
-          <w:szCs w:val="20"/>
-        </w:rPr>
-        <w:t>(</w:t>
-      </w:r>
-      <w:proofErr w:type="gramEnd"/>
-      <w:r>
-        <w:rPr>
-          <w:rFonts w:ascii="Courier New" w:eastAsia="Times New Roman" w:hAnsi="Courier New" w:cs="Courier New"/>
-          <w:sz w:val="20"/>
-          <w:szCs w:val="20"/>
-        </w:rPr>
-        <w:t>50) DEFAULT NULL,</w:t>
-      </w:r>
-    </w:p>
-    <w:p>
-      <w:pPr>
-        <w:rPr>
-          <w:rFonts w:ascii="Courier New" w:eastAsia="Times New Roman" w:hAnsi="Courier New" w:cs="Courier New"/>
-          <w:sz w:val="20"/>
-          <w:szCs w:val="20"/>
-        </w:rPr>
-      </w:pPr>
-      <w:r>
-        <w:rPr>
-          <w:rFonts w:ascii="Courier New" w:eastAsia="Times New Roman" w:hAnsi="Courier New" w:cs="Courier New"/>
-          <w:sz w:val="20"/>
-          <w:szCs w:val="20"/>
-        </w:rPr>
-        <w:t xml:space="preserve">  `</w:t>
+        <w:t xml:space="preserve"> varchar(50) DEFAULT NULL,</w:t>
+      </w:r>
+    </w:p>
+    <w:p>
+      <w:pPr>
+        <w:rPr>
+          <w:rFonts w:ascii="Courier New" w:eastAsia="Times New Roman" w:hAnsi="Courier New" w:cs="Courier New"/>
+          <w:sz w:val="20"/>
+          <w:szCs w:val="20"/>
+        </w:rPr>
+      </w:pPr>
+      <w:r>
+        <w:rPr>
+          <w:rFonts w:ascii="Courier New" w:eastAsia="Times New Roman" w:hAnsi="Courier New" w:cs="Courier New"/>
+          <w:sz w:val="20"/>
+          <w:szCs w:val="20"/>
+        </w:rPr>
+        <w:t xml:space="preserve">  </w:t>
       </w:r>
       <w:proofErr w:type="spellStart"/>
       <w:r>
@@ -3637,52 +3076,24 @@
           <w:sz w:val="20"/>
           <w:szCs w:val="20"/>
         </w:rPr>
-        <w:t xml:space="preserve">` </w:t>
-      </w:r>
-      <w:proofErr w:type="spellStart"/>
-      <w:proofErr w:type="gramStart"/>
-      <w:r>
-        <w:rPr>
-          <w:rFonts w:ascii="Courier New" w:eastAsia="Times New Roman" w:hAnsi="Courier New" w:cs="Courier New"/>
-          <w:sz w:val="20"/>
-          <w:szCs w:val="20"/>
-        </w:rPr>
-        <w:t>varchar</w:t>
-      </w:r>
-      <w:proofErr w:type="spellEnd"/>
-      <w:r>
-        <w:rPr>
-          <w:rFonts w:ascii="Courier New" w:eastAsia="Times New Roman" w:hAnsi="Courier New" w:cs="Courier New"/>
-          <w:sz w:val="20"/>
-          <w:szCs w:val="20"/>
-        </w:rPr>
-        <w:t>(</w:t>
-      </w:r>
-      <w:proofErr w:type="gramEnd"/>
-      <w:r>
-        <w:rPr>
-          <w:rFonts w:ascii="Courier New" w:eastAsia="Times New Roman" w:hAnsi="Courier New" w:cs="Courier New"/>
-          <w:sz w:val="20"/>
-          <w:szCs w:val="20"/>
-        </w:rPr>
-        <w:t>50) DEFAULT NULL,</w:t>
-      </w:r>
-    </w:p>
-    <w:p>
-      <w:pPr>
-        <w:rPr>
-          <w:rFonts w:ascii="Courier New" w:eastAsia="Times New Roman" w:hAnsi="Courier New" w:cs="Courier New"/>
-          <w:sz w:val="20"/>
-          <w:szCs w:val="20"/>
-        </w:rPr>
-      </w:pPr>
-      <w:r>
-        <w:rPr>
-          <w:rFonts w:ascii="Courier New" w:eastAsia="Times New Roman" w:hAnsi="Courier New" w:cs="Courier New"/>
-          <w:sz w:val="20"/>
-          <w:szCs w:val="20"/>
-        </w:rPr>
-        <w:t xml:space="preserve">  `</w:t>
+        <w:t xml:space="preserve"> varchar(50) DEFAULT NULL,</w:t>
+      </w:r>
+    </w:p>
+    <w:p>
+      <w:pPr>
+        <w:rPr>
+          <w:rFonts w:ascii="Courier New" w:eastAsia="Times New Roman" w:hAnsi="Courier New" w:cs="Courier New"/>
+          <w:sz w:val="20"/>
+          <w:szCs w:val="20"/>
+        </w:rPr>
+      </w:pPr>
+      <w:r>
+        <w:rPr>
+          <w:rFonts w:ascii="Courier New" w:eastAsia="Times New Roman" w:hAnsi="Courier New" w:cs="Courier New"/>
+          <w:sz w:val="20"/>
+          <w:szCs w:val="20"/>
+        </w:rPr>
+        <w:t xml:space="preserve">  </w:t>
       </w:r>
       <w:proofErr w:type="spellStart"/>
       <w:r>
@@ -3700,10 +3111,9 @@
           <w:sz w:val="20"/>
           <w:szCs w:val="20"/>
         </w:rPr>
-        <w:t xml:space="preserve">` </w:t>
-      </w:r>
-      <w:proofErr w:type="spellStart"/>
-      <w:proofErr w:type="gramStart"/>
+        <w:t xml:space="preserve"> </w:t>
+      </w:r>
+      <w:proofErr w:type="spellStart"/>
       <w:r>
         <w:rPr>
           <w:rFonts w:ascii="Courier New" w:eastAsia="Times New Roman" w:hAnsi="Courier New" w:cs="Courier New"/>
@@ -3719,33 +3129,24 @@
           <w:sz w:val="20"/>
           <w:szCs w:val="20"/>
         </w:rPr>
-        <w:t>(</w:t>
-      </w:r>
-      <w:proofErr w:type="gramEnd"/>
-      <w:r>
-        <w:rPr>
-          <w:rFonts w:ascii="Courier New" w:eastAsia="Times New Roman" w:hAnsi="Courier New" w:cs="Courier New"/>
-          <w:sz w:val="20"/>
-          <w:szCs w:val="20"/>
-        </w:rPr>
-        <w:t>11) DEFAULT NULL,</w:t>
-      </w:r>
-    </w:p>
-    <w:p>
-      <w:pPr>
-        <w:rPr>
-          <w:rFonts w:ascii="Courier New" w:eastAsia="Times New Roman" w:hAnsi="Courier New" w:cs="Courier New"/>
-          <w:sz w:val="20"/>
-          <w:szCs w:val="20"/>
-        </w:rPr>
-      </w:pPr>
-      <w:r>
-        <w:rPr>
-          <w:rFonts w:ascii="Courier New" w:eastAsia="Times New Roman" w:hAnsi="Courier New" w:cs="Courier New"/>
-          <w:sz w:val="20"/>
-          <w:szCs w:val="20"/>
-        </w:rPr>
-        <w:t xml:space="preserve">  `</w:t>
+        <w:t>(11) DEFAULT NULL,</w:t>
+      </w:r>
+    </w:p>
+    <w:p>
+      <w:pPr>
+        <w:rPr>
+          <w:rFonts w:ascii="Courier New" w:eastAsia="Times New Roman" w:hAnsi="Courier New" w:cs="Courier New"/>
+          <w:sz w:val="20"/>
+          <w:szCs w:val="20"/>
+        </w:rPr>
+      </w:pPr>
+      <w:r>
+        <w:rPr>
+          <w:rFonts w:ascii="Courier New" w:eastAsia="Times New Roman" w:hAnsi="Courier New" w:cs="Courier New"/>
+          <w:sz w:val="20"/>
+          <w:szCs w:val="20"/>
+        </w:rPr>
+        <w:t xml:space="preserve">  </w:t>
       </w:r>
       <w:proofErr w:type="spellStart"/>
       <w:r>
@@ -3763,52 +3164,24 @@
           <w:sz w:val="20"/>
           <w:szCs w:val="20"/>
         </w:rPr>
-        <w:t xml:space="preserve">` </w:t>
-      </w:r>
-      <w:proofErr w:type="spellStart"/>
-      <w:proofErr w:type="gramStart"/>
-      <w:r>
-        <w:rPr>
-          <w:rFonts w:ascii="Courier New" w:eastAsia="Times New Roman" w:hAnsi="Courier New" w:cs="Courier New"/>
-          <w:sz w:val="20"/>
-          <w:szCs w:val="20"/>
-        </w:rPr>
-        <w:t>varchar</w:t>
-      </w:r>
-      <w:proofErr w:type="spellEnd"/>
-      <w:r>
-        <w:rPr>
-          <w:rFonts w:ascii="Courier New" w:eastAsia="Times New Roman" w:hAnsi="Courier New" w:cs="Courier New"/>
-          <w:sz w:val="20"/>
-          <w:szCs w:val="20"/>
-        </w:rPr>
-        <w:t>(</w:t>
-      </w:r>
-      <w:proofErr w:type="gramEnd"/>
-      <w:r>
-        <w:rPr>
-          <w:rFonts w:ascii="Courier New" w:eastAsia="Times New Roman" w:hAnsi="Courier New" w:cs="Courier New"/>
-          <w:sz w:val="20"/>
-          <w:szCs w:val="20"/>
-        </w:rPr>
-        <w:t>50) DEFAULT NULL,</w:t>
-      </w:r>
-    </w:p>
-    <w:p>
-      <w:pPr>
-        <w:rPr>
-          <w:rFonts w:ascii="Courier New" w:eastAsia="Times New Roman" w:hAnsi="Courier New" w:cs="Courier New"/>
-          <w:sz w:val="20"/>
-          <w:szCs w:val="20"/>
-        </w:rPr>
-      </w:pPr>
-      <w:r>
-        <w:rPr>
-          <w:rFonts w:ascii="Courier New" w:eastAsia="Times New Roman" w:hAnsi="Courier New" w:cs="Courier New"/>
-          <w:sz w:val="20"/>
-          <w:szCs w:val="20"/>
-        </w:rPr>
-        <w:t xml:space="preserve">  `</w:t>
+        <w:t xml:space="preserve"> varchar(50) DEFAULT NULL,</w:t>
+      </w:r>
+    </w:p>
+    <w:p>
+      <w:pPr>
+        <w:rPr>
+          <w:rFonts w:ascii="Courier New" w:eastAsia="Times New Roman" w:hAnsi="Courier New" w:cs="Courier New"/>
+          <w:sz w:val="20"/>
+          <w:szCs w:val="20"/>
+        </w:rPr>
+      </w:pPr>
+      <w:r>
+        <w:rPr>
+          <w:rFonts w:ascii="Courier New" w:eastAsia="Times New Roman" w:hAnsi="Courier New" w:cs="Courier New"/>
+          <w:sz w:val="20"/>
+          <w:szCs w:val="20"/>
+        </w:rPr>
+        <w:t xml:space="preserve">  </w:t>
       </w:r>
       <w:proofErr w:type="spellStart"/>
       <w:r>
@@ -3826,52 +3199,24 @@
           <w:sz w:val="20"/>
           <w:szCs w:val="20"/>
         </w:rPr>
-        <w:t xml:space="preserve">` </w:t>
-      </w:r>
-      <w:proofErr w:type="spellStart"/>
-      <w:proofErr w:type="gramStart"/>
-      <w:r>
-        <w:rPr>
-          <w:rFonts w:ascii="Courier New" w:eastAsia="Times New Roman" w:hAnsi="Courier New" w:cs="Courier New"/>
-          <w:sz w:val="20"/>
-          <w:szCs w:val="20"/>
-        </w:rPr>
-        <w:t>varchar</w:t>
-      </w:r>
-      <w:proofErr w:type="spellEnd"/>
-      <w:r>
-        <w:rPr>
-          <w:rFonts w:ascii="Courier New" w:eastAsia="Times New Roman" w:hAnsi="Courier New" w:cs="Courier New"/>
-          <w:sz w:val="20"/>
-          <w:szCs w:val="20"/>
-        </w:rPr>
-        <w:t>(</w:t>
-      </w:r>
-      <w:proofErr w:type="gramEnd"/>
-      <w:r>
-        <w:rPr>
-          <w:rFonts w:ascii="Courier New" w:eastAsia="Times New Roman" w:hAnsi="Courier New" w:cs="Courier New"/>
-          <w:sz w:val="20"/>
-          <w:szCs w:val="20"/>
-        </w:rPr>
-        <w:t>50) DEFAULT NULL,</w:t>
-      </w:r>
-    </w:p>
-    <w:p>
-      <w:pPr>
-        <w:rPr>
-          <w:rFonts w:ascii="Courier New" w:eastAsia="Times New Roman" w:hAnsi="Courier New" w:cs="Courier New"/>
-          <w:sz w:val="20"/>
-          <w:szCs w:val="20"/>
-        </w:rPr>
-      </w:pPr>
-      <w:r>
-        <w:rPr>
-          <w:rFonts w:ascii="Courier New" w:eastAsia="Times New Roman" w:hAnsi="Courier New" w:cs="Courier New"/>
-          <w:sz w:val="20"/>
-          <w:szCs w:val="20"/>
-        </w:rPr>
-        <w:t xml:space="preserve">  `</w:t>
+        <w:t xml:space="preserve"> varchar(50) DEFAULT NULL,</w:t>
+      </w:r>
+    </w:p>
+    <w:p>
+      <w:pPr>
+        <w:rPr>
+          <w:rFonts w:ascii="Courier New" w:eastAsia="Times New Roman" w:hAnsi="Courier New" w:cs="Courier New"/>
+          <w:sz w:val="20"/>
+          <w:szCs w:val="20"/>
+        </w:rPr>
+      </w:pPr>
+      <w:r>
+        <w:rPr>
+          <w:rFonts w:ascii="Courier New" w:eastAsia="Times New Roman" w:hAnsi="Courier New" w:cs="Courier New"/>
+          <w:sz w:val="20"/>
+          <w:szCs w:val="20"/>
+        </w:rPr>
+        <w:t xml:space="preserve">  </w:t>
       </w:r>
       <w:proofErr w:type="spellStart"/>
       <w:r>
@@ -3889,10 +3234,9 @@
           <w:sz w:val="20"/>
           <w:szCs w:val="20"/>
         </w:rPr>
-        <w:t xml:space="preserve">` </w:t>
-      </w:r>
-      <w:proofErr w:type="spellStart"/>
-      <w:proofErr w:type="gramStart"/>
+        <w:t xml:space="preserve"> </w:t>
+      </w:r>
+      <w:proofErr w:type="spellStart"/>
       <w:r>
         <w:rPr>
           <w:rFonts w:ascii="Courier New" w:eastAsia="Times New Roman" w:hAnsi="Courier New" w:cs="Courier New"/>
@@ -3908,16 +3252,7 @@
           <w:sz w:val="20"/>
           <w:szCs w:val="20"/>
         </w:rPr>
-        <w:t>(</w:t>
-      </w:r>
-      <w:proofErr w:type="gramEnd"/>
-      <w:r>
-        <w:rPr>
-          <w:rFonts w:ascii="Courier New" w:eastAsia="Times New Roman" w:hAnsi="Courier New" w:cs="Courier New"/>
-          <w:sz w:val="20"/>
-          <w:szCs w:val="20"/>
-        </w:rPr>
-        <w:t>11) DEFAULT NULL</w:t>
+        <w:t>(11) DEFAULT NULL</w:t>
       </w:r>
     </w:p>
     <w:p>
@@ -4007,6 +3342,7 @@
         </w:rPr>
         <w:t xml:space="preserve"> </w:t>
       </w:r>
+      <w:proofErr w:type="spellStart"/>
       <w:r>
         <w:rPr>
           <w:rStyle w:val="cm-variable-2"/>
@@ -4014,7 +3350,31 @@
           <w:sz w:val="20"/>
           <w:szCs w:val="20"/>
         </w:rPr>
-        <w:t>`</w:t>
+        <w:t>n_a_stock</w:t>
+      </w:r>
+      <w:proofErr w:type="spellEnd"/>
+      <w:r>
+        <w:rPr>
+          <w:rStyle w:val="HTMLCode"/>
+          <w:rFonts w:eastAsiaTheme="minorHAnsi"/>
+        </w:rPr>
+        <w:t xml:space="preserve"> </w:t>
+      </w:r>
+      <w:r>
+        <w:rPr>
+          <w:rStyle w:val="cm-keyword"/>
+          <w:rFonts w:ascii="Courier New" w:hAnsi="Courier New" w:cs="Courier New"/>
+          <w:sz w:val="20"/>
+          <w:szCs w:val="20"/>
+        </w:rPr>
+        <w:t>CHANGE</w:t>
+      </w:r>
+      <w:r>
+        <w:rPr>
+          <w:rStyle w:val="HTMLCode"/>
+          <w:rFonts w:eastAsiaTheme="minorHAnsi"/>
+        </w:rPr>
+        <w:t xml:space="preserve"> </w:t>
       </w:r>
       <w:proofErr w:type="spellStart"/>
       <w:r>
@@ -4024,9 +3384,17 @@
           <w:sz w:val="20"/>
           <w:szCs w:val="20"/>
         </w:rPr>
-        <w:t>n_a_stock</w:t>
-      </w:r>
-      <w:proofErr w:type="spellEnd"/>
+        <w:t>FK_Goods</w:t>
+      </w:r>
+      <w:proofErr w:type="spellEnd"/>
+      <w:r>
+        <w:rPr>
+          <w:rStyle w:val="HTMLCode"/>
+          <w:rFonts w:eastAsiaTheme="minorHAnsi"/>
+        </w:rPr>
+        <w:t xml:space="preserve"> </w:t>
+      </w:r>
+      <w:proofErr w:type="spellStart"/>
       <w:r>
         <w:rPr>
           <w:rStyle w:val="cm-variable-2"/>
@@ -4034,96 +3402,9 @@
           <w:sz w:val="20"/>
           <w:szCs w:val="20"/>
         </w:rPr>
-        <w:t>`</w:t>
-      </w:r>
-      <w:r>
-        <w:rPr>
-          <w:rStyle w:val="HTMLCode"/>
-          <w:rFonts w:eastAsiaTheme="minorHAnsi"/>
-        </w:rPr>
-        <w:t xml:space="preserve"> </w:t>
-      </w:r>
-      <w:r>
-        <w:rPr>
-          <w:rStyle w:val="cm-keyword"/>
-          <w:rFonts w:ascii="Courier New" w:hAnsi="Courier New" w:cs="Courier New"/>
-          <w:sz w:val="20"/>
-          <w:szCs w:val="20"/>
-        </w:rPr>
-        <w:t>CHANGE</w:t>
-      </w:r>
-      <w:r>
-        <w:rPr>
-          <w:rStyle w:val="HTMLCode"/>
-          <w:rFonts w:eastAsiaTheme="minorHAnsi"/>
-        </w:rPr>
-        <w:t xml:space="preserve"> </w:t>
-      </w:r>
-      <w:r>
-        <w:rPr>
-          <w:rStyle w:val="cm-variable-2"/>
-          <w:rFonts w:ascii="Courier New" w:hAnsi="Courier New" w:cs="Courier New"/>
-          <w:sz w:val="20"/>
-          <w:szCs w:val="20"/>
-        </w:rPr>
-        <w:t>`</w:t>
-      </w:r>
-      <w:proofErr w:type="spellStart"/>
-      <w:r>
-        <w:rPr>
-          <w:rStyle w:val="cm-variable-2"/>
-          <w:rFonts w:ascii="Courier New" w:hAnsi="Courier New" w:cs="Courier New"/>
-          <w:sz w:val="20"/>
-          <w:szCs w:val="20"/>
-        </w:rPr>
         <w:t>FK_Goods</w:t>
       </w:r>
       <w:proofErr w:type="spellEnd"/>
-      <w:r>
-        <w:rPr>
-          <w:rStyle w:val="cm-variable-2"/>
-          <w:rFonts w:ascii="Courier New" w:hAnsi="Courier New" w:cs="Courier New"/>
-          <w:sz w:val="20"/>
-          <w:szCs w:val="20"/>
-        </w:rPr>
-        <w:t>`</w:t>
-      </w:r>
-      <w:r>
-        <w:rPr>
-          <w:rStyle w:val="HTMLCode"/>
-          <w:rFonts w:eastAsiaTheme="minorHAnsi"/>
-        </w:rPr>
-        <w:t xml:space="preserve"> </w:t>
-      </w:r>
-      <w:r>
-        <w:rPr>
-          <w:rStyle w:val="cm-variable-2"/>
-          <w:rFonts w:ascii="Courier New" w:hAnsi="Courier New" w:cs="Courier New"/>
-          <w:sz w:val="20"/>
-          <w:szCs w:val="20"/>
-        </w:rPr>
-        <w:t>`</w:t>
-      </w:r>
-      <w:proofErr w:type="spellStart"/>
-      <w:r>
-        <w:rPr>
-          <w:rStyle w:val="cm-variable-2"/>
-          <w:rFonts w:ascii="Courier New" w:hAnsi="Courier New" w:cs="Courier New"/>
-          <w:sz w:val="20"/>
-          <w:szCs w:val="20"/>
-        </w:rPr>
-        <w:t>FK_Goods</w:t>
-      </w:r>
-      <w:proofErr w:type="spellEnd"/>
-      <w:r>
-        <w:rPr>
-          <w:rStyle w:val="cm-variable-2"/>
-          <w:rFonts w:ascii="Courier New" w:hAnsi="Courier New" w:cs="Courier New"/>
-          <w:sz w:val="20"/>
-          <w:szCs w:val="20"/>
-        </w:rPr>
-        <w:t>`</w:t>
-      </w:r>
       <w:r>
         <w:rPr>
           <w:rStyle w:val="HTMLCode"/>
@@ -4370,7 +3651,7 @@
     <w:p/>
     <w:p>
       <w:r>
-        <w:t>CREATE TABLE `</w:t>
+        <w:t xml:space="preserve">CREATE TABLE </w:t>
       </w:r>
       <w:proofErr w:type="spellStart"/>
       <w:r>
@@ -4378,12 +3659,12 @@
       </w:r>
       <w:proofErr w:type="spellEnd"/>
       <w:r>
-        <w:t>` (</w:t>
-      </w:r>
-    </w:p>
-    <w:p>
-      <w:r>
-        <w:t xml:space="preserve">  `</w:t>
+        <w:t xml:space="preserve"> (</w:t>
+      </w:r>
+    </w:p>
+    <w:p>
+      <w:r>
+        <w:t xml:space="preserve">  </w:t>
       </w:r>
       <w:proofErr w:type="spellStart"/>
       <w:r>
@@ -4391,25 +3672,20 @@
       </w:r>
       <w:proofErr w:type="spellEnd"/>
       <w:r>
-        <w:t xml:space="preserve">` </w:t>
-      </w:r>
-      <w:proofErr w:type="spellStart"/>
-      <w:proofErr w:type="gramStart"/>
+        <w:t xml:space="preserve"> </w:t>
+      </w:r>
+      <w:proofErr w:type="spellStart"/>
       <w:r>
         <w:t>int</w:t>
       </w:r>
       <w:proofErr w:type="spellEnd"/>
       <w:r>
-        <w:t>(</w:t>
-      </w:r>
-      <w:proofErr w:type="gramEnd"/>
-      <w:r>
-        <w:t>32) NOT NULL,</w:t>
-      </w:r>
-    </w:p>
-    <w:p>
-      <w:r>
-        <w:t xml:space="preserve">  `</w:t>
+        <w:t>(32) NOT NULL,</w:t>
+      </w:r>
+    </w:p>
+    <w:p>
+      <w:r>
+        <w:t xml:space="preserve">  </w:t>
       </w:r>
       <w:proofErr w:type="spellStart"/>
       <w:r>
@@ -4417,25 +3693,20 @@
       </w:r>
       <w:proofErr w:type="spellEnd"/>
       <w:r>
-        <w:t xml:space="preserve">` </w:t>
-      </w:r>
-      <w:proofErr w:type="spellStart"/>
-      <w:proofErr w:type="gramStart"/>
+        <w:t xml:space="preserve"> </w:t>
+      </w:r>
+      <w:proofErr w:type="spellStart"/>
       <w:r>
         <w:t>int</w:t>
       </w:r>
       <w:proofErr w:type="spellEnd"/>
       <w:r>
-        <w:t>(</w:t>
-      </w:r>
-      <w:proofErr w:type="gramEnd"/>
-      <w:r>
-        <w:t>32) UNSIGNED NOT NULL,</w:t>
-      </w:r>
-    </w:p>
-    <w:p>
-      <w:r>
-        <w:t xml:space="preserve">  `</w:t>
+        <w:t>(32) UNSIGNED NOT NULL,</w:t>
+      </w:r>
+    </w:p>
+    <w:p>
+      <w:r>
+        <w:t xml:space="preserve">  </w:t>
       </w:r>
       <w:proofErr w:type="spellStart"/>
       <w:r>
@@ -4443,25 +3714,12 @@
       </w:r>
       <w:proofErr w:type="spellEnd"/>
       <w:r>
-        <w:t xml:space="preserve">` </w:t>
-      </w:r>
-      <w:proofErr w:type="spellStart"/>
-      <w:proofErr w:type="gramStart"/>
-      <w:r>
-        <w:t>varchar</w:t>
-      </w:r>
-      <w:proofErr w:type="spellEnd"/>
-      <w:r>
-        <w:t>(</w:t>
-      </w:r>
-      <w:proofErr w:type="gramEnd"/>
-      <w:r>
-        <w:t>150) NOT NULL,</w:t>
-      </w:r>
-    </w:p>
-    <w:p>
-      <w:r>
-        <w:t xml:space="preserve">  `</w:t>
+        <w:t xml:space="preserve"> varchar(150) NOT NULL,</w:t>
+      </w:r>
+    </w:p>
+    <w:p>
+      <w:r>
+        <w:t xml:space="preserve">  </w:t>
       </w:r>
       <w:proofErr w:type="spellStart"/>
       <w:r>
@@ -4469,20 +3727,12 @@
       </w:r>
       <w:proofErr w:type="spellEnd"/>
       <w:r>
-        <w:t xml:space="preserve">` </w:t>
-      </w:r>
-      <w:proofErr w:type="gramStart"/>
-      <w:r>
-        <w:t>decimal(</w:t>
-      </w:r>
-      <w:proofErr w:type="gramEnd"/>
-      <w:r>
-        <w:t>18,2) UNSIGNED NOT NULL,</w:t>
-      </w:r>
-    </w:p>
-    <w:p>
-      <w:r>
-        <w:t xml:space="preserve">  `</w:t>
+        <w:t xml:space="preserve"> decimal(18,2) UNSIGNED NOT NULL,</w:t>
+      </w:r>
+    </w:p>
+    <w:p>
+      <w:r>
+        <w:t xml:space="preserve">  </w:t>
       </w:r>
       <w:proofErr w:type="spellStart"/>
       <w:r>
@@ -4490,26 +3740,43 @@
       </w:r>
       <w:proofErr w:type="spellEnd"/>
       <w:r>
-        <w:t xml:space="preserve">` </w:t>
-      </w:r>
-      <w:proofErr w:type="spellStart"/>
-      <w:proofErr w:type="gramStart"/>
-      <w:r>
-        <w:t>varchar</w:t>
-      </w:r>
-      <w:proofErr w:type="spellEnd"/>
-      <w:r>
-        <w:t>(</w:t>
-      </w:r>
-      <w:proofErr w:type="gramEnd"/>
-      <w:r>
-        <w:t>50) DEFAULT NULL,</w:t>
+        <w:t xml:space="preserve"> varchar(50) DEFAULT NULL,</w:t>
       </w:r>
     </w:p>
     <w:p>
       <w:r>
         <w:lastRenderedPageBreak/>
-        <w:t xml:space="preserve">  `</w:t>
+        <w:t>warranty</w:t>
+      </w:r>
+      <w:r>
+        <w:t xml:space="preserve"> </w:t>
+      </w:r>
+      <w:r>
+        <w:t>TINYINT(2)</w:t>
+      </w:r>
+      <w:r>
+        <w:t xml:space="preserve"> </w:t>
+      </w:r>
+      <w:r>
+        <w:t xml:space="preserve"> NOT NULL DEFAULT 0,</w:t>
+      </w:r>
+    </w:p>
+    <w:p>
+      <w:proofErr w:type="spellStart"/>
+      <w:r>
+        <w:t>EndOfW</w:t>
+      </w:r>
+      <w:r>
+        <w:t>arranty</w:t>
+      </w:r>
+      <w:proofErr w:type="spellEnd"/>
+      <w:r>
+        <w:t xml:space="preserve"> datetime,</w:t>
+      </w:r>
+    </w:p>
+    <w:p>
+      <w:r>
+        <w:t xml:space="preserve">  </w:t>
       </w:r>
       <w:proofErr w:type="spellStart"/>
       <w:r>
@@ -4517,25 +3784,15 @@
       </w:r>
       <w:proofErr w:type="spellEnd"/>
       <w:r>
-        <w:t xml:space="preserve">` </w:t>
-      </w:r>
-      <w:proofErr w:type="spellStart"/>
-      <w:proofErr w:type="gramStart"/>
-      <w:r>
-        <w:t>varchar</w:t>
-      </w:r>
-      <w:proofErr w:type="spellEnd"/>
-      <w:r>
-        <w:t>(</w:t>
-      </w:r>
-      <w:proofErr w:type="gramEnd"/>
-      <w:r>
-        <w:t>100) DEFAULT NULL,</w:t>
-      </w:r>
-    </w:p>
-    <w:p>
-      <w:r>
-        <w:t xml:space="preserve">  `</w:t>
+        <w:t xml:space="preserve"> varchar(100) DEFAULT NULL,</w:t>
+      </w:r>
+    </w:p>
+    <w:p>
+      <w:pPr>
+        <w:pStyle w:val="HTMLPreformatted"/>
+      </w:pPr>
+      <w:r>
+        <w:t xml:space="preserve"> </w:t>
       </w:r>
       <w:proofErr w:type="spellStart"/>
       <w:r>
@@ -4543,7 +3800,45 @@
       </w:r>
       <w:proofErr w:type="spellEnd"/>
       <w:r>
-        <w:t xml:space="preserve">` </w:t>
+        <w:t xml:space="preserve"> </w:t>
+      </w:r>
+      <w:r>
+        <w:rPr>
+          <w:lang w:val="id-ID" w:eastAsia="id-ID"/>
+        </w:rPr>
+        <w:t>DATETIME DEFAULT CURRENT_TIMESTAMP</w:t>
+      </w:r>
+      <w:r>
+        <w:rPr>
+          <w:lang w:eastAsia="id-ID"/>
+        </w:rPr>
+        <w:t>,</w:t>
+      </w:r>
+    </w:p>
+    <w:p>
+      <w:r>
+        <w:t xml:space="preserve">  </w:t>
+      </w:r>
+      <w:proofErr w:type="spellStart"/>
+      <w:r>
+        <w:t>ModifiedBy</w:t>
+      </w:r>
+      <w:proofErr w:type="spellEnd"/>
+      <w:r>
+        <w:t xml:space="preserve"> varchar(100) DEFAULT NULL,</w:t>
+      </w:r>
+    </w:p>
+    <w:p>
+      <w:r>
+        <w:t xml:space="preserve">  </w:t>
+      </w:r>
+      <w:proofErr w:type="spellStart"/>
+      <w:r>
+        <w:t>ModifiedDate</w:t>
+      </w:r>
+      <w:proofErr w:type="spellEnd"/>
+      <w:r>
+        <w:t xml:space="preserve"> </w:t>
       </w:r>
       <w:proofErr w:type="spellStart"/>
       <w:r>
@@ -4551,80 +3846,103 @@
       </w:r>
       <w:proofErr w:type="spellEnd"/>
       <w:r>
-        <w:t xml:space="preserve"> DEFAULT </w:t>
-      </w:r>
-      <w:proofErr w:type="spellStart"/>
-      <w:proofErr w:type="gramStart"/>
-      <w:r>
-        <w:t>curdate</w:t>
-      </w:r>
-      <w:proofErr w:type="spellEnd"/>
-      <w:r>
-        <w:t>(</w:t>
-      </w:r>
-      <w:proofErr w:type="gramEnd"/>
+        <w:t xml:space="preserve"> DEFAULT NULL</w:t>
+      </w:r>
+    </w:p>
+    <w:p>
+      <w:r>
+        <w:t>) ENGINE=</w:t>
+      </w:r>
+      <w:proofErr w:type="spellStart"/>
+      <w:r>
+        <w:t>InnoDB</w:t>
+      </w:r>
+      <w:proofErr w:type="spellEnd"/>
+      <w:r>
+        <w:t xml:space="preserve"> DEFAULT CHARSET=utf8;</w:t>
+      </w:r>
+      <w:bookmarkStart w:id="0" w:name="_GoBack"/>
+      <w:bookmarkEnd w:id="0"/>
+    </w:p>
+    <w:p/>
+    <w:p>
+      <w:r>
+        <w:t>--</w:t>
+      </w:r>
+    </w:p>
+    <w:p>
+      <w:r>
+        <w:t>-- Indexes for dumped tables</w:t>
+      </w:r>
+    </w:p>
+    <w:p>
+      <w:r>
+        <w:t>--</w:t>
+      </w:r>
+    </w:p>
+    <w:p/>
+    <w:p>
+      <w:r>
+        <w:t>--</w:t>
+      </w:r>
+    </w:p>
+    <w:p>
+      <w:r>
+        <w:t xml:space="preserve">-- Indexes for table </w:t>
+      </w:r>
+      <w:proofErr w:type="spellStart"/>
+      <w:r>
+        <w:t>n_a_goods_receive_detail</w:t>
+      </w:r>
+      <w:proofErr w:type="spellEnd"/>
+    </w:p>
+    <w:p>
+      <w:r>
+        <w:t>--</w:t>
+      </w:r>
+    </w:p>
+    <w:p>
+      <w:r>
+        <w:t xml:space="preserve">ALTER TABLE </w:t>
+      </w:r>
+      <w:proofErr w:type="spellStart"/>
+      <w:r>
+        <w:t>n_a_goods_receive_detail</w:t>
+      </w:r>
+      <w:proofErr w:type="spellEnd"/>
+    </w:p>
+    <w:p>
+      <w:r>
+        <w:t xml:space="preserve">  ADD PRIMARY KEY (</w:t>
+      </w:r>
+      <w:proofErr w:type="spellStart"/>
+      <w:r>
+        <w:t>IDApp</w:t>
+      </w:r>
+      <w:proofErr w:type="spellEnd"/>
       <w:r>
         <w:t>),</w:t>
       </w:r>
     </w:p>
     <w:p>
       <w:r>
-        <w:t xml:space="preserve">  `</w:t>
-      </w:r>
-      <w:proofErr w:type="spellStart"/>
-      <w:r>
-        <w:t>ModifiedBy</w:t>
-      </w:r>
-      <w:proofErr w:type="spellEnd"/>
-      <w:r>
-        <w:t xml:space="preserve">` </w:t>
-      </w:r>
-      <w:proofErr w:type="spellStart"/>
-      <w:proofErr w:type="gramStart"/>
-      <w:r>
-        <w:t>varchar</w:t>
-      </w:r>
-      <w:proofErr w:type="spellEnd"/>
-      <w:r>
-        <w:t>(</w:t>
-      </w:r>
-      <w:proofErr w:type="gramEnd"/>
-      <w:r>
-        <w:t>100) DEFAULT NULL,</w:t>
-      </w:r>
-    </w:p>
-    <w:p>
-      <w:r>
-        <w:t xml:space="preserve">  `</w:t>
-      </w:r>
-      <w:proofErr w:type="spellStart"/>
-      <w:r>
-        <w:t>ModifiedDate</w:t>
-      </w:r>
-      <w:proofErr w:type="spellEnd"/>
-      <w:r>
-        <w:t xml:space="preserve">` </w:t>
-      </w:r>
-      <w:proofErr w:type="spellStart"/>
-      <w:r>
-        <w:t>datetime</w:t>
-      </w:r>
-      <w:proofErr w:type="spellEnd"/>
-      <w:r>
-        <w:t xml:space="preserve"> DEFAULT NULL</w:t>
-      </w:r>
-    </w:p>
-    <w:p>
-      <w:r>
-        <w:t>) ENGINE=</w:t>
-      </w:r>
-      <w:proofErr w:type="spellStart"/>
-      <w:r>
-        <w:t>InnoDB</w:t>
-      </w:r>
-      <w:proofErr w:type="spellEnd"/>
-      <w:r>
-        <w:t xml:space="preserve"> DEFAULT CHARSET=utf8;</w:t>
+        <w:t xml:space="preserve">  ADD UNIQUE KEY </w:t>
+      </w:r>
+      <w:proofErr w:type="spellStart"/>
+      <w:r>
+        <w:t>IDApp</w:t>
+      </w:r>
+      <w:proofErr w:type="spellEnd"/>
+      <w:r>
+        <w:t xml:space="preserve"> (</w:t>
+      </w:r>
+      <w:proofErr w:type="spellStart"/>
+      <w:r>
+        <w:t>IDApp</w:t>
+      </w:r>
+      <w:proofErr w:type="spellEnd"/>
+      <w:r>
+        <w:t>);</w:t>
       </w:r>
     </w:p>
     <w:p/>
@@ -4635,7 +3953,7 @@
     </w:p>
     <w:p>
       <w:r>
-        <w:t>-- Indexes for dumped tables</w:t>
+        <w:t>-- AUTO_INCREMENT for dumped tables</w:t>
       </w:r>
     </w:p>
     <w:p>
@@ -4651,16 +3969,13 @@
     </w:p>
     <w:p>
       <w:r>
-        <w:t>-- Indexes for table `</w:t>
+        <w:t xml:space="preserve">-- AUTO_INCREMENT for table </w:t>
       </w:r>
       <w:proofErr w:type="spellStart"/>
       <w:r>
         <w:t>n_a_goods_receive_detail</w:t>
       </w:r>
       <w:proofErr w:type="spellEnd"/>
-      <w:r>
-        <w:t>`</w:t>
-      </w:r>
     </w:p>
     <w:p>
       <w:r>
@@ -4669,20 +3984,18 @@
     </w:p>
     <w:p>
       <w:r>
-        <w:t>ALTER TABLE `</w:t>
+        <w:lastRenderedPageBreak/>
+        <w:t xml:space="preserve">ALTER TABLE </w:t>
       </w:r>
       <w:proofErr w:type="spellStart"/>
       <w:r>
         <w:t>n_a_goods_receive_detail</w:t>
       </w:r>
       <w:proofErr w:type="spellEnd"/>
-      <w:r>
-        <w:t>`</w:t>
-      </w:r>
-    </w:p>
-    <w:p>
-      <w:r>
-        <w:t xml:space="preserve">  ADD PRIMARY KEY (`</w:t>
+    </w:p>
+    <w:p>
+      <w:r>
+        <w:t xml:space="preserve">  MODIFY </w:t>
       </w:r>
       <w:proofErr w:type="spellStart"/>
       <w:r>
@@ -4690,108 +4003,15 @@
       </w:r>
       <w:proofErr w:type="spellEnd"/>
       <w:r>
-        <w:t>`),</w:t>
-      </w:r>
-    </w:p>
-    <w:p>
-      <w:r>
-        <w:t xml:space="preserve">  ADD UNIQUE KEY `</w:t>
-      </w:r>
-      <w:proofErr w:type="spellStart"/>
-      <w:r>
-        <w:t>IDApp</w:t>
-      </w:r>
-      <w:proofErr w:type="spellEnd"/>
-      <w:r>
-        <w:t>` (`</w:t>
-      </w:r>
-      <w:proofErr w:type="spellStart"/>
-      <w:r>
-        <w:t>IDApp</w:t>
-      </w:r>
-      <w:proofErr w:type="spellEnd"/>
-      <w:r>
-        <w:t>`);</w:t>
-      </w:r>
-    </w:p>
-    <w:p/>
-    <w:p>
-      <w:r>
-        <w:t>--</w:t>
-      </w:r>
-    </w:p>
-    <w:p>
-      <w:r>
-        <w:t>-- AUTO_INCREMENT for dumped tables</w:t>
-      </w:r>
-    </w:p>
-    <w:p>
-      <w:r>
-        <w:t>--</w:t>
-      </w:r>
-    </w:p>
-    <w:p/>
-    <w:p>
-      <w:r>
-        <w:t>--</w:t>
-      </w:r>
-    </w:p>
-    <w:p>
-      <w:r>
-        <w:t>-- AUTO_INCREMENT for table `</w:t>
-      </w:r>
-      <w:proofErr w:type="spellStart"/>
-      <w:r>
-        <w:t>n_a_goods_receive_detail</w:t>
-      </w:r>
-      <w:proofErr w:type="spellEnd"/>
-      <w:r>
-        <w:t>`</w:t>
-      </w:r>
-    </w:p>
-    <w:p>
-      <w:r>
-        <w:t>--</w:t>
-      </w:r>
-    </w:p>
-    <w:p>
-      <w:r>
-        <w:t>ALTER TABLE `</w:t>
-      </w:r>
-      <w:proofErr w:type="spellStart"/>
-      <w:r>
-        <w:t>n_a_goods_receive_detail</w:t>
-      </w:r>
-      <w:proofErr w:type="spellEnd"/>
-      <w:r>
-        <w:t>`</w:t>
-      </w:r>
-    </w:p>
-    <w:p>
-      <w:r>
-        <w:lastRenderedPageBreak/>
-        <w:t xml:space="preserve">  MODIFY `</w:t>
-      </w:r>
-      <w:proofErr w:type="spellStart"/>
-      <w:r>
-        <w:t>IDApp</w:t>
-      </w:r>
-      <w:proofErr w:type="spellEnd"/>
-      <w:r>
-        <w:t xml:space="preserve">` </w:t>
-      </w:r>
-      <w:proofErr w:type="spellStart"/>
-      <w:proofErr w:type="gramStart"/>
+        <w:t xml:space="preserve"> </w:t>
+      </w:r>
+      <w:proofErr w:type="spellStart"/>
       <w:r>
         <w:t>int</w:t>
       </w:r>
       <w:proofErr w:type="spellEnd"/>
       <w:r>
-        <w:t>(</w:t>
-      </w:r>
-      <w:proofErr w:type="gramEnd"/>
-      <w:r>
-        <w:t>32) NOT NULL AUTO_INCREMENT;</w:t>
+        <w:t>(32) NOT NULL AUTO_INCREMENT;</w:t>
       </w:r>
     </w:p>
     <w:sectPr>
@@ -4805,7 +4025,7 @@
 </file>
 
 <file path=word/styles.xml><?xml version="1.0" encoding="utf-8"?>
-<w:styles xmlns:r="http://schemas.openxmlformats.org/officeDocument/2006/relationships" xmlns:w="http://schemas.openxmlformats.org/wordprocessingml/2006/main">
+<w:styles xmlns:mc="http://schemas.openxmlformats.org/markup-compatibility/2006" xmlns:r="http://schemas.openxmlformats.org/officeDocument/2006/relationships" xmlns:w="http://schemas.openxmlformats.org/wordprocessingml/2006/main" xmlns:w14="http://schemas.microsoft.com/office/word/2010/wordml" xmlns:w15="http://schemas.microsoft.com/office/word/2012/wordml" xmlns:w16se="http://schemas.microsoft.com/office/word/2015/wordml/symex" mc:Ignorable="w14 w15 w16se">
   <w:docDefaults>
     <w:rPrDefault>
       <w:rPr>
@@ -4821,144 +4041,381 @@
       </w:pPr>
     </w:pPrDefault>
   </w:docDefaults>
-  <w:latentStyles w:defLockedState="0" w:defUIPriority="99" w:defSemiHidden="1" w:defUnhideWhenUsed="1" w:defQFormat="0" w:count="267">
-    <w:lsdException w:name="Normal" w:semiHidden="0" w:uiPriority="0" w:unhideWhenUsed="0" w:qFormat="1"/>
-    <w:lsdException w:name="heading 1" w:semiHidden="0" w:uiPriority="9" w:unhideWhenUsed="0" w:qFormat="1"/>
-    <w:lsdException w:name="heading 2" w:uiPriority="9" w:qFormat="1"/>
-    <w:lsdException w:name="heading 3" w:uiPriority="9" w:qFormat="1"/>
-    <w:lsdException w:name="heading 4" w:uiPriority="9" w:qFormat="1"/>
-    <w:lsdException w:name="heading 5" w:uiPriority="9" w:qFormat="1"/>
-    <w:lsdException w:name="heading 6" w:uiPriority="9" w:qFormat="1"/>
-    <w:lsdException w:name="heading 7" w:uiPriority="9" w:qFormat="1"/>
-    <w:lsdException w:name="heading 8" w:uiPriority="9" w:qFormat="1"/>
-    <w:lsdException w:name="heading 9" w:uiPriority="9" w:qFormat="1"/>
-    <w:lsdException w:name="toc 1" w:uiPriority="39"/>
-    <w:lsdException w:name="toc 2" w:uiPriority="39"/>
-    <w:lsdException w:name="toc 3" w:uiPriority="39"/>
-    <w:lsdException w:name="toc 4" w:uiPriority="39"/>
-    <w:lsdException w:name="toc 5" w:uiPriority="39"/>
-    <w:lsdException w:name="toc 6" w:uiPriority="39"/>
-    <w:lsdException w:name="toc 7" w:uiPriority="39"/>
-    <w:lsdException w:name="toc 8" w:uiPriority="39"/>
-    <w:lsdException w:name="toc 9" w:uiPriority="39"/>
-    <w:lsdException w:name="caption" w:uiPriority="35" w:qFormat="1"/>
-    <w:lsdException w:name="Title" w:semiHidden="0" w:uiPriority="10" w:unhideWhenUsed="0" w:qFormat="1"/>
-    <w:lsdException w:name="Default Paragraph Font" w:uiPriority="1"/>
-    <w:lsdException w:name="Subtitle" w:semiHidden="0" w:uiPriority="11" w:unhideWhenUsed="0" w:qFormat="1"/>
-    <w:lsdException w:name="Strong" w:semiHidden="0" w:uiPriority="22" w:unhideWhenUsed="0" w:qFormat="1"/>
-    <w:lsdException w:name="Emphasis" w:semiHidden="0" w:uiPriority="20" w:unhideWhenUsed="0" w:qFormat="1"/>
-    <w:lsdException w:name="Table Grid" w:semiHidden="0" w:uiPriority="59" w:unhideWhenUsed="0"/>
-    <w:lsdException w:name="Placeholder Text" w:unhideWhenUsed="0"/>
-    <w:lsdException w:name="No Spacing" w:semiHidden="0" w:uiPriority="1" w:unhideWhenUsed="0" w:qFormat="1"/>
-    <w:lsdException w:name="Light Shading" w:semiHidden="0" w:uiPriority="60" w:unhideWhenUsed="0"/>
-    <w:lsdException w:name="Light List" w:semiHidden="0" w:uiPriority="61" w:unhideWhenUsed="0"/>
-    <w:lsdException w:name="Light Grid" w:semiHidden="0" w:uiPriority="62" w:unhideWhenUsed="0"/>
-    <w:lsdException w:name="Medium Shading 1" w:semiHidden="0" w:uiPriority="63" w:unhideWhenUsed="0"/>
-    <w:lsdException w:name="Medium Shading 2" w:semiHidden="0" w:uiPriority="64" w:unhideWhenUsed="0"/>
-    <w:lsdException w:name="Medium List 1" w:semiHidden="0" w:uiPriority="65" w:unhideWhenUsed="0"/>
-    <w:lsdException w:name="Medium List 2" w:semiHidden="0" w:uiPriority="66" w:unhideWhenUsed="0"/>
-    <w:lsdException w:name="Medium Grid 1" w:semiHidden="0" w:uiPriority="67" w:unhideWhenUsed="0"/>
-    <w:lsdException w:name="Medium Grid 2" w:semiHidden="0" w:uiPriority="68" w:unhideWhenUsed="0"/>
-    <w:lsdException w:name="Medium Grid 3" w:semiHidden="0" w:uiPriority="69" w:unhideWhenUsed="0"/>
-    <w:lsdException w:name="Dark List" w:semiHidden="0" w:uiPriority="70" w:unhideWhenUsed="0"/>
-    <w:lsdException w:name="Colorful Shading" w:semiHidden="0" w:uiPriority="71" w:unhideWhenUsed="0"/>
-    <w:lsdException w:name="Colorful List" w:semiHidden="0" w:uiPriority="72" w:unhideWhenUsed="0"/>
-    <w:lsdException w:name="Colorful Grid" w:semiHidden="0" w:uiPriority="73" w:unhideWhenUsed="0"/>
-    <w:lsdException w:name="Light Shading Accent 1" w:semiHidden="0" w:uiPriority="60" w:unhideWhenUsed="0"/>
-    <w:lsdException w:name="Light List Accent 1" w:semiHidden="0" w:uiPriority="61" w:unhideWhenUsed="0"/>
-    <w:lsdException w:name="Light Grid Accent 1" w:semiHidden="0" w:uiPriority="62" w:unhideWhenUsed="0"/>
-    <w:lsdException w:name="Medium Shading 1 Accent 1" w:semiHidden="0" w:uiPriority="63" w:unhideWhenUsed="0"/>
-    <w:lsdException w:name="Medium Shading 2 Accent 1" w:semiHidden="0" w:uiPriority="64" w:unhideWhenUsed="0"/>
-    <w:lsdException w:name="Medium List 1 Accent 1" w:semiHidden="0" w:uiPriority="65" w:unhideWhenUsed="0"/>
-    <w:lsdException w:name="Revision" w:unhideWhenUsed="0"/>
-    <w:lsdException w:name="List Paragraph" w:semiHidden="0" w:uiPriority="34" w:unhideWhenUsed="0" w:qFormat="1"/>
-    <w:lsdException w:name="Quote" w:semiHidden="0" w:uiPriority="29" w:unhideWhenUsed="0" w:qFormat="1"/>
-    <w:lsdException w:name="Intense Quote" w:semiHidden="0" w:uiPriority="30" w:unhideWhenUsed="0" w:qFormat="1"/>
-    <w:lsdException w:name="Medium List 2 Accent 1" w:semiHidden="0" w:uiPriority="66" w:unhideWhenUsed="0"/>
-    <w:lsdException w:name="Medium Grid 1 Accent 1" w:semiHidden="0" w:uiPriority="67" w:unhideWhenUsed="0"/>
-    <w:lsdException w:name="Medium Grid 2 Accent 1" w:semiHidden="0" w:uiPriority="68" w:unhideWhenUsed="0"/>
-    <w:lsdException w:name="Medium Grid 3 Accent 1" w:semiHidden="0" w:uiPriority="69" w:unhideWhenUsed="0"/>
-    <w:lsdException w:name="Dark List Accent 1" w:semiHidden="0" w:uiPriority="70" w:unhideWhenUsed="0"/>
-    <w:lsdException w:name="Colorful Shading Accent 1" w:semiHidden="0" w:uiPriority="71" w:unhideWhenUsed="0"/>
-    <w:lsdException w:name="Colorful List Accent 1" w:semiHidden="0" w:uiPriority="72" w:unhideWhenUsed="0"/>
-    <w:lsdException w:name="Colorful Grid Accent 1" w:semiHidden="0" w:uiPriority="73" w:unhideWhenUsed="0"/>
-    <w:lsdException w:name="Light Shading Accent 2" w:semiHidden="0" w:uiPriority="60" w:unhideWhenUsed="0"/>
-    <w:lsdException w:name="Light List Accent 2" w:semiHidden="0" w:uiPriority="61" w:unhideWhenUsed="0"/>
-    <w:lsdException w:name="Light Grid Accent 2" w:semiHidden="0" w:uiPriority="62" w:unhideWhenUsed="0"/>
-    <w:lsdException w:name="Medium Shading 1 Accent 2" w:semiHidden="0" w:uiPriority="63" w:unhideWhenUsed="0"/>
-    <w:lsdException w:name="Medium Shading 2 Accent 2" w:semiHidden="0" w:uiPriority="64" w:unhideWhenUsed="0"/>
-    <w:lsdException w:name="Medium List 1 Accent 2" w:semiHidden="0" w:uiPriority="65" w:unhideWhenUsed="0"/>
-    <w:lsdException w:name="Medium List 2 Accent 2" w:semiHidden="0" w:uiPriority="66" w:unhideWhenUsed="0"/>
-    <w:lsdException w:name="Medium Grid 1 Accent 2" w:semiHidden="0" w:uiPriority="67" w:unhideWhenUsed="0"/>
-    <w:lsdException w:name="Medium Grid 2 Accent 2" w:semiHidden="0" w:uiPriority="68" w:unhideWhenUsed="0"/>
-    <w:lsdException w:name="Medium Grid 3 Accent 2" w:semiHidden="0" w:uiPriority="69" w:unhideWhenUsed="0"/>
-    <w:lsdException w:name="Dark List Accent 2" w:semiHidden="0" w:uiPriority="70" w:unhideWhenUsed="0"/>
-    <w:lsdException w:name="Colorful Shading Accent 2" w:semiHidden="0" w:uiPriority="71" w:unhideWhenUsed="0"/>
-    <w:lsdException w:name="Colorful List Accent 2" w:semiHidden="0" w:uiPriority="72" w:unhideWhenUsed="0"/>
-    <w:lsdException w:name="Colorful Grid Accent 2" w:semiHidden="0" w:uiPriority="73" w:unhideWhenUsed="0"/>
-    <w:lsdException w:name="Light Shading Accent 3" w:semiHidden="0" w:uiPriority="60" w:unhideWhenUsed="0"/>
-    <w:lsdException w:name="Light List Accent 3" w:semiHidden="0" w:uiPriority="61" w:unhideWhenUsed="0"/>
-    <w:lsdException w:name="Light Grid Accent 3" w:semiHidden="0" w:uiPriority="62" w:unhideWhenUsed="0"/>
-    <w:lsdException w:name="Medium Shading 1 Accent 3" w:semiHidden="0" w:uiPriority="63" w:unhideWhenUsed="0"/>
-    <w:lsdException w:name="Medium Shading 2 Accent 3" w:semiHidden="0" w:uiPriority="64" w:unhideWhenUsed="0"/>
-    <w:lsdException w:name="Medium List 1 Accent 3" w:semiHidden="0" w:uiPriority="65" w:unhideWhenUsed="0"/>
-    <w:lsdException w:name="Medium List 2 Accent 3" w:semiHidden="0" w:uiPriority="66" w:unhideWhenUsed="0"/>
-    <w:lsdException w:name="Medium Grid 1 Accent 3" w:semiHidden="0" w:uiPriority="67" w:unhideWhenUsed="0"/>
-    <w:lsdException w:name="Medium Grid 2 Accent 3" w:semiHidden="0" w:uiPriority="68" w:unhideWhenUsed="0"/>
-    <w:lsdException w:name="Medium Grid 3 Accent 3" w:semiHidden="0" w:uiPriority="69" w:unhideWhenUsed="0"/>
-    <w:lsdException w:name="Dark List Accent 3" w:semiHidden="0" w:uiPriority="70" w:unhideWhenUsed="0"/>
-    <w:lsdException w:name="Colorful Shading Accent 3" w:semiHidden="0" w:uiPriority="71" w:unhideWhenUsed="0"/>
-    <w:lsdException w:name="Colorful List Accent 3" w:semiHidden="0" w:uiPriority="72" w:unhideWhenUsed="0"/>
-    <w:lsdException w:name="Colorful Grid Accent 3" w:semiHidden="0" w:uiPriority="73" w:unhideWhenUsed="0"/>
-    <w:lsdException w:name="Light Shading Accent 4" w:semiHidden="0" w:uiPriority="60" w:unhideWhenUsed="0"/>
-    <w:lsdException w:name="Light List Accent 4" w:semiHidden="0" w:uiPriority="61" w:unhideWhenUsed="0"/>
-    <w:lsdException w:name="Light Grid Accent 4" w:semiHidden="0" w:uiPriority="62" w:unhideWhenUsed="0"/>
-    <w:lsdException w:name="Medium Shading 1 Accent 4" w:semiHidden="0" w:uiPriority="63" w:unhideWhenUsed="0"/>
-    <w:lsdException w:name="Medium Shading 2 Accent 4" w:semiHidden="0" w:uiPriority="64" w:unhideWhenUsed="0"/>
-    <w:lsdException w:name="Medium List 1 Accent 4" w:semiHidden="0" w:uiPriority="65" w:unhideWhenUsed="0"/>
-    <w:lsdException w:name="Medium List 2 Accent 4" w:semiHidden="0" w:uiPriority="66" w:unhideWhenUsed="0"/>
-    <w:lsdException w:name="Medium Grid 1 Accent 4" w:semiHidden="0" w:uiPriority="67" w:unhideWhenUsed="0"/>
-    <w:lsdException w:name="Medium Grid 2 Accent 4" w:semiHidden="0" w:uiPriority="68" w:unhideWhenUsed="0"/>
-    <w:lsdException w:name="Medium Grid 3 Accent 4" w:semiHidden="0" w:uiPriority="69" w:unhideWhenUsed="0"/>
-    <w:lsdException w:name="Dark List Accent 4" w:semiHidden="0" w:uiPriority="70" w:unhideWhenUsed="0"/>
-    <w:lsdException w:name="Colorful Shading Accent 4" w:semiHidden="0" w:uiPriority="71" w:unhideWhenUsed="0"/>
-    <w:lsdException w:name="Colorful List Accent 4" w:semiHidden="0" w:uiPriority="72" w:unhideWhenUsed="0"/>
-    <w:lsdException w:name="Colorful Grid Accent 4" w:semiHidden="0" w:uiPriority="73" w:unhideWhenUsed="0"/>
-    <w:lsdException w:name="Light Shading Accent 5" w:semiHidden="0" w:uiPriority="60" w:unhideWhenUsed="0"/>
-    <w:lsdException w:name="Light List Accent 5" w:semiHidden="0" w:uiPriority="61" w:unhideWhenUsed="0"/>
-    <w:lsdException w:name="Light Grid Accent 5" w:semiHidden="0" w:uiPriority="62" w:unhideWhenUsed="0"/>
-    <w:lsdException w:name="Medium Shading 1 Accent 5" w:semiHidden="0" w:uiPriority="63" w:unhideWhenUsed="0"/>
-    <w:lsdException w:name="Medium Shading 2 Accent 5" w:semiHidden="0" w:uiPriority="64" w:unhideWhenUsed="0"/>
-    <w:lsdException w:name="Medium List 1 Accent 5" w:semiHidden="0" w:uiPriority="65" w:unhideWhenUsed="0"/>
-    <w:lsdException w:name="Medium List 2 Accent 5" w:semiHidden="0" w:uiPriority="66" w:unhideWhenUsed="0"/>
-    <w:lsdException w:name="Medium Grid 1 Accent 5" w:semiHidden="0" w:uiPriority="67" w:unhideWhenUsed="0"/>
-    <w:lsdException w:name="Medium Grid 2 Accent 5" w:semiHidden="0" w:uiPriority="68" w:unhideWhenUsed="0"/>
-    <w:lsdException w:name="Medium Grid 3 Accent 5" w:semiHidden="0" w:uiPriority="69" w:unhideWhenUsed="0"/>
-    <w:lsdException w:name="Dark List Accent 5" w:semiHidden="0" w:uiPriority="70" w:unhideWhenUsed="0"/>
-    <w:lsdException w:name="Colorful Shading Accent 5" w:semiHidden="0" w:uiPriority="71" w:unhideWhenUsed="0"/>
-    <w:lsdException w:name="Colorful List Accent 5" w:semiHidden="0" w:uiPriority="72" w:unhideWhenUsed="0"/>
-    <w:lsdException w:name="Colorful Grid Accent 5" w:semiHidden="0" w:uiPriority="73" w:unhideWhenUsed="0"/>
-    <w:lsdException w:name="Light Shading Accent 6" w:semiHidden="0" w:uiPriority="60" w:unhideWhenUsed="0"/>
-    <w:lsdException w:name="Light List Accent 6" w:semiHidden="0" w:uiPriority="61" w:unhideWhenUsed="0"/>
-    <w:lsdException w:name="Light Grid Accent 6" w:semiHidden="0" w:uiPriority="62" w:unhideWhenUsed="0"/>
-    <w:lsdException w:name="Medium Shading 1 Accent 6" w:semiHidden="0" w:uiPriority="63" w:unhideWhenUsed="0"/>
-    <w:lsdException w:name="Medium Shading 2 Accent 6" w:semiHidden="0" w:uiPriority="64" w:unhideWhenUsed="0"/>
-    <w:lsdException w:name="Medium List 1 Accent 6" w:semiHidden="0" w:uiPriority="65" w:unhideWhenUsed="0"/>
-    <w:lsdException w:name="Medium List 2 Accent 6" w:semiHidden="0" w:uiPriority="66" w:unhideWhenUsed="0"/>
-    <w:lsdException w:name="Medium Grid 1 Accent 6" w:semiHidden="0" w:uiPriority="67" w:unhideWhenUsed="0"/>
-    <w:lsdException w:name="Medium Grid 2 Accent 6" w:semiHidden="0" w:uiPriority="68" w:unhideWhenUsed="0"/>
-    <w:lsdException w:name="Medium Grid 3 Accent 6" w:semiHidden="0" w:uiPriority="69" w:unhideWhenUsed="0"/>
-    <w:lsdException w:name="Dark List Accent 6" w:semiHidden="0" w:uiPriority="70" w:unhideWhenUsed="0"/>
-    <w:lsdException w:name="Colorful Shading Accent 6" w:semiHidden="0" w:uiPriority="71" w:unhideWhenUsed="0"/>
-    <w:lsdException w:name="Colorful List Accent 6" w:semiHidden="0" w:uiPriority="72" w:unhideWhenUsed="0"/>
-    <w:lsdException w:name="Colorful Grid Accent 6" w:semiHidden="0" w:uiPriority="73" w:unhideWhenUsed="0"/>
-    <w:lsdException w:name="Subtle Emphasis" w:semiHidden="0" w:uiPriority="19" w:unhideWhenUsed="0" w:qFormat="1"/>
-    <w:lsdException w:name="Intense Emphasis" w:semiHidden="0" w:uiPriority="21" w:unhideWhenUsed="0" w:qFormat="1"/>
-    <w:lsdException w:name="Subtle Reference" w:semiHidden="0" w:uiPriority="31" w:unhideWhenUsed="0" w:qFormat="1"/>
-    <w:lsdException w:name="Intense Reference" w:semiHidden="0" w:uiPriority="32" w:unhideWhenUsed="0" w:qFormat="1"/>
-    <w:lsdException w:name="Book Title" w:semiHidden="0" w:uiPriority="33" w:unhideWhenUsed="0" w:qFormat="1"/>
-    <w:lsdException w:name="Bibliography" w:uiPriority="37"/>
-    <w:lsdException w:name="TOC Heading" w:uiPriority="39" w:qFormat="1"/>
+  <w:latentStyles w:defLockedState="0" w:defUIPriority="99" w:defSemiHidden="0" w:defUnhideWhenUsed="0" w:defQFormat="0" w:count="374">
+    <w:lsdException w:name="Normal" w:uiPriority="0" w:qFormat="1"/>
+    <w:lsdException w:name="heading 1" w:uiPriority="9" w:qFormat="1"/>
+    <w:lsdException w:name="heading 2" w:semiHidden="1" w:uiPriority="9" w:unhideWhenUsed="1" w:qFormat="1"/>
+    <w:lsdException w:name="heading 3" w:semiHidden="1" w:uiPriority="9" w:unhideWhenUsed="1" w:qFormat="1"/>
+    <w:lsdException w:name="heading 4" w:semiHidden="1" w:uiPriority="9" w:unhideWhenUsed="1" w:qFormat="1"/>
+    <w:lsdException w:name="heading 5" w:semiHidden="1" w:uiPriority="9" w:unhideWhenUsed="1" w:qFormat="1"/>
+    <w:lsdException w:name="heading 6" w:semiHidden="1" w:uiPriority="9" w:unhideWhenUsed="1" w:qFormat="1"/>
+    <w:lsdException w:name="heading 7" w:semiHidden="1" w:uiPriority="9" w:unhideWhenUsed="1" w:qFormat="1"/>
+    <w:lsdException w:name="heading 8" w:semiHidden="1" w:uiPriority="9" w:unhideWhenUsed="1" w:qFormat="1"/>
+    <w:lsdException w:name="heading 9" w:semiHidden="1" w:uiPriority="9" w:unhideWhenUsed="1" w:qFormat="1"/>
+    <w:lsdException w:name="index 1" w:semiHidden="1" w:unhideWhenUsed="1"/>
+    <w:lsdException w:name="index 2" w:semiHidden="1" w:unhideWhenUsed="1"/>
+    <w:lsdException w:name="index 3" w:semiHidden="1" w:unhideWhenUsed="1"/>
+    <w:lsdException w:name="index 4" w:semiHidden="1" w:unhideWhenUsed="1"/>
+    <w:lsdException w:name="index 5" w:semiHidden="1" w:unhideWhenUsed="1"/>
+    <w:lsdException w:name="index 6" w:semiHidden="1" w:unhideWhenUsed="1"/>
+    <w:lsdException w:name="index 7" w:semiHidden="1" w:unhideWhenUsed="1"/>
+    <w:lsdException w:name="index 8" w:semiHidden="1" w:unhideWhenUsed="1"/>
+    <w:lsdException w:name="index 9" w:semiHidden="1" w:unhideWhenUsed="1"/>
+    <w:lsdException w:name="toc 1" w:semiHidden="1" w:uiPriority="39" w:unhideWhenUsed="1"/>
+    <w:lsdException w:name="toc 2" w:semiHidden="1" w:uiPriority="39" w:unhideWhenUsed="1"/>
+    <w:lsdException w:name="toc 3" w:semiHidden="1" w:uiPriority="39" w:unhideWhenUsed="1"/>
+    <w:lsdException w:name="toc 4" w:semiHidden="1" w:uiPriority="39" w:unhideWhenUsed="1"/>
+    <w:lsdException w:name="toc 5" w:semiHidden="1" w:uiPriority="39" w:unhideWhenUsed="1"/>
+    <w:lsdException w:name="toc 6" w:semiHidden="1" w:uiPriority="39" w:unhideWhenUsed="1"/>
+    <w:lsdException w:name="toc 7" w:semiHidden="1" w:uiPriority="39" w:unhideWhenUsed="1"/>
+    <w:lsdException w:name="toc 8" w:semiHidden="1" w:uiPriority="39" w:unhideWhenUsed="1"/>
+    <w:lsdException w:name="toc 9" w:semiHidden="1" w:uiPriority="39" w:unhideWhenUsed="1"/>
+    <w:lsdException w:name="Normal Indent" w:semiHidden="1" w:unhideWhenUsed="1"/>
+    <w:lsdException w:name="footnote text" w:semiHidden="1" w:unhideWhenUsed="1"/>
+    <w:lsdException w:name="annotation text" w:semiHidden="1" w:unhideWhenUsed="1"/>
+    <w:lsdException w:name="header" w:semiHidden="1" w:unhideWhenUsed="1"/>
+    <w:lsdException w:name="footer" w:semiHidden="1" w:unhideWhenUsed="1"/>
+    <w:lsdException w:name="index heading" w:semiHidden="1" w:unhideWhenUsed="1"/>
+    <w:lsdException w:name="caption" w:semiHidden="1" w:uiPriority="35" w:unhideWhenUsed="1" w:qFormat="1"/>
+    <w:lsdException w:name="table of figures" w:semiHidden="1" w:unhideWhenUsed="1"/>
+    <w:lsdException w:name="envelope address" w:semiHidden="1" w:unhideWhenUsed="1"/>
+    <w:lsdException w:name="envelope return" w:semiHidden="1" w:unhideWhenUsed="1"/>
+    <w:lsdException w:name="footnote reference" w:semiHidden="1" w:unhideWhenUsed="1"/>
+    <w:lsdException w:name="annotation reference" w:semiHidden="1" w:unhideWhenUsed="1"/>
+    <w:lsdException w:name="line number" w:semiHidden="1" w:unhideWhenUsed="1"/>
+    <w:lsdException w:name="page number" w:semiHidden="1" w:unhideWhenUsed="1"/>
+    <w:lsdException w:name="endnote reference" w:semiHidden="1" w:unhideWhenUsed="1"/>
+    <w:lsdException w:name="endnote text" w:semiHidden="1" w:unhideWhenUsed="1"/>
+    <w:lsdException w:name="table of authorities" w:semiHidden="1" w:unhideWhenUsed="1"/>
+    <w:lsdException w:name="macro" w:semiHidden="1" w:unhideWhenUsed="1"/>
+    <w:lsdException w:name="toa heading" w:semiHidden="1" w:unhideWhenUsed="1"/>
+    <w:lsdException w:name="List" w:semiHidden="1" w:unhideWhenUsed="1"/>
+    <w:lsdException w:name="List Bullet" w:semiHidden="1" w:unhideWhenUsed="1"/>
+    <w:lsdException w:name="List Number" w:semiHidden="1" w:unhideWhenUsed="1"/>
+    <w:lsdException w:name="List 2" w:semiHidden="1" w:unhideWhenUsed="1"/>
+    <w:lsdException w:name="List 3" w:semiHidden="1" w:unhideWhenUsed="1"/>
+    <w:lsdException w:name="List 4" w:semiHidden="1" w:unhideWhenUsed="1"/>
+    <w:lsdException w:name="List 5" w:semiHidden="1" w:unhideWhenUsed="1"/>
+    <w:lsdException w:name="List Bullet 2" w:semiHidden="1" w:unhideWhenUsed="1"/>
+    <w:lsdException w:name="List Bullet 3" w:semiHidden="1" w:unhideWhenUsed="1"/>
+    <w:lsdException w:name="List Bullet 4" w:semiHidden="1" w:unhideWhenUsed="1"/>
+    <w:lsdException w:name="List Bullet 5" w:semiHidden="1" w:unhideWhenUsed="1"/>
+    <w:lsdException w:name="List Number 2" w:semiHidden="1" w:unhideWhenUsed="1"/>
+    <w:lsdException w:name="List Number 3" w:semiHidden="1" w:unhideWhenUsed="1"/>
+    <w:lsdException w:name="List Number 4" w:semiHidden="1" w:unhideWhenUsed="1"/>
+    <w:lsdException w:name="List Number 5" w:semiHidden="1" w:unhideWhenUsed="1"/>
+    <w:lsdException w:name="Title" w:uiPriority="10" w:qFormat="1"/>
+    <w:lsdException w:name="Closing" w:semiHidden="1" w:unhideWhenUsed="1"/>
+    <w:lsdException w:name="Signature" w:semiHidden="1" w:unhideWhenUsed="1"/>
+    <w:lsdException w:name="Default Paragraph Font" w:semiHidden="1" w:uiPriority="1" w:unhideWhenUsed="1"/>
+    <w:lsdException w:name="Body Text" w:semiHidden="1" w:unhideWhenUsed="1"/>
+    <w:lsdException w:name="Body Text Indent" w:semiHidden="1" w:unhideWhenUsed="1"/>
+    <w:lsdException w:name="List Continue" w:semiHidden="1" w:unhideWhenUsed="1"/>
+    <w:lsdException w:name="List Continue 2" w:semiHidden="1" w:unhideWhenUsed="1"/>
+    <w:lsdException w:name="List Continue 3" w:semiHidden="1" w:unhideWhenUsed="1"/>
+    <w:lsdException w:name="List Continue 4" w:semiHidden="1" w:unhideWhenUsed="1"/>
+    <w:lsdException w:name="List Continue 5" w:semiHidden="1" w:unhideWhenUsed="1"/>
+    <w:lsdException w:name="Message Header" w:semiHidden="1" w:unhideWhenUsed="1"/>
+    <w:lsdException w:name="Subtitle" w:uiPriority="11" w:qFormat="1"/>
+    <w:lsdException w:name="Salutation" w:semiHidden="1" w:unhideWhenUsed="1"/>
+    <w:lsdException w:name="Date" w:semiHidden="1" w:unhideWhenUsed="1"/>
+    <w:lsdException w:name="Body Text First Indent" w:semiHidden="1" w:unhideWhenUsed="1"/>
+    <w:lsdException w:name="Body Text First Indent 2" w:semiHidden="1" w:unhideWhenUsed="1"/>
+    <w:lsdException w:name="Note Heading" w:semiHidden="1" w:unhideWhenUsed="1"/>
+    <w:lsdException w:name="Body Text 2" w:semiHidden="1" w:unhideWhenUsed="1"/>
+    <w:lsdException w:name="Body Text 3" w:semiHidden="1" w:unhideWhenUsed="1"/>
+    <w:lsdException w:name="Body Text Indent 2" w:semiHidden="1" w:unhideWhenUsed="1"/>
+    <w:lsdException w:name="Body Text Indent 3" w:semiHidden="1" w:unhideWhenUsed="1"/>
+    <w:lsdException w:name="Block Text" w:semiHidden="1" w:unhideWhenUsed="1"/>
+    <w:lsdException w:name="Hyperlink" w:semiHidden="1" w:unhideWhenUsed="1"/>
+    <w:lsdException w:name="FollowedHyperlink" w:semiHidden="1" w:unhideWhenUsed="1"/>
+    <w:lsdException w:name="Strong" w:uiPriority="22" w:qFormat="1"/>
+    <w:lsdException w:name="Emphasis" w:uiPriority="20" w:qFormat="1"/>
+    <w:lsdException w:name="Document Map" w:semiHidden="1" w:unhideWhenUsed="1"/>
+    <w:lsdException w:name="Plain Text" w:semiHidden="1" w:unhideWhenUsed="1"/>
+    <w:lsdException w:name="E-mail Signature" w:semiHidden="1" w:unhideWhenUsed="1"/>
+    <w:lsdException w:name="HTML Top of Form" w:semiHidden="1" w:unhideWhenUsed="1"/>
+    <w:lsdException w:name="HTML Bottom of Form" w:semiHidden="1" w:unhideWhenUsed="1"/>
+    <w:lsdException w:name="Normal (Web)" w:semiHidden="1" w:unhideWhenUsed="1"/>
+    <w:lsdException w:name="HTML Acronym" w:semiHidden="1" w:unhideWhenUsed="1"/>
+    <w:lsdException w:name="HTML Address" w:semiHidden="1" w:unhideWhenUsed="1"/>
+    <w:lsdException w:name="HTML Cite" w:semiHidden="1" w:unhideWhenUsed="1"/>
+    <w:lsdException w:name="HTML Code" w:semiHidden="1" w:unhideWhenUsed="1"/>
+    <w:lsdException w:name="HTML Definition" w:semiHidden="1" w:unhideWhenUsed="1"/>
+    <w:lsdException w:name="HTML Keyboard" w:semiHidden="1" w:unhideWhenUsed="1"/>
+    <w:lsdException w:name="HTML Preformatted" w:semiHidden="1" w:unhideWhenUsed="1"/>
+    <w:lsdException w:name="HTML Sample" w:semiHidden="1" w:unhideWhenUsed="1"/>
+    <w:lsdException w:name="HTML Typewriter" w:semiHidden="1" w:unhideWhenUsed="1"/>
+    <w:lsdException w:name="HTML Variable" w:semiHidden="1" w:unhideWhenUsed="1"/>
+    <w:lsdException w:name="Normal Table" w:semiHidden="1" w:unhideWhenUsed="1"/>
+    <w:lsdException w:name="annotation subject" w:semiHidden="1" w:unhideWhenUsed="1"/>
+    <w:lsdException w:name="No List" w:semiHidden="1" w:unhideWhenUsed="1"/>
+    <w:lsdException w:name="Outline List 1" w:semiHidden="1" w:unhideWhenUsed="1"/>
+    <w:lsdException w:name="Outline List 2" w:semiHidden="1" w:unhideWhenUsed="1"/>
+    <w:lsdException w:name="Outline List 3" w:semiHidden="1" w:unhideWhenUsed="1"/>
+    <w:lsdException w:name="Table Simple 1" w:semiHidden="1" w:unhideWhenUsed="1"/>
+    <w:lsdException w:name="Table Simple 2" w:semiHidden="1" w:unhideWhenUsed="1"/>
+    <w:lsdException w:name="Table Simple 3" w:semiHidden="1" w:unhideWhenUsed="1"/>
+    <w:lsdException w:name="Table Classic 1" w:semiHidden="1" w:unhideWhenUsed="1"/>
+    <w:lsdException w:name="Table Classic 2" w:semiHidden="1" w:unhideWhenUsed="1"/>
+    <w:lsdException w:name="Table Classic 3" w:semiHidden="1" w:unhideWhenUsed="1"/>
+    <w:lsdException w:name="Table Classic 4" w:semiHidden="1" w:unhideWhenUsed="1"/>
+    <w:lsdException w:name="Table Colorful 1" w:semiHidden="1" w:unhideWhenUsed="1"/>
+    <w:lsdException w:name="Table Colorful 2" w:semiHidden="1" w:unhideWhenUsed="1"/>
+    <w:lsdException w:name="Table Colorful 3" w:semiHidden="1" w:unhideWhenUsed="1"/>
+    <w:lsdException w:name="Table Columns 1" w:semiHidden="1" w:unhideWhenUsed="1"/>
+    <w:lsdException w:name="Table Columns 2" w:semiHidden="1" w:unhideWhenUsed="1"/>
+    <w:lsdException w:name="Table Columns 3" w:semiHidden="1" w:unhideWhenUsed="1"/>
+    <w:lsdException w:name="Table Columns 4" w:semiHidden="1" w:unhideWhenUsed="1"/>
+    <w:lsdException w:name="Table Columns 5" w:semiHidden="1" w:unhideWhenUsed="1"/>
+    <w:lsdException w:name="Table Grid 1" w:semiHidden="1" w:unhideWhenUsed="1"/>
+    <w:lsdException w:name="Table Grid 2" w:semiHidden="1" w:unhideWhenUsed="1"/>
+    <w:lsdException w:name="Table Grid 3" w:semiHidden="1" w:unhideWhenUsed="1"/>
+    <w:lsdException w:name="Table Grid 4" w:semiHidden="1" w:unhideWhenUsed="1"/>
+    <w:lsdException w:name="Table Grid 5" w:semiHidden="1" w:unhideWhenUsed="1"/>
+    <w:lsdException w:name="Table Grid 6" w:semiHidden="1" w:unhideWhenUsed="1"/>
+    <w:lsdException w:name="Table Grid 7" w:semiHidden="1" w:unhideWhenUsed="1"/>
+    <w:lsdException w:name="Table Grid 8" w:semiHidden="1" w:unhideWhenUsed="1"/>
+    <w:lsdException w:name="Table List 1" w:semiHidden="1" w:unhideWhenUsed="1"/>
+    <w:lsdException w:name="Table List 2" w:semiHidden="1" w:unhideWhenUsed="1"/>
+    <w:lsdException w:name="Table List 3" w:semiHidden="1" w:unhideWhenUsed="1"/>
+    <w:lsdException w:name="Table List 4" w:semiHidden="1" w:unhideWhenUsed="1"/>
+    <w:lsdException w:name="Table List 5" w:semiHidden="1" w:unhideWhenUsed="1"/>
+    <w:lsdException w:name="Table List 6" w:semiHidden="1" w:unhideWhenUsed="1"/>
+    <w:lsdException w:name="Table List 7" w:semiHidden="1" w:unhideWhenUsed="1"/>
+    <w:lsdException w:name="Table List 8" w:semiHidden="1" w:unhideWhenUsed="1"/>
+    <w:lsdException w:name="Table 3D effects 1" w:semiHidden="1" w:unhideWhenUsed="1"/>
+    <w:lsdException w:name="Table 3D effects 2" w:semiHidden="1" w:unhideWhenUsed="1"/>
+    <w:lsdException w:name="Table 3D effects 3" w:semiHidden="1" w:unhideWhenUsed="1"/>
+    <w:lsdException w:name="Table Contemporary" w:semiHidden="1" w:unhideWhenUsed="1"/>
+    <w:lsdException w:name="Table Elegant" w:semiHidden="1" w:unhideWhenUsed="1"/>
+    <w:lsdException w:name="Table Professional" w:semiHidden="1" w:unhideWhenUsed="1"/>
+    <w:lsdException w:name="Table Subtle 1" w:semiHidden="1" w:unhideWhenUsed="1"/>
+    <w:lsdException w:name="Table Subtle 2" w:semiHidden="1" w:unhideWhenUsed="1"/>
+    <w:lsdException w:name="Table Web 1" w:semiHidden="1" w:unhideWhenUsed="1"/>
+    <w:lsdException w:name="Table Web 2" w:semiHidden="1" w:unhideWhenUsed="1"/>
+    <w:lsdException w:name="Table Web 3" w:semiHidden="1" w:unhideWhenUsed="1"/>
+    <w:lsdException w:name="Balloon Text" w:semiHidden="1" w:unhideWhenUsed="1"/>
+    <w:lsdException w:name="Table Grid" w:semiHidden="1" w:uiPriority="59" w:unhideWhenUsed="1"/>
+    <w:lsdException w:name="Table Theme" w:semiHidden="1" w:unhideWhenUsed="1"/>
+    <w:lsdException w:name="Placeholder Text" w:semiHidden="1"/>
+    <w:lsdException w:name="No Spacing" w:uiPriority="1" w:qFormat="1"/>
+    <w:lsdException w:name="Light Shading" w:uiPriority="60"/>
+    <w:lsdException w:name="Light List" w:uiPriority="61"/>
+    <w:lsdException w:name="Light Grid" w:uiPriority="62"/>
+    <w:lsdException w:name="Medium Shading 1" w:uiPriority="63"/>
+    <w:lsdException w:name="Medium Shading 2" w:uiPriority="64"/>
+    <w:lsdException w:name="Medium List 1" w:uiPriority="65"/>
+    <w:lsdException w:name="Medium List 2" w:uiPriority="66"/>
+    <w:lsdException w:name="Medium Grid 1" w:uiPriority="67"/>
+    <w:lsdException w:name="Medium Grid 2" w:uiPriority="68"/>
+    <w:lsdException w:name="Medium Grid 3" w:uiPriority="69"/>
+    <w:lsdException w:name="Dark List" w:uiPriority="70"/>
+    <w:lsdException w:name="Colorful Shading" w:uiPriority="71"/>
+    <w:lsdException w:name="Colorful List" w:uiPriority="72"/>
+    <w:lsdException w:name="Colorful Grid" w:uiPriority="73"/>
+    <w:lsdException w:name="Light Shading Accent 1" w:uiPriority="60"/>
+    <w:lsdException w:name="Light List Accent 1" w:uiPriority="61"/>
+    <w:lsdException w:name="Light Grid Accent 1" w:uiPriority="62"/>
+    <w:lsdException w:name="Medium Shading 1 Accent 1" w:uiPriority="63"/>
+    <w:lsdException w:name="Medium Shading 2 Accent 1" w:uiPriority="64"/>
+    <w:lsdException w:name="Medium List 1 Accent 1" w:uiPriority="65"/>
+    <w:lsdException w:name="Revision" w:semiHidden="1"/>
+    <w:lsdException w:name="List Paragraph" w:uiPriority="34" w:qFormat="1"/>
+    <w:lsdException w:name="Quote" w:uiPriority="29" w:qFormat="1"/>
+    <w:lsdException w:name="Intense Quote" w:uiPriority="30" w:qFormat="1"/>
+    <w:lsdException w:name="Medium List 2 Accent 1" w:uiPriority="66"/>
+    <w:lsdException w:name="Medium Grid 1 Accent 1" w:uiPriority="67"/>
+    <w:lsdException w:name="Medium Grid 2 Accent 1" w:uiPriority="68"/>
+    <w:lsdException w:name="Medium Grid 3 Accent 1" w:uiPriority="69"/>
+    <w:lsdException w:name="Dark List Accent 1" w:uiPriority="70"/>
+    <w:lsdException w:name="Colorful Shading Accent 1" w:uiPriority="71"/>
+    <w:lsdException w:name="Colorful List Accent 1" w:uiPriority="72"/>
+    <w:lsdException w:name="Colorful Grid Accent 1" w:uiPriority="73"/>
+    <w:lsdException w:name="Light Shading Accent 2" w:uiPriority="60"/>
+    <w:lsdException w:name="Light List Accent 2" w:uiPriority="61"/>
+    <w:lsdException w:name="Light Grid Accent 2" w:uiPriority="62"/>
+    <w:lsdException w:name="Medium Shading 1 Accent 2" w:uiPriority="63"/>
+    <w:lsdException w:name="Medium Shading 2 Accent 2" w:uiPriority="64"/>
+    <w:lsdException w:name="Medium List 1 Accent 2" w:uiPriority="65"/>
+    <w:lsdException w:name="Medium List 2 Accent 2" w:uiPriority="66"/>
+    <w:lsdException w:name="Medium Grid 1 Accent 2" w:uiPriority="67"/>
+    <w:lsdException w:name="Medium Grid 2 Accent 2" w:uiPriority="68"/>
+    <w:lsdException w:name="Medium Grid 3 Accent 2" w:uiPriority="69"/>
+    <w:lsdException w:name="Dark List Accent 2" w:uiPriority="70"/>
+    <w:lsdException w:name="Colorful Shading Accent 2" w:uiPriority="71"/>
+    <w:lsdException w:name="Colorful List Accent 2" w:uiPriority="72"/>
+    <w:lsdException w:name="Colorful Grid Accent 2" w:uiPriority="73"/>
+    <w:lsdException w:name="Light Shading Accent 3" w:uiPriority="60"/>
+    <w:lsdException w:name="Light List Accent 3" w:uiPriority="61"/>
+    <w:lsdException w:name="Light Grid Accent 3" w:uiPriority="62"/>
+    <w:lsdException w:name="Medium Shading 1 Accent 3" w:uiPriority="63"/>
+    <w:lsdException w:name="Medium Shading 2 Accent 3" w:uiPriority="64"/>
+    <w:lsdException w:name="Medium List 1 Accent 3" w:uiPriority="65"/>
+    <w:lsdException w:name="Medium List 2 Accent 3" w:uiPriority="66"/>
+    <w:lsdException w:name="Medium Grid 1 Accent 3" w:uiPriority="67"/>
+    <w:lsdException w:name="Medium Grid 2 Accent 3" w:uiPriority="68"/>
+    <w:lsdException w:name="Medium Grid 3 Accent 3" w:uiPriority="69"/>
+    <w:lsdException w:name="Dark List Accent 3" w:uiPriority="70"/>
+    <w:lsdException w:name="Colorful Shading Accent 3" w:uiPriority="71"/>
+    <w:lsdException w:name="Colorful List Accent 3" w:uiPriority="72"/>
+    <w:lsdException w:name="Colorful Grid Accent 3" w:uiPriority="73"/>
+    <w:lsdException w:name="Light Shading Accent 4" w:uiPriority="60"/>
+    <w:lsdException w:name="Light List Accent 4" w:uiPriority="61"/>
+    <w:lsdException w:name="Light Grid Accent 4" w:uiPriority="62"/>
+    <w:lsdException w:name="Medium Shading 1 Accent 4" w:uiPriority="63"/>
+    <w:lsdException w:name="Medium Shading 2 Accent 4" w:uiPriority="64"/>
+    <w:lsdException w:name="Medium List 1 Accent 4" w:uiPriority="65"/>
+    <w:lsdException w:name="Medium List 2 Accent 4" w:uiPriority="66"/>
+    <w:lsdException w:name="Medium Grid 1 Accent 4" w:uiPriority="67"/>
+    <w:lsdException w:name="Medium Grid 2 Accent 4" w:uiPriority="68"/>
+    <w:lsdException w:name="Medium Grid 3 Accent 4" w:uiPriority="69"/>
+    <w:lsdException w:name="Dark List Accent 4" w:uiPriority="70"/>
+    <w:lsdException w:name="Colorful Shading Accent 4" w:uiPriority="71"/>
+    <w:lsdException w:name="Colorful List Accent 4" w:uiPriority="72"/>
+    <w:lsdException w:name="Colorful Grid Accent 4" w:uiPriority="73"/>
+    <w:lsdException w:name="Light Shading Accent 5" w:uiPriority="60"/>
+    <w:lsdException w:name="Light List Accent 5" w:uiPriority="61"/>
+    <w:lsdException w:name="Light Grid Accent 5" w:uiPriority="62"/>
+    <w:lsdException w:name="Medium Shading 1 Accent 5" w:uiPriority="63"/>
+    <w:lsdException w:name="Medium Shading 2 Accent 5" w:uiPriority="64"/>
+    <w:lsdException w:name="Medium List 1 Accent 5" w:uiPriority="65"/>
+    <w:lsdException w:name="Medium List 2 Accent 5" w:uiPriority="66"/>
+    <w:lsdException w:name="Medium Grid 1 Accent 5" w:uiPriority="67"/>
+    <w:lsdException w:name="Medium Grid 2 Accent 5" w:uiPriority="68"/>
+    <w:lsdException w:name="Medium Grid 3 Accent 5" w:uiPriority="69"/>
+    <w:lsdException w:name="Dark List Accent 5" w:uiPriority="70"/>
+    <w:lsdException w:name="Colorful Shading Accent 5" w:uiPriority="71"/>
+    <w:lsdException w:name="Colorful List Accent 5" w:uiPriority="72"/>
+    <w:lsdException w:name="Colorful Grid Accent 5" w:uiPriority="73"/>
+    <w:lsdException w:name="Light Shading Accent 6" w:uiPriority="60"/>
+    <w:lsdException w:name="Light List Accent 6" w:uiPriority="61"/>
+    <w:lsdException w:name="Light Grid Accent 6" w:uiPriority="62"/>
+    <w:lsdException w:name="Medium Shading 1 Accent 6" w:uiPriority="63"/>
+    <w:lsdException w:name="Medium Shading 2 Accent 6" w:uiPriority="64"/>
+    <w:lsdException w:name="Medium List 1 Accent 6" w:uiPriority="65"/>
+    <w:lsdException w:name="Medium List 2 Accent 6" w:uiPriority="66"/>
+    <w:lsdException w:name="Medium Grid 1 Accent 6" w:uiPriority="67"/>
+    <w:lsdException w:name="Medium Grid 2 Accent 6" w:uiPriority="68"/>
+    <w:lsdException w:name="Medium Grid 3 Accent 6" w:uiPriority="69"/>
+    <w:lsdException w:name="Dark List Accent 6" w:uiPriority="70"/>
+    <w:lsdException w:name="Colorful Shading Accent 6" w:uiPriority="71"/>
+    <w:lsdException w:name="Colorful List Accent 6" w:uiPriority="72"/>
+    <w:lsdException w:name="Colorful Grid Accent 6" w:uiPriority="73"/>
+    <w:lsdException w:name="Subtle Emphasis" w:uiPriority="19" w:qFormat="1"/>
+    <w:lsdException w:name="Intense Emphasis" w:uiPriority="21" w:qFormat="1"/>
+    <w:lsdException w:name="Subtle Reference" w:uiPriority="31" w:qFormat="1"/>
+    <w:lsdException w:name="Intense Reference" w:uiPriority="32" w:qFormat="1"/>
+    <w:lsdException w:name="Book Title" w:uiPriority="33" w:qFormat="1"/>
+    <w:lsdException w:name="Bibliography" w:semiHidden="1" w:uiPriority="37" w:unhideWhenUsed="1"/>
+    <w:lsdException w:name="TOC Heading" w:semiHidden="1" w:uiPriority="39" w:unhideWhenUsed="1" w:qFormat="1"/>
+    <w:lsdException w:name="Plain Table 1" w:uiPriority="41"/>
+    <w:lsdException w:name="Plain Table 2" w:uiPriority="42"/>
+    <w:lsdException w:name="Plain Table 3" w:uiPriority="43"/>
+    <w:lsdException w:name="Plain Table 4" w:uiPriority="44"/>
+    <w:lsdException w:name="Plain Table 5" w:uiPriority="45"/>
+    <w:lsdException w:name="Grid Table Light" w:uiPriority="40"/>
+    <w:lsdException w:name="Grid Table 1 Light" w:uiPriority="46"/>
+    <w:lsdException w:name="Grid Table 2" w:uiPriority="47"/>
+    <w:lsdException w:name="Grid Table 3" w:uiPriority="48"/>
+    <w:lsdException w:name="Grid Table 4" w:uiPriority="49"/>
+    <w:lsdException w:name="Grid Table 5 Dark" w:uiPriority="50"/>
+    <w:lsdException w:name="Grid Table 6 Colorful" w:uiPriority="51"/>
+    <w:lsdException w:name="Grid Table 7 Colorful" w:uiPriority="52"/>
+    <w:lsdException w:name="Grid Table 1 Light Accent 1" w:uiPriority="46"/>
+    <w:lsdException w:name="Grid Table 2 Accent 1" w:uiPriority="47"/>
+    <w:lsdException w:name="Grid Table 3 Accent 1" w:uiPriority="48"/>
+    <w:lsdException w:name="Grid Table 4 Accent 1" w:uiPriority="49"/>
+    <w:lsdException w:name="Grid Table 5 Dark Accent 1" w:uiPriority="50"/>
+    <w:lsdException w:name="Grid Table 6 Colorful Accent 1" w:uiPriority="51"/>
+    <w:lsdException w:name="Grid Table 7 Colorful Accent 1" w:uiPriority="52"/>
+    <w:lsdException w:name="Grid Table 1 Light Accent 2" w:uiPriority="46"/>
+    <w:lsdException w:name="Grid Table 2 Accent 2" w:uiPriority="47"/>
+    <w:lsdException w:name="Grid Table 3 Accent 2" w:uiPriority="48"/>
+    <w:lsdException w:name="Grid Table 4 Accent 2" w:uiPriority="49"/>
+    <w:lsdException w:name="Grid Table 5 Dark Accent 2" w:uiPriority="50"/>
+    <w:lsdException w:name="Grid Table 6 Colorful Accent 2" w:uiPriority="51"/>
+    <w:lsdException w:name="Grid Table 7 Colorful Accent 2" w:uiPriority="52"/>
+    <w:lsdException w:name="Grid Table 1 Light Accent 3" w:uiPriority="46"/>
+    <w:lsdException w:name="Grid Table 2 Accent 3" w:uiPriority="47"/>
+    <w:lsdException w:name="Grid Table 3 Accent 3" w:uiPriority="48"/>
+    <w:lsdException w:name="Grid Table 4 Accent 3" w:uiPriority="49"/>
+    <w:lsdException w:name="Grid Table 5 Dark Accent 3" w:uiPriority="50"/>
+    <w:lsdException w:name="Grid Table 6 Colorful Accent 3" w:uiPriority="51"/>
+    <w:lsdException w:name="Grid Table 7 Colorful Accent 3" w:uiPriority="52"/>
+    <w:lsdException w:name="Grid Table 1 Light Accent 4" w:uiPriority="46"/>
+    <w:lsdException w:name="Grid Table 2 Accent 4" w:uiPriority="47"/>
+    <w:lsdException w:name="Grid Table 3 Accent 4" w:uiPriority="48"/>
+    <w:lsdException w:name="Grid Table 4 Accent 4" w:uiPriority="49"/>
+    <w:lsdException w:name="Grid Table 5 Dark Accent 4" w:uiPriority="50"/>
+    <w:lsdException w:name="Grid Table 6 Colorful Accent 4" w:uiPriority="51"/>
+    <w:lsdException w:name="Grid Table 7 Colorful Accent 4" w:uiPriority="52"/>
+    <w:lsdException w:name="Grid Table 1 Light Accent 5" w:uiPriority="46"/>
+    <w:lsdException w:name="Grid Table 2 Accent 5" w:uiPriority="47"/>
+    <w:lsdException w:name="Grid Table 3 Accent 5" w:uiPriority="48"/>
+    <w:lsdException w:name="Grid Table 4 Accent 5" w:uiPriority="49"/>
+    <w:lsdException w:name="Grid Table 5 Dark Accent 5" w:uiPriority="50"/>
+    <w:lsdException w:name="Grid Table 6 Colorful Accent 5" w:uiPriority="51"/>
+    <w:lsdException w:name="Grid Table 7 Colorful Accent 5" w:uiPriority="52"/>
+    <w:lsdException w:name="Grid Table 1 Light Accent 6" w:uiPriority="46"/>
+    <w:lsdException w:name="Grid Table 2 Accent 6" w:uiPriority="47"/>
+    <w:lsdException w:name="Grid Table 3 Accent 6" w:uiPriority="48"/>
+    <w:lsdException w:name="Grid Table 4 Accent 6" w:uiPriority="49"/>
+    <w:lsdException w:name="Grid Table 5 Dark Accent 6" w:uiPriority="50"/>
+    <w:lsdException w:name="Grid Table 6 Colorful Accent 6" w:uiPriority="51"/>
+    <w:lsdException w:name="Grid Table 7 Colorful Accent 6" w:uiPriority="52"/>
+    <w:lsdException w:name="List Table 1 Light" w:uiPriority="46"/>
+    <w:lsdException w:name="List Table 2" w:uiPriority="47"/>
+    <w:lsdException w:name="List Table 3" w:uiPriority="48"/>
+    <w:lsdException w:name="List Table 4" w:uiPriority="49"/>
+    <w:lsdException w:name="List Table 5 Dark" w:uiPriority="50"/>
+    <w:lsdException w:name="List Table 6 Colorful" w:uiPriority="51"/>
+    <w:lsdException w:name="List Table 7 Colorful" w:uiPriority="52"/>
+    <w:lsdException w:name="List Table 1 Light Accent 1" w:uiPriority="46"/>
+    <w:lsdException w:name="List Table 2 Accent 1" w:uiPriority="47"/>
+    <w:lsdException w:name="List Table 3 Accent 1" w:uiPriority="48"/>
+    <w:lsdException w:name="List Table 4 Accent 1" w:uiPriority="49"/>
+    <w:lsdException w:name="List Table 5 Dark Accent 1" w:uiPriority="50"/>
+    <w:lsdException w:name="List Table 6 Colorful Accent 1" w:uiPriority="51"/>
+    <w:lsdException w:name="List Table 7 Colorful Accent 1" w:uiPriority="52"/>
+    <w:lsdException w:name="List Table 1 Light Accent 2" w:uiPriority="46"/>
+    <w:lsdException w:name="List Table 2 Accent 2" w:uiPriority="47"/>
+    <w:lsdException w:name="List Table 3 Accent 2" w:uiPriority="48"/>
+    <w:lsdException w:name="List Table 4 Accent 2" w:uiPriority="49"/>
+    <w:lsdException w:name="List Table 5 Dark Accent 2" w:uiPriority="50"/>
+    <w:lsdException w:name="List Table 6 Colorful Accent 2" w:uiPriority="51"/>
+    <w:lsdException w:name="List Table 7 Colorful Accent 2" w:uiPriority="52"/>
+    <w:lsdException w:name="List Table 1 Light Accent 3" w:uiPriority="46"/>
+    <w:lsdException w:name="List Table 2 Accent 3" w:uiPriority="47"/>
+    <w:lsdException w:name="List Table 3 Accent 3" w:uiPriority="48"/>
+    <w:lsdException w:name="List Table 4 Accent 3" w:uiPriority="49"/>
+    <w:lsdException w:name="List Table 5 Dark Accent 3" w:uiPriority="50"/>
+    <w:lsdException w:name="List Table 6 Colorful Accent 3" w:uiPriority="51"/>
+    <w:lsdException w:name="List Table 7 Colorful Accent 3" w:uiPriority="52"/>
+    <w:lsdException w:name="List Table 1 Light Accent 4" w:uiPriority="46"/>
+    <w:lsdException w:name="List Table 2 Accent 4" w:uiPriority="47"/>
+    <w:lsdException w:name="List Table 3 Accent 4" w:uiPriority="48"/>
+    <w:lsdException w:name="List Table 4 Accent 4" w:uiPriority="49"/>
+    <w:lsdException w:name="List Table 5 Dark Accent 4" w:uiPriority="50"/>
+    <w:lsdException w:name="List Table 6 Colorful Accent 4" w:uiPriority="51"/>
+    <w:lsdException w:name="List Table 7 Colorful Accent 4" w:uiPriority="52"/>
+    <w:lsdException w:name="List Table 1 Light Accent 5" w:uiPriority="46"/>
+    <w:lsdException w:name="List Table 2 Accent 5" w:uiPriority="47"/>
+    <w:lsdException w:name="List Table 3 Accent 5" w:uiPriority="48"/>
+    <w:lsdException w:name="List Table 4 Accent 5" w:uiPriority="49"/>
+    <w:lsdException w:name="List Table 5 Dark Accent 5" w:uiPriority="50"/>
+    <w:lsdException w:name="List Table 6 Colorful Accent 5" w:uiPriority="51"/>
+    <w:lsdException w:name="List Table 7 Colorful Accent 5" w:uiPriority="52"/>
+    <w:lsdException w:name="List Table 1 Light Accent 6" w:uiPriority="46"/>
+    <w:lsdException w:name="List Table 2 Accent 6" w:uiPriority="47"/>
+    <w:lsdException w:name="List Table 3 Accent 6" w:uiPriority="48"/>
+    <w:lsdException w:name="List Table 4 Accent 6" w:uiPriority="49"/>
+    <w:lsdException w:name="List Table 5 Dark Accent 6" w:uiPriority="50"/>
+    <w:lsdException w:name="List Table 6 Colorful Accent 6" w:uiPriority="51"/>
+    <w:lsdException w:name="List Table 7 Colorful Accent 6" w:uiPriority="52"/>
+    <w:lsdException w:name="Mention" w:semiHidden="1" w:unhideWhenUsed="1"/>
+    <w:lsdException w:name="Smart Hyperlink" w:semiHidden="1" w:unhideWhenUsed="1"/>
+    <w:lsdException w:name="Hashtag" w:semiHidden="1" w:unhideWhenUsed="1"/>
   </w:latentStyles>
   <w:style w:type="paragraph" w:default="1" w:styleId="Normal">
     <w:name w:val="Normal"/>
@@ -4968,7 +4425,6 @@
   <w:style w:type="character" w:default="1" w:styleId="DefaultParagraphFont">
     <w:name w:val="Default Paragraph Font"/>
     <w:uiPriority w:val="1"/>
-    <w:semiHidden/>
     <w:unhideWhenUsed/>
   </w:style>
   <w:style w:type="table" w:default="1" w:styleId="TableNormal">
@@ -4976,7 +4432,6 @@
     <w:uiPriority w:val="99"/>
     <w:semiHidden/>
     <w:unhideWhenUsed/>
-    <w:qFormat/>
     <w:tblPr>
       <w:tblInd w:w="0" w:type="dxa"/>
       <w:tblCellMar>
@@ -5048,7 +4503,6 @@
     <w:basedOn w:val="Normal"/>
     <w:link w:val="HTMLPreformattedChar"/>
     <w:uiPriority w:val="99"/>
-    <w:semiHidden/>
     <w:unhideWhenUsed/>
     <w:rsid w:val="00154516"/>
     <w:pPr>
@@ -5083,7 +4537,6 @@
     <w:basedOn w:val="DefaultParagraphFont"/>
     <w:link w:val="HTMLPreformatted"/>
     <w:uiPriority w:val="99"/>
-    <w:semiHidden/>
     <w:rsid w:val="00154516"/>
     <w:rPr>
       <w:rFonts w:ascii="Courier New" w:eastAsia="Times New Roman" w:hAnsi="Courier New" w:cs="Courier New"/>

</xml_diff>